<commit_message>
lesson 6. Callback functiond, event.CurrentTarget
</commit_message>
<xml_diff>
--- a/notes/js_ts_for_students.docx
+++ b/notes/js_ts_for_students.docx
@@ -3755,166 +3755,3631 @@
           <w:lang w:val="en-US"/>
         </w:rPr>
       </w:pPr>
+    </w:p>
+    <w:p>
+      <w:pPr>
+        <w:jc w:val="center"/>
+        <w:rPr>
+          <w:sz w:val="28"/>
+          <w:szCs w:val="28"/>
+          <w:highlight w:val="yellow"/>
+          <w:lang w:val="en-US"/>
+        </w:rPr>
+      </w:pPr>
+      <w:r>
+        <w:rPr>
+          <w:sz w:val="28"/>
+          <w:szCs w:val="28"/>
+          <w:highlight w:val="yellow"/>
+          <w:lang w:val="en-US"/>
+        </w:rPr>
+        <w:t>05</w:t>
+      </w:r>
+      <w:r>
+        <w:rPr>
+          <w:sz w:val="28"/>
+          <w:szCs w:val="28"/>
+          <w:highlight w:val="yellow"/>
+          <w:lang w:val="en-US"/>
+        </w:rPr>
+        <w:t xml:space="preserve">. </w:t>
+      </w:r>
+      <w:proofErr w:type="spellStart"/>
+      <w:proofErr w:type="gramStart"/>
+      <w:r>
+        <w:rPr>
+          <w:sz w:val="28"/>
+          <w:szCs w:val="28"/>
+          <w:highlight w:val="yellow"/>
+          <w:lang w:val="en-US"/>
+        </w:rPr>
+        <w:t>Array.prototype.</w:t>
+      </w:r>
+      <w:r>
+        <w:rPr>
+          <w:sz w:val="28"/>
+          <w:szCs w:val="28"/>
+          <w:highlight w:val="yellow"/>
+          <w:lang w:val="en-US"/>
+        </w:rPr>
+        <w:t>MAP</w:t>
+      </w:r>
+      <w:proofErr w:type="spellEnd"/>
+      <w:r>
+        <w:rPr>
+          <w:sz w:val="28"/>
+          <w:szCs w:val="28"/>
+          <w:highlight w:val="yellow"/>
+          <w:lang w:val="en-US"/>
+        </w:rPr>
+        <w:t>()</w:t>
+      </w:r>
+      <w:proofErr w:type="gramEnd"/>
+    </w:p>
+    <w:p>
+      <w:pPr>
+        <w:rPr>
+          <w:lang w:val="en-US"/>
+        </w:rPr>
+      </w:pPr>
+      <w:r>
+        <w:t>Часто используется для преобразования массива данных, например</w:t>
+      </w:r>
+    </w:p>
+    <w:p>
+      <w:pPr>
+        <w:rPr>
+          <w:lang w:val="en-US"/>
+        </w:rPr>
+      </w:pPr>
+    </w:p>
+    <w:p>
+      <w:pPr>
+        <w:shd w:val="clear" w:color="auto" w:fill="282C34"/>
+        <w:tabs>
+          <w:tab w:val="left" w:pos="916"/>
+          <w:tab w:val="left" w:pos="1832"/>
+          <w:tab w:val="left" w:pos="2748"/>
+          <w:tab w:val="left" w:pos="3664"/>
+          <w:tab w:val="left" w:pos="4580"/>
+          <w:tab w:val="left" w:pos="5496"/>
+          <w:tab w:val="left" w:pos="6412"/>
+          <w:tab w:val="left" w:pos="7328"/>
+          <w:tab w:val="left" w:pos="8244"/>
+          <w:tab w:val="left" w:pos="9160"/>
+          <w:tab w:val="left" w:pos="10076"/>
+          <w:tab w:val="left" w:pos="10992"/>
+          <w:tab w:val="left" w:pos="11908"/>
+          <w:tab w:val="left" w:pos="12824"/>
+          <w:tab w:val="left" w:pos="13740"/>
+          <w:tab w:val="left" w:pos="14656"/>
+        </w:tabs>
+        <w:spacing w:after="0" w:line="240" w:lineRule="auto"/>
+        <w:rPr>
+          <w:rFonts w:ascii="Courier New" w:eastAsia="Times New Roman" w:hAnsi="Courier New" w:cs="Courier New"/>
+          <w:color w:val="ABB2BF"/>
+          <w:sz w:val="20"/>
+          <w:szCs w:val="20"/>
+          <w:lang w:val="en-US" w:eastAsia="ru-RU"/>
+        </w:rPr>
+      </w:pPr>
+      <w:r>
+        <w:rPr>
+          <w:rFonts w:ascii="Courier New" w:eastAsia="Times New Roman" w:hAnsi="Courier New" w:cs="Courier New"/>
+          <w:color w:val="C678DD"/>
+          <w:sz w:val="20"/>
+          <w:szCs w:val="20"/>
+          <w:lang w:val="en-US" w:eastAsia="ru-RU"/>
+        </w:rPr>
+        <w:t xml:space="preserve">type </w:t>
+      </w:r>
+      <w:r>
+        <w:rPr>
+          <w:rFonts w:ascii="Courier New" w:eastAsia="Times New Roman" w:hAnsi="Courier New" w:cs="Courier New"/>
+          <w:color w:val="E5C07B"/>
+          <w:sz w:val="20"/>
+          <w:szCs w:val="20"/>
+          <w:lang w:val="en-US" w:eastAsia="ru-RU"/>
+        </w:rPr>
+        <w:t xml:space="preserve">Names2Type </w:t>
+      </w:r>
+      <w:r>
+        <w:rPr>
+          <w:rFonts w:ascii="Courier New" w:eastAsia="Times New Roman" w:hAnsi="Courier New" w:cs="Courier New"/>
+          <w:color w:val="ABB2BF"/>
+          <w:sz w:val="20"/>
+          <w:szCs w:val="20"/>
+          <w:lang w:val="en-US" w:eastAsia="ru-RU"/>
+        </w:rPr>
+        <w:t>= {</w:t>
+      </w:r>
+      <w:r>
+        <w:rPr>
+          <w:rFonts w:ascii="Courier New" w:eastAsia="Times New Roman" w:hAnsi="Courier New" w:cs="Courier New"/>
+          <w:color w:val="ABB2BF"/>
+          <w:sz w:val="20"/>
+          <w:szCs w:val="20"/>
+          <w:lang w:val="en-US" w:eastAsia="ru-RU"/>
+        </w:rPr>
+        <w:br/>
+        <w:t xml:space="preserve">  </w:t>
+      </w:r>
+      <w:r>
+        <w:rPr>
+          <w:rFonts w:ascii="Courier New" w:eastAsia="Times New Roman" w:hAnsi="Courier New" w:cs="Courier New"/>
+          <w:color w:val="E06C75"/>
+          <w:sz w:val="20"/>
+          <w:szCs w:val="20"/>
+          <w:lang w:val="en-US" w:eastAsia="ru-RU"/>
+        </w:rPr>
+        <w:t>id</w:t>
+      </w:r>
+      <w:r>
+        <w:rPr>
+          <w:rFonts w:ascii="Courier New" w:eastAsia="Times New Roman" w:hAnsi="Courier New" w:cs="Courier New"/>
+          <w:color w:val="ABB2BF"/>
+          <w:sz w:val="20"/>
+          <w:szCs w:val="20"/>
+          <w:lang w:val="en-US" w:eastAsia="ru-RU"/>
+        </w:rPr>
+        <w:t xml:space="preserve">: </w:t>
+      </w:r>
+      <w:r>
+        <w:rPr>
+          <w:rFonts w:ascii="Courier New" w:eastAsia="Times New Roman" w:hAnsi="Courier New" w:cs="Courier New"/>
+          <w:color w:val="C678DD"/>
+          <w:sz w:val="20"/>
+          <w:szCs w:val="20"/>
+          <w:lang w:val="en-US" w:eastAsia="ru-RU"/>
+        </w:rPr>
+        <w:t>number</w:t>
+      </w:r>
+      <w:r>
+        <w:rPr>
+          <w:rFonts w:ascii="Courier New" w:eastAsia="Times New Roman" w:hAnsi="Courier New" w:cs="Courier New"/>
+          <w:color w:val="C678DD"/>
+          <w:sz w:val="20"/>
+          <w:szCs w:val="20"/>
+          <w:lang w:val="en-US" w:eastAsia="ru-RU"/>
+        </w:rPr>
+        <w:br/>
+        <w:t xml:space="preserve">  </w:t>
+      </w:r>
+      <w:r>
+        <w:rPr>
+          <w:rFonts w:ascii="Courier New" w:eastAsia="Times New Roman" w:hAnsi="Courier New" w:cs="Courier New"/>
+          <w:color w:val="E06C75"/>
+          <w:sz w:val="20"/>
+          <w:szCs w:val="20"/>
+          <w:lang w:val="en-US" w:eastAsia="ru-RU"/>
+        </w:rPr>
+        <w:t>name</w:t>
+      </w:r>
+      <w:r>
+        <w:rPr>
+          <w:rFonts w:ascii="Courier New" w:eastAsia="Times New Roman" w:hAnsi="Courier New" w:cs="Courier New"/>
+          <w:color w:val="ABB2BF"/>
+          <w:sz w:val="20"/>
+          <w:szCs w:val="20"/>
+          <w:lang w:val="en-US" w:eastAsia="ru-RU"/>
+        </w:rPr>
+        <w:t xml:space="preserve">: </w:t>
+      </w:r>
+      <w:r>
+        <w:rPr>
+          <w:rFonts w:ascii="Courier New" w:eastAsia="Times New Roman" w:hAnsi="Courier New" w:cs="Courier New"/>
+          <w:color w:val="C678DD"/>
+          <w:sz w:val="20"/>
+          <w:szCs w:val="20"/>
+          <w:lang w:val="en-US" w:eastAsia="ru-RU"/>
+        </w:rPr>
+        <w:t>string</w:t>
+      </w:r>
+      <w:r>
+        <w:rPr>
+          <w:rFonts w:ascii="Courier New" w:eastAsia="Times New Roman" w:hAnsi="Courier New" w:cs="Courier New"/>
+          <w:color w:val="C678DD"/>
+          <w:sz w:val="20"/>
+          <w:szCs w:val="20"/>
+          <w:lang w:val="en-US" w:eastAsia="ru-RU"/>
+        </w:rPr>
+        <w:br/>
+      </w:r>
+      <w:r>
+        <w:rPr>
+          <w:rFonts w:ascii="Courier New" w:eastAsia="Times New Roman" w:hAnsi="Courier New" w:cs="Courier New"/>
+          <w:color w:val="ABB2BF"/>
+          <w:sz w:val="20"/>
+          <w:szCs w:val="20"/>
+          <w:lang w:val="en-US" w:eastAsia="ru-RU"/>
+        </w:rPr>
+        <w:t>}</w:t>
+      </w:r>
+      <w:r>
+        <w:rPr>
+          <w:rFonts w:ascii="Courier New" w:eastAsia="Times New Roman" w:hAnsi="Courier New" w:cs="Courier New"/>
+          <w:color w:val="ABB2BF"/>
+          <w:sz w:val="20"/>
+          <w:szCs w:val="20"/>
+          <w:lang w:val="en-US" w:eastAsia="ru-RU"/>
+        </w:rPr>
+        <w:br/>
+      </w:r>
+      <w:r>
+        <w:rPr>
+          <w:rFonts w:ascii="Courier New" w:eastAsia="Times New Roman" w:hAnsi="Courier New" w:cs="Courier New"/>
+          <w:color w:val="ABB2BF"/>
+          <w:sz w:val="20"/>
+          <w:szCs w:val="20"/>
+          <w:lang w:val="en-US" w:eastAsia="ru-RU"/>
+        </w:rPr>
+        <w:br/>
+      </w:r>
+      <w:r>
+        <w:rPr>
+          <w:rFonts w:ascii="Courier New" w:eastAsia="Times New Roman" w:hAnsi="Courier New" w:cs="Courier New"/>
+          <w:color w:val="C678DD"/>
+          <w:sz w:val="20"/>
+          <w:szCs w:val="20"/>
+          <w:lang w:val="en-US" w:eastAsia="ru-RU"/>
+        </w:rPr>
+        <w:t xml:space="preserve">function </w:t>
+      </w:r>
+      <w:r>
+        <w:rPr>
+          <w:rFonts w:ascii="Courier New" w:eastAsia="Times New Roman" w:hAnsi="Courier New" w:cs="Courier New"/>
+          <w:color w:val="61AFEF"/>
+          <w:sz w:val="20"/>
+          <w:szCs w:val="20"/>
+          <w:lang w:val="en-US" w:eastAsia="ru-RU"/>
+        </w:rPr>
+        <w:t>Names2</w:t>
+      </w:r>
+      <w:r>
+        <w:rPr>
+          <w:rFonts w:ascii="Courier New" w:eastAsia="Times New Roman" w:hAnsi="Courier New" w:cs="Courier New"/>
+          <w:color w:val="ABB2BF"/>
+          <w:sz w:val="20"/>
+          <w:szCs w:val="20"/>
+          <w:lang w:val="en-US" w:eastAsia="ru-RU"/>
+        </w:rPr>
+        <w:t>() {</w:t>
+      </w:r>
+      <w:r>
+        <w:rPr>
+          <w:rFonts w:ascii="Courier New" w:eastAsia="Times New Roman" w:hAnsi="Courier New" w:cs="Courier New"/>
+          <w:color w:val="ABB2BF"/>
+          <w:sz w:val="20"/>
+          <w:szCs w:val="20"/>
+          <w:lang w:val="en-US" w:eastAsia="ru-RU"/>
+        </w:rPr>
+        <w:br/>
+      </w:r>
+      <w:r>
+        <w:rPr>
+          <w:rFonts w:ascii="Courier New" w:eastAsia="Times New Roman" w:hAnsi="Courier New" w:cs="Courier New"/>
+          <w:color w:val="ABB2BF"/>
+          <w:sz w:val="20"/>
+          <w:szCs w:val="20"/>
+          <w:lang w:val="en-US" w:eastAsia="ru-RU"/>
+        </w:rPr>
+        <w:br/>
+        <w:t xml:space="preserve">  </w:t>
+      </w:r>
+      <w:proofErr w:type="spellStart"/>
+      <w:r>
+        <w:rPr>
+          <w:rFonts w:ascii="Courier New" w:eastAsia="Times New Roman" w:hAnsi="Courier New" w:cs="Courier New"/>
+          <w:color w:val="C678DD"/>
+          <w:sz w:val="20"/>
+          <w:szCs w:val="20"/>
+          <w:lang w:val="en-US" w:eastAsia="ru-RU"/>
+        </w:rPr>
+        <w:t>const</w:t>
+      </w:r>
+      <w:proofErr w:type="spellEnd"/>
+      <w:r>
+        <w:rPr>
+          <w:rFonts w:ascii="Courier New" w:eastAsia="Times New Roman" w:hAnsi="Courier New" w:cs="Courier New"/>
+          <w:color w:val="C678DD"/>
+          <w:sz w:val="20"/>
+          <w:szCs w:val="20"/>
+          <w:lang w:val="en-US" w:eastAsia="ru-RU"/>
+        </w:rPr>
+        <w:t xml:space="preserve"> </w:t>
+      </w:r>
+      <w:r>
+        <w:rPr>
+          <w:rFonts w:ascii="Courier New" w:eastAsia="Times New Roman" w:hAnsi="Courier New" w:cs="Courier New"/>
+          <w:color w:val="ABB2BF"/>
+          <w:sz w:val="20"/>
+          <w:szCs w:val="20"/>
+          <w:lang w:val="en-US" w:eastAsia="ru-RU"/>
+        </w:rPr>
+        <w:t>namesArray2 = [</w:t>
+      </w:r>
+      <w:r>
+        <w:rPr>
+          <w:rFonts w:ascii="Courier New" w:eastAsia="Times New Roman" w:hAnsi="Courier New" w:cs="Courier New"/>
+          <w:color w:val="ABB2BF"/>
+          <w:sz w:val="20"/>
+          <w:szCs w:val="20"/>
+          <w:lang w:val="en-US" w:eastAsia="ru-RU"/>
+        </w:rPr>
+        <w:br/>
+        <w:t xml:space="preserve">    {</w:t>
+      </w:r>
+      <w:r>
+        <w:rPr>
+          <w:rFonts w:ascii="Courier New" w:eastAsia="Times New Roman" w:hAnsi="Courier New" w:cs="Courier New"/>
+          <w:color w:val="ABB2BF"/>
+          <w:sz w:val="20"/>
+          <w:szCs w:val="20"/>
+          <w:lang w:val="en-US" w:eastAsia="ru-RU"/>
+        </w:rPr>
+        <w:br/>
+        <w:t xml:space="preserve">      </w:t>
+      </w:r>
+      <w:r>
+        <w:rPr>
+          <w:rFonts w:ascii="Courier New" w:eastAsia="Times New Roman" w:hAnsi="Courier New" w:cs="Courier New"/>
+          <w:color w:val="E06C75"/>
+          <w:sz w:val="20"/>
+          <w:szCs w:val="20"/>
+          <w:lang w:val="en-US" w:eastAsia="ru-RU"/>
+        </w:rPr>
+        <w:t>id</w:t>
+      </w:r>
+      <w:r>
+        <w:rPr>
+          <w:rFonts w:ascii="Courier New" w:eastAsia="Times New Roman" w:hAnsi="Courier New" w:cs="Courier New"/>
+          <w:color w:val="ABB2BF"/>
+          <w:sz w:val="20"/>
+          <w:szCs w:val="20"/>
+          <w:lang w:val="en-US" w:eastAsia="ru-RU"/>
+        </w:rPr>
+        <w:t xml:space="preserve">: </w:t>
+      </w:r>
+      <w:r>
+        <w:rPr>
+          <w:rFonts w:ascii="Courier New" w:eastAsia="Times New Roman" w:hAnsi="Courier New" w:cs="Courier New"/>
+          <w:color w:val="D19A66"/>
+          <w:sz w:val="20"/>
+          <w:szCs w:val="20"/>
+          <w:lang w:val="en-US" w:eastAsia="ru-RU"/>
+        </w:rPr>
+        <w:t>1</w:t>
+      </w:r>
+      <w:r>
+        <w:rPr>
+          <w:rFonts w:ascii="Courier New" w:eastAsia="Times New Roman" w:hAnsi="Courier New" w:cs="Courier New"/>
+          <w:color w:val="ABB2BF"/>
+          <w:sz w:val="20"/>
+          <w:szCs w:val="20"/>
+          <w:lang w:val="en-US" w:eastAsia="ru-RU"/>
+        </w:rPr>
+        <w:t>,</w:t>
+      </w:r>
+      <w:r>
+        <w:rPr>
+          <w:rFonts w:ascii="Courier New" w:eastAsia="Times New Roman" w:hAnsi="Courier New" w:cs="Courier New"/>
+          <w:color w:val="ABB2BF"/>
+          <w:sz w:val="20"/>
+          <w:szCs w:val="20"/>
+          <w:lang w:val="en-US" w:eastAsia="ru-RU"/>
+        </w:rPr>
+        <w:br/>
+        <w:t xml:space="preserve">      </w:t>
+      </w:r>
+      <w:r>
+        <w:rPr>
+          <w:rFonts w:ascii="Courier New" w:eastAsia="Times New Roman" w:hAnsi="Courier New" w:cs="Courier New"/>
+          <w:color w:val="E06C75"/>
+          <w:sz w:val="20"/>
+          <w:szCs w:val="20"/>
+          <w:lang w:val="en-US" w:eastAsia="ru-RU"/>
+        </w:rPr>
+        <w:t>name</w:t>
+      </w:r>
+      <w:r>
+        <w:rPr>
+          <w:rFonts w:ascii="Courier New" w:eastAsia="Times New Roman" w:hAnsi="Courier New" w:cs="Courier New"/>
+          <w:color w:val="ABB2BF"/>
+          <w:sz w:val="20"/>
+          <w:szCs w:val="20"/>
+          <w:lang w:val="en-US" w:eastAsia="ru-RU"/>
+        </w:rPr>
+        <w:t xml:space="preserve">: </w:t>
+      </w:r>
+      <w:r>
+        <w:rPr>
+          <w:rFonts w:ascii="Courier New" w:eastAsia="Times New Roman" w:hAnsi="Courier New" w:cs="Courier New"/>
+          <w:color w:val="98C379"/>
+          <w:sz w:val="20"/>
+          <w:szCs w:val="20"/>
+          <w:lang w:val="en-US" w:eastAsia="ru-RU"/>
+        </w:rPr>
+        <w:t>'Mike'</w:t>
+      </w:r>
+      <w:r>
+        <w:rPr>
+          <w:rFonts w:ascii="Courier New" w:eastAsia="Times New Roman" w:hAnsi="Courier New" w:cs="Courier New"/>
+          <w:color w:val="98C379"/>
+          <w:sz w:val="20"/>
+          <w:szCs w:val="20"/>
+          <w:lang w:val="en-US" w:eastAsia="ru-RU"/>
+        </w:rPr>
+        <w:br/>
+      </w:r>
+      <w:r>
+        <w:rPr>
+          <w:rFonts w:ascii="Courier New" w:eastAsia="Times New Roman" w:hAnsi="Courier New" w:cs="Courier New"/>
+          <w:color w:val="98C379"/>
+          <w:sz w:val="20"/>
+          <w:szCs w:val="20"/>
+          <w:lang w:val="en-US" w:eastAsia="ru-RU"/>
+        </w:rPr>
+        <w:lastRenderedPageBreak/>
+        <w:t xml:space="preserve">    </w:t>
+      </w:r>
+      <w:r>
+        <w:rPr>
+          <w:rFonts w:ascii="Courier New" w:eastAsia="Times New Roman" w:hAnsi="Courier New" w:cs="Courier New"/>
+          <w:color w:val="ABB2BF"/>
+          <w:sz w:val="20"/>
+          <w:szCs w:val="20"/>
+          <w:lang w:val="en-US" w:eastAsia="ru-RU"/>
+        </w:rPr>
+        <w:t>},</w:t>
+      </w:r>
+      <w:r>
+        <w:rPr>
+          <w:rFonts w:ascii="Courier New" w:eastAsia="Times New Roman" w:hAnsi="Courier New" w:cs="Courier New"/>
+          <w:color w:val="ABB2BF"/>
+          <w:sz w:val="20"/>
+          <w:szCs w:val="20"/>
+          <w:lang w:val="en-US" w:eastAsia="ru-RU"/>
+        </w:rPr>
+        <w:br/>
+        <w:t xml:space="preserve">    {</w:t>
+      </w:r>
+      <w:r>
+        <w:rPr>
+          <w:rFonts w:ascii="Courier New" w:eastAsia="Times New Roman" w:hAnsi="Courier New" w:cs="Courier New"/>
+          <w:color w:val="ABB2BF"/>
+          <w:sz w:val="20"/>
+          <w:szCs w:val="20"/>
+          <w:lang w:val="en-US" w:eastAsia="ru-RU"/>
+        </w:rPr>
+        <w:br/>
+        <w:t xml:space="preserve">      </w:t>
+      </w:r>
+      <w:r>
+        <w:rPr>
+          <w:rFonts w:ascii="Courier New" w:eastAsia="Times New Roman" w:hAnsi="Courier New" w:cs="Courier New"/>
+          <w:color w:val="E06C75"/>
+          <w:sz w:val="20"/>
+          <w:szCs w:val="20"/>
+          <w:lang w:val="en-US" w:eastAsia="ru-RU"/>
+        </w:rPr>
+        <w:t>id</w:t>
+      </w:r>
+      <w:r>
+        <w:rPr>
+          <w:rFonts w:ascii="Courier New" w:eastAsia="Times New Roman" w:hAnsi="Courier New" w:cs="Courier New"/>
+          <w:color w:val="ABB2BF"/>
+          <w:sz w:val="20"/>
+          <w:szCs w:val="20"/>
+          <w:lang w:val="en-US" w:eastAsia="ru-RU"/>
+        </w:rPr>
+        <w:t xml:space="preserve">: </w:t>
+      </w:r>
+      <w:r>
+        <w:rPr>
+          <w:rFonts w:ascii="Courier New" w:eastAsia="Times New Roman" w:hAnsi="Courier New" w:cs="Courier New"/>
+          <w:color w:val="D19A66"/>
+          <w:sz w:val="20"/>
+          <w:szCs w:val="20"/>
+          <w:lang w:val="en-US" w:eastAsia="ru-RU"/>
+        </w:rPr>
+        <w:t>1</w:t>
+      </w:r>
+      <w:r>
+        <w:rPr>
+          <w:rFonts w:ascii="Courier New" w:eastAsia="Times New Roman" w:hAnsi="Courier New" w:cs="Courier New"/>
+          <w:color w:val="ABB2BF"/>
+          <w:sz w:val="20"/>
+          <w:szCs w:val="20"/>
+          <w:lang w:val="en-US" w:eastAsia="ru-RU"/>
+        </w:rPr>
+        <w:t>,</w:t>
+      </w:r>
+      <w:r>
+        <w:rPr>
+          <w:rFonts w:ascii="Courier New" w:eastAsia="Times New Roman" w:hAnsi="Courier New" w:cs="Courier New"/>
+          <w:color w:val="ABB2BF"/>
+          <w:sz w:val="20"/>
+          <w:szCs w:val="20"/>
+          <w:lang w:val="en-US" w:eastAsia="ru-RU"/>
+        </w:rPr>
+        <w:br/>
+        <w:t xml:space="preserve">      </w:t>
+      </w:r>
+      <w:r>
+        <w:rPr>
+          <w:rFonts w:ascii="Courier New" w:eastAsia="Times New Roman" w:hAnsi="Courier New" w:cs="Courier New"/>
+          <w:color w:val="E06C75"/>
+          <w:sz w:val="20"/>
+          <w:szCs w:val="20"/>
+          <w:lang w:val="en-US" w:eastAsia="ru-RU"/>
+        </w:rPr>
+        <w:t>name</w:t>
+      </w:r>
+      <w:r>
+        <w:rPr>
+          <w:rFonts w:ascii="Courier New" w:eastAsia="Times New Roman" w:hAnsi="Courier New" w:cs="Courier New"/>
+          <w:color w:val="ABB2BF"/>
+          <w:sz w:val="20"/>
+          <w:szCs w:val="20"/>
+          <w:lang w:val="en-US" w:eastAsia="ru-RU"/>
+        </w:rPr>
+        <w:t xml:space="preserve">: </w:t>
+      </w:r>
+      <w:r>
+        <w:rPr>
+          <w:rFonts w:ascii="Courier New" w:eastAsia="Times New Roman" w:hAnsi="Courier New" w:cs="Courier New"/>
+          <w:color w:val="98C379"/>
+          <w:sz w:val="20"/>
+          <w:szCs w:val="20"/>
+          <w:lang w:val="en-US" w:eastAsia="ru-RU"/>
+        </w:rPr>
+        <w:t>'John'</w:t>
+      </w:r>
+      <w:r>
+        <w:rPr>
+          <w:rFonts w:ascii="Courier New" w:eastAsia="Times New Roman" w:hAnsi="Courier New" w:cs="Courier New"/>
+          <w:color w:val="98C379"/>
+          <w:sz w:val="20"/>
+          <w:szCs w:val="20"/>
+          <w:lang w:val="en-US" w:eastAsia="ru-RU"/>
+        </w:rPr>
+        <w:br/>
+        <w:t xml:space="preserve">    </w:t>
+      </w:r>
+      <w:r>
+        <w:rPr>
+          <w:rFonts w:ascii="Courier New" w:eastAsia="Times New Roman" w:hAnsi="Courier New" w:cs="Courier New"/>
+          <w:color w:val="ABB2BF"/>
+          <w:sz w:val="20"/>
+          <w:szCs w:val="20"/>
+          <w:lang w:val="en-US" w:eastAsia="ru-RU"/>
+        </w:rPr>
+        <w:t>},</w:t>
+      </w:r>
+      <w:r>
+        <w:rPr>
+          <w:rFonts w:ascii="Courier New" w:eastAsia="Times New Roman" w:hAnsi="Courier New" w:cs="Courier New"/>
+          <w:color w:val="ABB2BF"/>
+          <w:sz w:val="20"/>
+          <w:szCs w:val="20"/>
+          <w:lang w:val="en-US" w:eastAsia="ru-RU"/>
+        </w:rPr>
+        <w:br/>
+        <w:t xml:space="preserve">    {</w:t>
+      </w:r>
+      <w:r>
+        <w:rPr>
+          <w:rFonts w:ascii="Courier New" w:eastAsia="Times New Roman" w:hAnsi="Courier New" w:cs="Courier New"/>
+          <w:color w:val="ABB2BF"/>
+          <w:sz w:val="20"/>
+          <w:szCs w:val="20"/>
+          <w:lang w:val="en-US" w:eastAsia="ru-RU"/>
+        </w:rPr>
+        <w:br/>
+        <w:t xml:space="preserve">      </w:t>
+      </w:r>
+      <w:r>
+        <w:rPr>
+          <w:rFonts w:ascii="Courier New" w:eastAsia="Times New Roman" w:hAnsi="Courier New" w:cs="Courier New"/>
+          <w:color w:val="E06C75"/>
+          <w:sz w:val="20"/>
+          <w:szCs w:val="20"/>
+          <w:lang w:val="en-US" w:eastAsia="ru-RU"/>
+        </w:rPr>
+        <w:t>id</w:t>
+      </w:r>
+      <w:r>
+        <w:rPr>
+          <w:rFonts w:ascii="Courier New" w:eastAsia="Times New Roman" w:hAnsi="Courier New" w:cs="Courier New"/>
+          <w:color w:val="ABB2BF"/>
+          <w:sz w:val="20"/>
+          <w:szCs w:val="20"/>
+          <w:lang w:val="en-US" w:eastAsia="ru-RU"/>
+        </w:rPr>
+        <w:t xml:space="preserve">: </w:t>
+      </w:r>
+      <w:r>
+        <w:rPr>
+          <w:rFonts w:ascii="Courier New" w:eastAsia="Times New Roman" w:hAnsi="Courier New" w:cs="Courier New"/>
+          <w:color w:val="D19A66"/>
+          <w:sz w:val="20"/>
+          <w:szCs w:val="20"/>
+          <w:lang w:val="en-US" w:eastAsia="ru-RU"/>
+        </w:rPr>
+        <w:t>1</w:t>
+      </w:r>
+      <w:r>
+        <w:rPr>
+          <w:rFonts w:ascii="Courier New" w:eastAsia="Times New Roman" w:hAnsi="Courier New" w:cs="Courier New"/>
+          <w:color w:val="ABB2BF"/>
+          <w:sz w:val="20"/>
+          <w:szCs w:val="20"/>
+          <w:lang w:val="en-US" w:eastAsia="ru-RU"/>
+        </w:rPr>
+        <w:t>,</w:t>
+      </w:r>
+      <w:r>
+        <w:rPr>
+          <w:rFonts w:ascii="Courier New" w:eastAsia="Times New Roman" w:hAnsi="Courier New" w:cs="Courier New"/>
+          <w:color w:val="ABB2BF"/>
+          <w:sz w:val="20"/>
+          <w:szCs w:val="20"/>
+          <w:lang w:val="en-US" w:eastAsia="ru-RU"/>
+        </w:rPr>
+        <w:br/>
+        <w:t xml:space="preserve">      </w:t>
+      </w:r>
+      <w:r>
+        <w:rPr>
+          <w:rFonts w:ascii="Courier New" w:eastAsia="Times New Roman" w:hAnsi="Courier New" w:cs="Courier New"/>
+          <w:color w:val="E06C75"/>
+          <w:sz w:val="20"/>
+          <w:szCs w:val="20"/>
+          <w:lang w:val="en-US" w:eastAsia="ru-RU"/>
+        </w:rPr>
+        <w:t>name</w:t>
+      </w:r>
+      <w:r>
+        <w:rPr>
+          <w:rFonts w:ascii="Courier New" w:eastAsia="Times New Roman" w:hAnsi="Courier New" w:cs="Courier New"/>
+          <w:color w:val="ABB2BF"/>
+          <w:sz w:val="20"/>
+          <w:szCs w:val="20"/>
+          <w:lang w:val="en-US" w:eastAsia="ru-RU"/>
+        </w:rPr>
+        <w:t xml:space="preserve">: </w:t>
+      </w:r>
+      <w:r>
+        <w:rPr>
+          <w:rFonts w:ascii="Courier New" w:eastAsia="Times New Roman" w:hAnsi="Courier New" w:cs="Courier New"/>
+          <w:color w:val="98C379"/>
+          <w:sz w:val="20"/>
+          <w:szCs w:val="20"/>
+          <w:lang w:val="en-US" w:eastAsia="ru-RU"/>
+        </w:rPr>
+        <w:t>'Stan'</w:t>
+      </w:r>
+      <w:r>
+        <w:rPr>
+          <w:rFonts w:ascii="Courier New" w:eastAsia="Times New Roman" w:hAnsi="Courier New" w:cs="Courier New"/>
+          <w:color w:val="98C379"/>
+          <w:sz w:val="20"/>
+          <w:szCs w:val="20"/>
+          <w:lang w:val="en-US" w:eastAsia="ru-RU"/>
+        </w:rPr>
+        <w:br/>
+        <w:t xml:space="preserve">    </w:t>
+      </w:r>
+      <w:r>
+        <w:rPr>
+          <w:rFonts w:ascii="Courier New" w:eastAsia="Times New Roman" w:hAnsi="Courier New" w:cs="Courier New"/>
+          <w:color w:val="ABB2BF"/>
+          <w:sz w:val="20"/>
+          <w:szCs w:val="20"/>
+          <w:lang w:val="en-US" w:eastAsia="ru-RU"/>
+        </w:rPr>
+        <w:t>}</w:t>
+      </w:r>
+      <w:r>
+        <w:rPr>
+          <w:rFonts w:ascii="Courier New" w:eastAsia="Times New Roman" w:hAnsi="Courier New" w:cs="Courier New"/>
+          <w:color w:val="ABB2BF"/>
+          <w:sz w:val="20"/>
+          <w:szCs w:val="20"/>
+          <w:lang w:val="en-US" w:eastAsia="ru-RU"/>
+        </w:rPr>
+        <w:br/>
+        <w:t xml:space="preserve">  ]</w:t>
+      </w:r>
+      <w:r>
+        <w:rPr>
+          <w:rFonts w:ascii="Courier New" w:eastAsia="Times New Roman" w:hAnsi="Courier New" w:cs="Courier New"/>
+          <w:color w:val="ABB2BF"/>
+          <w:sz w:val="20"/>
+          <w:szCs w:val="20"/>
+          <w:lang w:val="en-US" w:eastAsia="ru-RU"/>
+        </w:rPr>
+        <w:br/>
+      </w:r>
+      <w:r>
+        <w:rPr>
+          <w:rFonts w:ascii="Courier New" w:eastAsia="Times New Roman" w:hAnsi="Courier New" w:cs="Courier New"/>
+          <w:color w:val="ABB2BF"/>
+          <w:sz w:val="20"/>
+          <w:szCs w:val="20"/>
+          <w:lang w:val="en-US" w:eastAsia="ru-RU"/>
+        </w:rPr>
+        <w:br/>
+        <w:t xml:space="preserve">  </w:t>
+      </w:r>
+      <w:proofErr w:type="spellStart"/>
+      <w:r>
+        <w:rPr>
+          <w:rFonts w:ascii="Courier New" w:eastAsia="Times New Roman" w:hAnsi="Courier New" w:cs="Courier New"/>
+          <w:color w:val="C678DD"/>
+          <w:sz w:val="20"/>
+          <w:szCs w:val="20"/>
+          <w:lang w:val="en-US" w:eastAsia="ru-RU"/>
+        </w:rPr>
+        <w:t>const</w:t>
+      </w:r>
+      <w:proofErr w:type="spellEnd"/>
+      <w:r>
+        <w:rPr>
+          <w:rFonts w:ascii="Courier New" w:eastAsia="Times New Roman" w:hAnsi="Courier New" w:cs="Courier New"/>
+          <w:color w:val="C678DD"/>
+          <w:sz w:val="20"/>
+          <w:szCs w:val="20"/>
+          <w:lang w:val="en-US" w:eastAsia="ru-RU"/>
+        </w:rPr>
+        <w:t xml:space="preserve"> </w:t>
+      </w:r>
+      <w:r>
+        <w:rPr>
+          <w:rFonts w:ascii="Courier New" w:eastAsia="Times New Roman" w:hAnsi="Courier New" w:cs="Courier New"/>
+          <w:color w:val="ABB2BF"/>
+          <w:sz w:val="20"/>
+          <w:szCs w:val="20"/>
+          <w:lang w:val="en-US" w:eastAsia="ru-RU"/>
+        </w:rPr>
+        <w:t>liNamesArray2 = namesArray2.</w:t>
+      </w:r>
+      <w:r>
+        <w:rPr>
+          <w:rFonts w:ascii="Courier New" w:eastAsia="Times New Roman" w:hAnsi="Courier New" w:cs="Courier New"/>
+          <w:color w:val="61AFEF"/>
+          <w:sz w:val="20"/>
+          <w:szCs w:val="20"/>
+          <w:lang w:val="en-US" w:eastAsia="ru-RU"/>
+        </w:rPr>
+        <w:t>map</w:t>
+      </w:r>
+      <w:r>
+        <w:rPr>
+          <w:rFonts w:ascii="Courier New" w:eastAsia="Times New Roman" w:hAnsi="Courier New" w:cs="Courier New"/>
+          <w:color w:val="ABB2BF"/>
+          <w:sz w:val="20"/>
+          <w:szCs w:val="20"/>
+          <w:lang w:val="en-US" w:eastAsia="ru-RU"/>
+        </w:rPr>
+        <w:t>((</w:t>
+      </w:r>
+      <w:r>
+        <w:rPr>
+          <w:rFonts w:ascii="Courier New" w:eastAsia="Times New Roman" w:hAnsi="Courier New" w:cs="Courier New"/>
+          <w:color w:val="D19A66"/>
+          <w:sz w:val="20"/>
+          <w:szCs w:val="20"/>
+          <w:lang w:val="en-US" w:eastAsia="ru-RU"/>
+        </w:rPr>
+        <w:t>item</w:t>
+      </w:r>
+      <w:r>
+        <w:rPr>
+          <w:rFonts w:ascii="Courier New" w:eastAsia="Times New Roman" w:hAnsi="Courier New" w:cs="Courier New"/>
+          <w:color w:val="ABB2BF"/>
+          <w:sz w:val="20"/>
+          <w:szCs w:val="20"/>
+          <w:lang w:val="en-US" w:eastAsia="ru-RU"/>
+        </w:rPr>
+        <w:t xml:space="preserve">: </w:t>
+      </w:r>
+      <w:r>
+        <w:rPr>
+          <w:rFonts w:ascii="Courier New" w:eastAsia="Times New Roman" w:hAnsi="Courier New" w:cs="Courier New"/>
+          <w:color w:val="E5C07B"/>
+          <w:sz w:val="20"/>
+          <w:szCs w:val="20"/>
+          <w:lang w:val="en-US" w:eastAsia="ru-RU"/>
+        </w:rPr>
+        <w:t>Names2Type</w:t>
+      </w:r>
+      <w:r>
+        <w:rPr>
+          <w:rFonts w:ascii="Courier New" w:eastAsia="Times New Roman" w:hAnsi="Courier New" w:cs="Courier New"/>
+          <w:color w:val="ABB2BF"/>
+          <w:sz w:val="20"/>
+          <w:szCs w:val="20"/>
+          <w:lang w:val="en-US" w:eastAsia="ru-RU"/>
+        </w:rPr>
+        <w:t xml:space="preserve">, </w:t>
+      </w:r>
+      <w:r>
+        <w:rPr>
+          <w:rFonts w:ascii="Courier New" w:eastAsia="Times New Roman" w:hAnsi="Courier New" w:cs="Courier New"/>
+          <w:color w:val="D19A66"/>
+          <w:sz w:val="20"/>
+          <w:szCs w:val="20"/>
+          <w:lang w:val="en-US" w:eastAsia="ru-RU"/>
+        </w:rPr>
+        <w:t>index</w:t>
+      </w:r>
+      <w:r>
+        <w:rPr>
+          <w:rFonts w:ascii="Courier New" w:eastAsia="Times New Roman" w:hAnsi="Courier New" w:cs="Courier New"/>
+          <w:color w:val="ABB2BF"/>
+          <w:sz w:val="20"/>
+          <w:szCs w:val="20"/>
+          <w:lang w:val="en-US" w:eastAsia="ru-RU"/>
+        </w:rPr>
+        <w:t xml:space="preserve">: </w:t>
+      </w:r>
+      <w:r>
+        <w:rPr>
+          <w:rFonts w:ascii="Courier New" w:eastAsia="Times New Roman" w:hAnsi="Courier New" w:cs="Courier New"/>
+          <w:color w:val="C678DD"/>
+          <w:sz w:val="20"/>
+          <w:szCs w:val="20"/>
+          <w:lang w:val="en-US" w:eastAsia="ru-RU"/>
+        </w:rPr>
+        <w:t>number</w:t>
+      </w:r>
+      <w:r>
+        <w:rPr>
+          <w:rFonts w:ascii="Courier New" w:eastAsia="Times New Roman" w:hAnsi="Courier New" w:cs="Courier New"/>
+          <w:color w:val="ABB2BF"/>
+          <w:sz w:val="20"/>
+          <w:szCs w:val="20"/>
+          <w:lang w:val="en-US" w:eastAsia="ru-RU"/>
+        </w:rPr>
+        <w:t>) =&gt; {</w:t>
+      </w:r>
+      <w:r>
+        <w:rPr>
+          <w:rFonts w:ascii="Courier New" w:eastAsia="Times New Roman" w:hAnsi="Courier New" w:cs="Courier New"/>
+          <w:color w:val="ABB2BF"/>
+          <w:sz w:val="20"/>
+          <w:szCs w:val="20"/>
+          <w:lang w:val="en-US" w:eastAsia="ru-RU"/>
+        </w:rPr>
+        <w:br/>
+        <w:t xml:space="preserve">    </w:t>
+      </w:r>
+      <w:r>
+        <w:rPr>
+          <w:rFonts w:ascii="Courier New" w:eastAsia="Times New Roman" w:hAnsi="Courier New" w:cs="Courier New"/>
+          <w:color w:val="C678DD"/>
+          <w:sz w:val="20"/>
+          <w:szCs w:val="20"/>
+          <w:lang w:val="en-US" w:eastAsia="ru-RU"/>
+        </w:rPr>
+        <w:t xml:space="preserve">return </w:t>
+      </w:r>
+      <w:r>
+        <w:rPr>
+          <w:rFonts w:ascii="Courier New" w:eastAsia="Times New Roman" w:hAnsi="Courier New" w:cs="Courier New"/>
+          <w:color w:val="ABB2BF"/>
+          <w:sz w:val="20"/>
+          <w:szCs w:val="20"/>
+          <w:lang w:val="en-US" w:eastAsia="ru-RU"/>
+        </w:rPr>
+        <w:t>&lt;li key={</w:t>
+      </w:r>
+      <w:r>
+        <w:rPr>
+          <w:rFonts w:ascii="Courier New" w:eastAsia="Times New Roman" w:hAnsi="Courier New" w:cs="Courier New"/>
+          <w:color w:val="D19A66"/>
+          <w:sz w:val="20"/>
+          <w:szCs w:val="20"/>
+          <w:lang w:val="en-US" w:eastAsia="ru-RU"/>
+        </w:rPr>
+        <w:t>item</w:t>
+      </w:r>
+      <w:r>
+        <w:rPr>
+          <w:rFonts w:ascii="Courier New" w:eastAsia="Times New Roman" w:hAnsi="Courier New" w:cs="Courier New"/>
+          <w:color w:val="ABB2BF"/>
+          <w:sz w:val="20"/>
+          <w:szCs w:val="20"/>
+          <w:lang w:val="en-US" w:eastAsia="ru-RU"/>
+        </w:rPr>
+        <w:t>.</w:t>
+      </w:r>
+      <w:r>
+        <w:rPr>
+          <w:rFonts w:ascii="Courier New" w:eastAsia="Times New Roman" w:hAnsi="Courier New" w:cs="Courier New"/>
+          <w:color w:val="E06C75"/>
+          <w:sz w:val="20"/>
+          <w:szCs w:val="20"/>
+          <w:lang w:val="en-US" w:eastAsia="ru-RU"/>
+        </w:rPr>
+        <w:t>id</w:t>
+      </w:r>
+      <w:r>
+        <w:rPr>
+          <w:rFonts w:ascii="Courier New" w:eastAsia="Times New Roman" w:hAnsi="Courier New" w:cs="Courier New"/>
+          <w:color w:val="ABB2BF"/>
+          <w:sz w:val="20"/>
+          <w:szCs w:val="20"/>
+          <w:lang w:val="en-US" w:eastAsia="ru-RU"/>
+        </w:rPr>
+        <w:t>}&gt;{</w:t>
+      </w:r>
+      <w:r>
+        <w:rPr>
+          <w:rFonts w:ascii="Courier New" w:eastAsia="Times New Roman" w:hAnsi="Courier New" w:cs="Courier New"/>
+          <w:color w:val="D19A66"/>
+          <w:sz w:val="20"/>
+          <w:szCs w:val="20"/>
+          <w:lang w:val="en-US" w:eastAsia="ru-RU"/>
+        </w:rPr>
+        <w:t>index</w:t>
+      </w:r>
+      <w:r>
+        <w:rPr>
+          <w:rFonts w:ascii="Courier New" w:eastAsia="Times New Roman" w:hAnsi="Courier New" w:cs="Courier New"/>
+          <w:color w:val="ABB2BF"/>
+          <w:sz w:val="20"/>
+          <w:szCs w:val="20"/>
+          <w:lang w:val="en-US" w:eastAsia="ru-RU"/>
+        </w:rPr>
+        <w:t>} --- {</w:t>
+      </w:r>
+      <w:r>
+        <w:rPr>
+          <w:rFonts w:ascii="Courier New" w:eastAsia="Times New Roman" w:hAnsi="Courier New" w:cs="Courier New"/>
+          <w:color w:val="D19A66"/>
+          <w:sz w:val="20"/>
+          <w:szCs w:val="20"/>
+          <w:lang w:val="en-US" w:eastAsia="ru-RU"/>
+        </w:rPr>
+        <w:t>item</w:t>
+      </w:r>
+      <w:r>
+        <w:rPr>
+          <w:rFonts w:ascii="Courier New" w:eastAsia="Times New Roman" w:hAnsi="Courier New" w:cs="Courier New"/>
+          <w:color w:val="ABB2BF"/>
+          <w:sz w:val="20"/>
+          <w:szCs w:val="20"/>
+          <w:lang w:val="en-US" w:eastAsia="ru-RU"/>
+        </w:rPr>
+        <w:t>.</w:t>
+      </w:r>
+      <w:r>
+        <w:rPr>
+          <w:rFonts w:ascii="Courier New" w:eastAsia="Times New Roman" w:hAnsi="Courier New" w:cs="Courier New"/>
+          <w:color w:val="E06C75"/>
+          <w:sz w:val="20"/>
+          <w:szCs w:val="20"/>
+          <w:lang w:val="en-US" w:eastAsia="ru-RU"/>
+        </w:rPr>
+        <w:t>name</w:t>
+      </w:r>
+      <w:r>
+        <w:rPr>
+          <w:rFonts w:ascii="Courier New" w:eastAsia="Times New Roman" w:hAnsi="Courier New" w:cs="Courier New"/>
+          <w:color w:val="ABB2BF"/>
+          <w:sz w:val="20"/>
+          <w:szCs w:val="20"/>
+          <w:lang w:val="en-US" w:eastAsia="ru-RU"/>
+        </w:rPr>
+        <w:t>}&lt;/</w:t>
+      </w:r>
+      <w:r>
+        <w:rPr>
+          <w:rFonts w:ascii="Courier New" w:eastAsia="Times New Roman" w:hAnsi="Courier New" w:cs="Courier New"/>
+          <w:color w:val="E06C75"/>
+          <w:sz w:val="20"/>
+          <w:szCs w:val="20"/>
+          <w:lang w:val="en-US" w:eastAsia="ru-RU"/>
+        </w:rPr>
+        <w:t>li</w:t>
+      </w:r>
+      <w:r>
+        <w:rPr>
+          <w:rFonts w:ascii="Courier New" w:eastAsia="Times New Roman" w:hAnsi="Courier New" w:cs="Courier New"/>
+          <w:color w:val="ABB2BF"/>
+          <w:sz w:val="20"/>
+          <w:szCs w:val="20"/>
+          <w:lang w:val="en-US" w:eastAsia="ru-RU"/>
+        </w:rPr>
+        <w:t>&gt;</w:t>
+      </w:r>
+      <w:r>
+        <w:rPr>
+          <w:rFonts w:ascii="Courier New" w:eastAsia="Times New Roman" w:hAnsi="Courier New" w:cs="Courier New"/>
+          <w:color w:val="ABB2BF"/>
+          <w:sz w:val="20"/>
+          <w:szCs w:val="20"/>
+          <w:lang w:val="en-US" w:eastAsia="ru-RU"/>
+        </w:rPr>
+        <w:br/>
+        <w:t xml:space="preserve">  })</w:t>
+      </w:r>
+      <w:r>
+        <w:rPr>
+          <w:rFonts w:ascii="Courier New" w:eastAsia="Times New Roman" w:hAnsi="Courier New" w:cs="Courier New"/>
+          <w:color w:val="ABB2BF"/>
+          <w:sz w:val="20"/>
+          <w:szCs w:val="20"/>
+          <w:lang w:val="en-US" w:eastAsia="ru-RU"/>
+        </w:rPr>
+        <w:br/>
+      </w:r>
+      <w:r>
+        <w:rPr>
+          <w:rFonts w:ascii="Courier New" w:eastAsia="Times New Roman" w:hAnsi="Courier New" w:cs="Courier New"/>
+          <w:color w:val="ABB2BF"/>
+          <w:sz w:val="20"/>
+          <w:szCs w:val="20"/>
+          <w:lang w:val="en-US" w:eastAsia="ru-RU"/>
+        </w:rPr>
+        <w:br/>
+        <w:t xml:space="preserve">  </w:t>
+      </w:r>
+      <w:r>
+        <w:rPr>
+          <w:rFonts w:ascii="Courier New" w:eastAsia="Times New Roman" w:hAnsi="Courier New" w:cs="Courier New"/>
+          <w:color w:val="C678DD"/>
+          <w:sz w:val="20"/>
+          <w:szCs w:val="20"/>
+          <w:lang w:val="en-US" w:eastAsia="ru-RU"/>
+        </w:rPr>
+        <w:t xml:space="preserve">return </w:t>
+      </w:r>
+      <w:r>
+        <w:rPr>
+          <w:rFonts w:ascii="Courier New" w:eastAsia="Times New Roman" w:hAnsi="Courier New" w:cs="Courier New"/>
+          <w:color w:val="ABB2BF"/>
+          <w:sz w:val="20"/>
+          <w:szCs w:val="20"/>
+          <w:lang w:val="en-US" w:eastAsia="ru-RU"/>
+        </w:rPr>
+        <w:t>(</w:t>
+      </w:r>
+      <w:r>
+        <w:rPr>
+          <w:rFonts w:ascii="Courier New" w:eastAsia="Times New Roman" w:hAnsi="Courier New" w:cs="Courier New"/>
+          <w:color w:val="ABB2BF"/>
+          <w:sz w:val="20"/>
+          <w:szCs w:val="20"/>
+          <w:lang w:val="en-US" w:eastAsia="ru-RU"/>
+        </w:rPr>
+        <w:br/>
+        <w:t xml:space="preserve">    &lt;</w:t>
+      </w:r>
+      <w:r>
+        <w:rPr>
+          <w:rFonts w:ascii="Courier New" w:eastAsia="Times New Roman" w:hAnsi="Courier New" w:cs="Courier New"/>
+          <w:color w:val="E06C75"/>
+          <w:sz w:val="20"/>
+          <w:szCs w:val="20"/>
+          <w:lang w:val="en-US" w:eastAsia="ru-RU"/>
+        </w:rPr>
+        <w:t>div</w:t>
+      </w:r>
+      <w:r>
+        <w:rPr>
+          <w:rFonts w:ascii="Courier New" w:eastAsia="Times New Roman" w:hAnsi="Courier New" w:cs="Courier New"/>
+          <w:color w:val="ABB2BF"/>
+          <w:sz w:val="20"/>
+          <w:szCs w:val="20"/>
+          <w:lang w:val="en-US" w:eastAsia="ru-RU"/>
+        </w:rPr>
+        <w:t>&gt;</w:t>
+      </w:r>
+      <w:r>
+        <w:rPr>
+          <w:rFonts w:ascii="Courier New" w:eastAsia="Times New Roman" w:hAnsi="Courier New" w:cs="Courier New"/>
+          <w:color w:val="ABB2BF"/>
+          <w:sz w:val="20"/>
+          <w:szCs w:val="20"/>
+          <w:lang w:val="en-US" w:eastAsia="ru-RU"/>
+        </w:rPr>
+        <w:br/>
+        <w:t xml:space="preserve">      &lt;</w:t>
+      </w:r>
+      <w:proofErr w:type="spellStart"/>
+      <w:r>
+        <w:rPr>
+          <w:rFonts w:ascii="Courier New" w:eastAsia="Times New Roman" w:hAnsi="Courier New" w:cs="Courier New"/>
+          <w:color w:val="E06C75"/>
+          <w:sz w:val="20"/>
+          <w:szCs w:val="20"/>
+          <w:lang w:val="en-US" w:eastAsia="ru-RU"/>
+        </w:rPr>
+        <w:t>ul</w:t>
+      </w:r>
+      <w:proofErr w:type="spellEnd"/>
+      <w:r>
+        <w:rPr>
+          <w:rFonts w:ascii="Courier New" w:eastAsia="Times New Roman" w:hAnsi="Courier New" w:cs="Courier New"/>
+          <w:color w:val="ABB2BF"/>
+          <w:sz w:val="20"/>
+          <w:szCs w:val="20"/>
+          <w:lang w:val="en-US" w:eastAsia="ru-RU"/>
+        </w:rPr>
+        <w:t>&gt;</w:t>
+      </w:r>
+      <w:r>
+        <w:rPr>
+          <w:rFonts w:ascii="Courier New" w:eastAsia="Times New Roman" w:hAnsi="Courier New" w:cs="Courier New"/>
+          <w:color w:val="ABB2BF"/>
+          <w:sz w:val="20"/>
+          <w:szCs w:val="20"/>
+          <w:lang w:val="en-US" w:eastAsia="ru-RU"/>
+        </w:rPr>
+        <w:br/>
+        <w:t xml:space="preserve">        {liNamesArray2}</w:t>
+      </w:r>
+      <w:r>
+        <w:rPr>
+          <w:rFonts w:ascii="Courier New" w:eastAsia="Times New Roman" w:hAnsi="Courier New" w:cs="Courier New"/>
+          <w:color w:val="ABB2BF"/>
+          <w:sz w:val="20"/>
+          <w:szCs w:val="20"/>
+          <w:lang w:val="en-US" w:eastAsia="ru-RU"/>
+        </w:rPr>
+        <w:br/>
+        <w:t xml:space="preserve">      &lt;/</w:t>
+      </w:r>
+      <w:proofErr w:type="spellStart"/>
+      <w:r>
+        <w:rPr>
+          <w:rFonts w:ascii="Courier New" w:eastAsia="Times New Roman" w:hAnsi="Courier New" w:cs="Courier New"/>
+          <w:color w:val="E06C75"/>
+          <w:sz w:val="20"/>
+          <w:szCs w:val="20"/>
+          <w:lang w:val="en-US" w:eastAsia="ru-RU"/>
+        </w:rPr>
+        <w:t>ul</w:t>
+      </w:r>
+      <w:proofErr w:type="spellEnd"/>
+      <w:r>
+        <w:rPr>
+          <w:rFonts w:ascii="Courier New" w:eastAsia="Times New Roman" w:hAnsi="Courier New" w:cs="Courier New"/>
+          <w:color w:val="ABB2BF"/>
+          <w:sz w:val="20"/>
+          <w:szCs w:val="20"/>
+          <w:lang w:val="en-US" w:eastAsia="ru-RU"/>
+        </w:rPr>
+        <w:t>&gt;</w:t>
+      </w:r>
+      <w:r>
+        <w:rPr>
+          <w:rFonts w:ascii="Courier New" w:eastAsia="Times New Roman" w:hAnsi="Courier New" w:cs="Courier New"/>
+          <w:color w:val="ABB2BF"/>
+          <w:sz w:val="20"/>
+          <w:szCs w:val="20"/>
+          <w:lang w:val="en-US" w:eastAsia="ru-RU"/>
+        </w:rPr>
+        <w:br/>
+        <w:t xml:space="preserve">    &lt;/</w:t>
+      </w:r>
+      <w:r>
+        <w:rPr>
+          <w:rFonts w:ascii="Courier New" w:eastAsia="Times New Roman" w:hAnsi="Courier New" w:cs="Courier New"/>
+          <w:color w:val="E06C75"/>
+          <w:sz w:val="20"/>
+          <w:szCs w:val="20"/>
+          <w:lang w:val="en-US" w:eastAsia="ru-RU"/>
+        </w:rPr>
+        <w:t>div</w:t>
+      </w:r>
+      <w:r>
+        <w:rPr>
+          <w:rFonts w:ascii="Courier New" w:eastAsia="Times New Roman" w:hAnsi="Courier New" w:cs="Courier New"/>
+          <w:color w:val="ABB2BF"/>
+          <w:sz w:val="20"/>
+          <w:szCs w:val="20"/>
+          <w:lang w:val="en-US" w:eastAsia="ru-RU"/>
+        </w:rPr>
+        <w:t>&gt;</w:t>
+      </w:r>
+      <w:r>
+        <w:rPr>
+          <w:rFonts w:ascii="Courier New" w:eastAsia="Times New Roman" w:hAnsi="Courier New" w:cs="Courier New"/>
+          <w:color w:val="ABB2BF"/>
+          <w:sz w:val="20"/>
+          <w:szCs w:val="20"/>
+          <w:lang w:val="en-US" w:eastAsia="ru-RU"/>
+        </w:rPr>
+        <w:br/>
+        <w:t xml:space="preserve">  )</w:t>
+      </w:r>
+      <w:r>
+        <w:rPr>
+          <w:rFonts w:ascii="Courier New" w:eastAsia="Times New Roman" w:hAnsi="Courier New" w:cs="Courier New"/>
+          <w:color w:val="ABB2BF"/>
+          <w:sz w:val="20"/>
+          <w:szCs w:val="20"/>
+          <w:lang w:val="en-US" w:eastAsia="ru-RU"/>
+        </w:rPr>
+        <w:br/>
+      </w:r>
+      <w:r>
+        <w:rPr>
+          <w:rFonts w:ascii="Courier New" w:eastAsia="Times New Roman" w:hAnsi="Courier New" w:cs="Courier New"/>
+          <w:color w:val="ABB2BF"/>
+          <w:sz w:val="20"/>
+          <w:szCs w:val="20"/>
+          <w:lang w:val="en-US" w:eastAsia="ru-RU"/>
+        </w:rPr>
+        <w:br/>
+        <w:t>}</w:t>
+      </w:r>
+    </w:p>
+    <w:p/>
+    <w:p>
+      <w:r>
+        <w:rPr>
+          <w:highlight w:val="cyan"/>
+        </w:rPr>
+        <w:t xml:space="preserve">ВНИМАНИЕ! Часто нужно присваивать KEY для самого наружного тега, выводимого </w:t>
+      </w:r>
+      <w:proofErr w:type="spellStart"/>
+      <w:r>
+        <w:rPr>
+          <w:highlight w:val="cyan"/>
+        </w:rPr>
+        <w:t>мапом</w:t>
+      </w:r>
+      <w:proofErr w:type="spellEnd"/>
+      <w:r>
+        <w:rPr>
+          <w:highlight w:val="cyan"/>
+        </w:rPr>
+        <w:t>!</w:t>
+      </w:r>
+    </w:p>
+    <w:p>
+      <w:pPr>
+        <w:jc w:val="center"/>
+        <w:rPr>
+          <w:sz w:val="28"/>
+          <w:szCs w:val="28"/>
+          <w:highlight w:val="yellow"/>
+        </w:rPr>
+      </w:pPr>
+    </w:p>
+    <w:p>
+      <w:pPr>
+        <w:jc w:val="center"/>
+        <w:rPr>
+          <w:sz w:val="28"/>
+          <w:szCs w:val="28"/>
+          <w:lang w:val="en-US"/>
+        </w:rPr>
+      </w:pPr>
+      <w:r>
+        <w:rPr>
+          <w:sz w:val="28"/>
+          <w:szCs w:val="28"/>
+          <w:highlight w:val="yellow"/>
+          <w:lang w:val="en-US"/>
+        </w:rPr>
+        <w:t>0</w:t>
+      </w:r>
+      <w:r>
+        <w:rPr>
+          <w:sz w:val="28"/>
+          <w:szCs w:val="28"/>
+          <w:highlight w:val="yellow"/>
+          <w:lang w:val="en-US"/>
+        </w:rPr>
+        <w:t>6</w:t>
+      </w:r>
+      <w:r>
+        <w:rPr>
+          <w:sz w:val="28"/>
+          <w:szCs w:val="28"/>
+          <w:highlight w:val="yellow"/>
+          <w:lang w:val="en-US"/>
+        </w:rPr>
+        <w:t xml:space="preserve">. </w:t>
+      </w:r>
+      <w:proofErr w:type="spellStart"/>
+      <w:r>
+        <w:rPr>
+          <w:sz w:val="28"/>
+          <w:szCs w:val="28"/>
+          <w:highlight w:val="yellow"/>
+          <w:lang w:val="en-US"/>
+        </w:rPr>
+        <w:t>CallBack</w:t>
+      </w:r>
+      <w:proofErr w:type="spellEnd"/>
+      <w:r>
+        <w:rPr>
+          <w:sz w:val="28"/>
+          <w:szCs w:val="28"/>
+          <w:highlight w:val="yellow"/>
+          <w:lang w:val="en-US"/>
+        </w:rPr>
+        <w:t xml:space="preserve">, </w:t>
+      </w:r>
+      <w:proofErr w:type="spellStart"/>
+      <w:r>
+        <w:rPr>
+          <w:sz w:val="28"/>
+          <w:szCs w:val="28"/>
+          <w:highlight w:val="yellow"/>
+          <w:lang w:val="en-US"/>
+        </w:rPr>
+        <w:t>onClick</w:t>
+      </w:r>
+      <w:proofErr w:type="spellEnd"/>
+      <w:r>
+        <w:rPr>
+          <w:sz w:val="28"/>
+          <w:szCs w:val="28"/>
+          <w:highlight w:val="yellow"/>
+          <w:lang w:val="en-US"/>
+        </w:rPr>
+        <w:t xml:space="preserve">, </w:t>
+      </w:r>
+      <w:proofErr w:type="spellStart"/>
+      <w:r>
+        <w:rPr>
+          <w:sz w:val="28"/>
+          <w:szCs w:val="28"/>
+          <w:highlight w:val="yellow"/>
+          <w:lang w:val="en-US"/>
+        </w:rPr>
+        <w:t>onChange</w:t>
+      </w:r>
+      <w:proofErr w:type="spellEnd"/>
+      <w:r>
+        <w:rPr>
+          <w:sz w:val="28"/>
+          <w:szCs w:val="28"/>
+          <w:highlight w:val="yellow"/>
+          <w:lang w:val="en-US"/>
+        </w:rPr>
+        <w:t xml:space="preserve">, </w:t>
+      </w:r>
+      <w:proofErr w:type="spellStart"/>
+      <w:r>
+        <w:rPr>
+          <w:sz w:val="28"/>
+          <w:szCs w:val="28"/>
+          <w:highlight w:val="yellow"/>
+          <w:lang w:val="en-US"/>
+        </w:rPr>
+        <w:t>onBlur</w:t>
+      </w:r>
+      <w:proofErr w:type="spellEnd"/>
+    </w:p>
+    <w:p>
+      <w:pPr>
+        <w:rPr>
+          <w:lang w:val="en-US"/>
+        </w:rPr>
+      </w:pPr>
+      <w:r>
+        <w:rPr>
+          <w:highlight w:val="red"/>
+          <w:lang w:val="en-US"/>
+        </w:rPr>
+        <w:t>Callback hell</w:t>
+      </w:r>
+    </w:p>
+    <w:p>
+      <w:proofErr w:type="gramStart"/>
+      <w:r>
+        <w:rPr>
+          <w:lang w:val="en-US"/>
+        </w:rPr>
+        <w:t>Callback</w:t>
+      </w:r>
+      <w:r>
+        <w:t xml:space="preserve"> </w:t>
+      </w:r>
+      <w:r>
+        <w:t xml:space="preserve">функция тоже является </w:t>
+      </w:r>
+      <w:r>
+        <w:t>объектом</w:t>
+      </w:r>
+      <w:r>
+        <w:t>.</w:t>
+      </w:r>
+      <w:proofErr w:type="gramEnd"/>
+      <w:r>
+        <w:t xml:space="preserve"> Ее можно создать и отправить куда-то. ЕЕ там вызывали - он </w:t>
+      </w:r>
+      <w:proofErr w:type="spellStart"/>
+      <w:r>
+        <w:t>колл</w:t>
+      </w:r>
+      <w:proofErr w:type="spellEnd"/>
+      <w:r>
+        <w:t>-бек.</w:t>
+      </w:r>
+    </w:p>
+    <w:p>
+      <w:pPr>
+        <w:rPr>
+          <w:lang w:val="en-US"/>
+        </w:rPr>
+      </w:pPr>
+      <w:proofErr w:type="spellStart"/>
+      <w:r>
+        <w:t>Коллбеки</w:t>
+      </w:r>
+      <w:proofErr w:type="spellEnd"/>
+      <w:r>
+        <w:t xml:space="preserve"> можно </w:t>
+      </w:r>
+      <w:r>
+        <w:t>отдавать</w:t>
+      </w:r>
+      <w:r>
+        <w:t xml:space="preserve"> в другие функции. </w:t>
+      </w:r>
+      <w:proofErr w:type="gramStart"/>
+      <w:r>
+        <w:t>Например</w:t>
+      </w:r>
+      <w:proofErr w:type="gramEnd"/>
+      <w:r>
+        <w:rPr>
+          <w:lang w:val="en-US"/>
+        </w:rPr>
+        <w:t xml:space="preserve"> </w:t>
+      </w:r>
+      <w:proofErr w:type="spellStart"/>
+      <w:r>
+        <w:rPr>
+          <w:lang w:val="en-US"/>
+        </w:rPr>
+        <w:t>setTimeout</w:t>
+      </w:r>
+      <w:proofErr w:type="spellEnd"/>
+      <w:r>
+        <w:rPr>
+          <w:lang w:val="en-US"/>
+        </w:rPr>
+        <w:t>:</w:t>
+      </w:r>
+    </w:p>
+    <w:p>
+      <w:r>
+        <w:t>БЕЗ СКОБОК!!!</w:t>
+      </w:r>
+    </w:p>
+    <w:p>
+      <w:pPr>
+        <w:rPr>
+          <w:rFonts w:ascii="Courier New" w:eastAsia="Times New Roman" w:hAnsi="Courier New" w:cs="Courier New"/>
+          <w:sz w:val="20"/>
+          <w:szCs w:val="20"/>
+          <w:lang w:eastAsia="ru-RU"/>
+        </w:rPr>
+      </w:pPr>
+      <w:proofErr w:type="spellStart"/>
+      <w:proofErr w:type="gramStart"/>
+      <w:r>
+        <w:rPr>
+          <w:rFonts w:ascii="Courier New" w:eastAsia="Times New Roman" w:hAnsi="Courier New" w:cs="Courier New"/>
+          <w:color w:val="E06C75"/>
+          <w:sz w:val="20"/>
+          <w:szCs w:val="20"/>
+          <w:highlight w:val="black"/>
+          <w:lang w:val="en-US" w:eastAsia="ru-RU"/>
+        </w:rPr>
+        <w:t>window</w:t>
+      </w:r>
+      <w:r>
+        <w:rPr>
+          <w:rFonts w:ascii="Courier New" w:eastAsia="Times New Roman" w:hAnsi="Courier New" w:cs="Courier New"/>
+          <w:color w:val="ABB2BF"/>
+          <w:sz w:val="20"/>
+          <w:szCs w:val="20"/>
+          <w:highlight w:val="black"/>
+          <w:lang w:val="en-US" w:eastAsia="ru-RU"/>
+        </w:rPr>
+        <w:t>.</w:t>
+      </w:r>
+      <w:r>
+        <w:rPr>
+          <w:rFonts w:ascii="Courier New" w:eastAsia="Times New Roman" w:hAnsi="Courier New" w:cs="Courier New"/>
+          <w:color w:val="61AFEF"/>
+          <w:sz w:val="20"/>
+          <w:szCs w:val="20"/>
+          <w:highlight w:val="black"/>
+          <w:lang w:val="en-US" w:eastAsia="ru-RU"/>
+        </w:rPr>
+        <w:t>setTimeout</w:t>
+      </w:r>
+      <w:proofErr w:type="spellEnd"/>
+      <w:r>
+        <w:rPr>
+          <w:rFonts w:ascii="Courier New" w:eastAsia="Times New Roman" w:hAnsi="Courier New" w:cs="Courier New"/>
+          <w:color w:val="ABB2BF"/>
+          <w:sz w:val="20"/>
+          <w:szCs w:val="20"/>
+          <w:highlight w:val="black"/>
+          <w:lang w:val="en-US" w:eastAsia="ru-RU"/>
+        </w:rPr>
+        <w:t>(</w:t>
+      </w:r>
+      <w:proofErr w:type="gramEnd"/>
+      <w:r>
+        <w:rPr>
+          <w:rFonts w:ascii="Courier New" w:eastAsia="Times New Roman" w:hAnsi="Courier New" w:cs="Courier New"/>
+          <w:color w:val="61AFEF"/>
+          <w:sz w:val="20"/>
+          <w:szCs w:val="20"/>
+          <w:highlight w:val="black"/>
+          <w:lang w:val="en-US" w:eastAsia="ru-RU"/>
+        </w:rPr>
+        <w:t>callback</w:t>
+      </w:r>
+      <w:r>
+        <w:rPr>
+          <w:rFonts w:ascii="Courier New" w:eastAsia="Times New Roman" w:hAnsi="Courier New" w:cs="Courier New"/>
+          <w:color w:val="ABB2BF"/>
+          <w:sz w:val="20"/>
+          <w:szCs w:val="20"/>
+          <w:highlight w:val="black"/>
+          <w:lang w:val="en-US" w:eastAsia="ru-RU"/>
+        </w:rPr>
+        <w:t xml:space="preserve">, </w:t>
+      </w:r>
+      <w:r>
+        <w:rPr>
+          <w:rFonts w:ascii="Courier New" w:eastAsia="Times New Roman" w:hAnsi="Courier New" w:cs="Courier New"/>
+          <w:color w:val="D19A66"/>
+          <w:sz w:val="20"/>
+          <w:szCs w:val="20"/>
+          <w:highlight w:val="black"/>
+          <w:lang w:val="en-US" w:eastAsia="ru-RU"/>
+        </w:rPr>
+        <w:t>1000</w:t>
+      </w:r>
+      <w:r>
+        <w:rPr>
+          <w:rFonts w:ascii="Courier New" w:eastAsia="Times New Roman" w:hAnsi="Courier New" w:cs="Courier New"/>
+          <w:color w:val="ABB2BF"/>
+          <w:sz w:val="20"/>
+          <w:szCs w:val="20"/>
+          <w:highlight w:val="black"/>
+          <w:lang w:val="en-US" w:eastAsia="ru-RU"/>
+        </w:rPr>
+        <w:t>)</w:t>
+      </w:r>
+      <w:r>
+        <w:rPr>
+          <w:rFonts w:ascii="Courier New" w:eastAsia="Times New Roman" w:hAnsi="Courier New" w:cs="Courier New"/>
+          <w:sz w:val="20"/>
+          <w:szCs w:val="20"/>
+          <w:lang w:eastAsia="ru-RU"/>
+        </w:rPr>
+        <w:t xml:space="preserve"> - передаем функцию</w:t>
+      </w:r>
+    </w:p>
+    <w:p>
+      <w:proofErr w:type="gramStart"/>
+      <w:r>
+        <w:rPr>
+          <w:rFonts w:ascii="Courier New" w:eastAsia="Times New Roman" w:hAnsi="Courier New" w:cs="Courier New"/>
+          <w:strike/>
+          <w:sz w:val="20"/>
+          <w:szCs w:val="20"/>
+          <w:highlight w:val="red"/>
+          <w:lang w:val="en-US" w:eastAsia="ru-RU"/>
+        </w:rPr>
+        <w:t>window</w:t>
+      </w:r>
+      <w:r>
+        <w:rPr>
+          <w:rFonts w:ascii="Courier New" w:eastAsia="Times New Roman" w:hAnsi="Courier New" w:cs="Courier New"/>
+          <w:strike/>
+          <w:sz w:val="20"/>
+          <w:szCs w:val="20"/>
+          <w:highlight w:val="red"/>
+          <w:lang w:eastAsia="ru-RU"/>
+        </w:rPr>
+        <w:t>.</w:t>
+      </w:r>
+      <w:proofErr w:type="spellStart"/>
+      <w:r>
+        <w:rPr>
+          <w:rFonts w:ascii="Courier New" w:eastAsia="Times New Roman" w:hAnsi="Courier New" w:cs="Courier New"/>
+          <w:strike/>
+          <w:sz w:val="20"/>
+          <w:szCs w:val="20"/>
+          <w:highlight w:val="red"/>
+          <w:lang w:val="en-US" w:eastAsia="ru-RU"/>
+        </w:rPr>
+        <w:t>setTimeout</w:t>
+      </w:r>
+      <w:proofErr w:type="spellEnd"/>
+      <w:r>
+        <w:rPr>
+          <w:rFonts w:ascii="Courier New" w:eastAsia="Times New Roman" w:hAnsi="Courier New" w:cs="Courier New"/>
+          <w:strike/>
+          <w:sz w:val="20"/>
+          <w:szCs w:val="20"/>
+          <w:highlight w:val="red"/>
+          <w:lang w:eastAsia="ru-RU"/>
+        </w:rPr>
+        <w:t>(</w:t>
+      </w:r>
+      <w:proofErr w:type="gramEnd"/>
+      <w:r>
+        <w:rPr>
+          <w:rFonts w:ascii="Courier New" w:eastAsia="Times New Roman" w:hAnsi="Courier New" w:cs="Courier New"/>
+          <w:strike/>
+          <w:sz w:val="20"/>
+          <w:szCs w:val="20"/>
+          <w:highlight w:val="red"/>
+          <w:lang w:val="en-US" w:eastAsia="ru-RU"/>
+        </w:rPr>
+        <w:t>callback</w:t>
+      </w:r>
+      <w:r>
+        <w:rPr>
+          <w:rFonts w:ascii="Courier New" w:eastAsia="Times New Roman" w:hAnsi="Courier New" w:cs="Courier New"/>
+          <w:strike/>
+          <w:sz w:val="20"/>
+          <w:szCs w:val="20"/>
+          <w:highlight w:val="red"/>
+          <w:lang w:eastAsia="ru-RU"/>
+        </w:rPr>
+        <w:t>()</w:t>
+      </w:r>
+      <w:r>
+        <w:rPr>
+          <w:rFonts w:ascii="Courier New" w:eastAsia="Times New Roman" w:hAnsi="Courier New" w:cs="Courier New"/>
+          <w:strike/>
+          <w:sz w:val="20"/>
+          <w:szCs w:val="20"/>
+          <w:highlight w:val="red"/>
+          <w:lang w:eastAsia="ru-RU"/>
+        </w:rPr>
+        <w:t>, 1000)</w:t>
+      </w:r>
+      <w:r>
+        <w:rPr>
+          <w:rFonts w:ascii="Courier New" w:eastAsia="Times New Roman" w:hAnsi="Courier New" w:cs="Courier New"/>
+          <w:strike/>
+          <w:sz w:val="20"/>
+          <w:szCs w:val="20"/>
+          <w:lang w:eastAsia="ru-RU"/>
+        </w:rPr>
+        <w:t xml:space="preserve"> </w:t>
+      </w:r>
+      <w:r>
+        <w:rPr>
+          <w:rFonts w:ascii="Courier New" w:eastAsia="Times New Roman" w:hAnsi="Courier New" w:cs="Courier New"/>
+          <w:sz w:val="20"/>
+          <w:szCs w:val="20"/>
+          <w:lang w:eastAsia="ru-RU"/>
+        </w:rPr>
+        <w:t xml:space="preserve">- </w:t>
+      </w:r>
+      <w:r>
+        <w:rPr>
+          <w:rFonts w:ascii="Courier New" w:eastAsia="Times New Roman" w:hAnsi="Courier New" w:cs="Courier New"/>
+          <w:sz w:val="20"/>
+          <w:szCs w:val="20"/>
+          <w:lang w:eastAsia="ru-RU"/>
+        </w:rPr>
+        <w:t>передаем</w:t>
+      </w:r>
+      <w:r>
+        <w:rPr>
+          <w:rFonts w:ascii="Courier New" w:eastAsia="Times New Roman" w:hAnsi="Courier New" w:cs="Courier New"/>
+          <w:sz w:val="20"/>
+          <w:szCs w:val="20"/>
+          <w:lang w:eastAsia="ru-RU"/>
+        </w:rPr>
+        <w:t xml:space="preserve"> </w:t>
+      </w:r>
+      <w:r>
+        <w:rPr>
+          <w:rFonts w:ascii="Courier New" w:eastAsia="Times New Roman" w:hAnsi="Courier New" w:cs="Courier New"/>
+          <w:sz w:val="20"/>
+          <w:szCs w:val="20"/>
+          <w:lang w:eastAsia="ru-RU"/>
+        </w:rPr>
+        <w:t xml:space="preserve">ВЫЗОВ функции. Так делать нельзя, </w:t>
+      </w:r>
+      <w:proofErr w:type="spellStart"/>
+      <w:r>
+        <w:rPr>
+          <w:rFonts w:ascii="Courier New" w:eastAsia="Times New Roman" w:hAnsi="Courier New" w:cs="Courier New"/>
+          <w:sz w:val="20"/>
+          <w:szCs w:val="20"/>
+          <w:lang w:val="en-US" w:eastAsia="ru-RU"/>
+        </w:rPr>
+        <w:t>setTimeout</w:t>
+      </w:r>
+      <w:proofErr w:type="spellEnd"/>
+      <w:r>
+        <w:rPr>
+          <w:rFonts w:ascii="Courier New" w:eastAsia="Times New Roman" w:hAnsi="Courier New" w:cs="Courier New"/>
+          <w:sz w:val="20"/>
+          <w:szCs w:val="20"/>
+          <w:lang w:eastAsia="ru-RU"/>
+        </w:rPr>
+        <w:t xml:space="preserve"> </w:t>
+      </w:r>
+      <w:r>
+        <w:rPr>
+          <w:rFonts w:ascii="Courier New" w:eastAsia="Times New Roman" w:hAnsi="Courier New" w:cs="Courier New"/>
+          <w:sz w:val="20"/>
+          <w:szCs w:val="20"/>
+          <w:lang w:eastAsia="ru-RU"/>
+        </w:rPr>
+        <w:t>сам ее вызывает!!!</w:t>
+      </w:r>
+    </w:p>
+    <w:p/>
+    <w:p>
+      <w:pPr>
+        <w:shd w:val="clear" w:color="auto" w:fill="282C34"/>
+        <w:tabs>
+          <w:tab w:val="left" w:pos="916"/>
+          <w:tab w:val="left" w:pos="1832"/>
+          <w:tab w:val="left" w:pos="2748"/>
+          <w:tab w:val="left" w:pos="3664"/>
+          <w:tab w:val="left" w:pos="4580"/>
+          <w:tab w:val="left" w:pos="5496"/>
+          <w:tab w:val="left" w:pos="6412"/>
+          <w:tab w:val="left" w:pos="7328"/>
+          <w:tab w:val="left" w:pos="8244"/>
+          <w:tab w:val="left" w:pos="9160"/>
+          <w:tab w:val="left" w:pos="10076"/>
+          <w:tab w:val="left" w:pos="10992"/>
+          <w:tab w:val="left" w:pos="11908"/>
+          <w:tab w:val="left" w:pos="12824"/>
+          <w:tab w:val="left" w:pos="13740"/>
+          <w:tab w:val="left" w:pos="14656"/>
+        </w:tabs>
+        <w:spacing w:after="0" w:line="240" w:lineRule="auto"/>
+        <w:rPr>
+          <w:rFonts w:ascii="Courier New" w:eastAsia="Times New Roman" w:hAnsi="Courier New" w:cs="Courier New"/>
+          <w:color w:val="ABB2BF"/>
+          <w:sz w:val="20"/>
+          <w:szCs w:val="20"/>
+          <w:lang w:val="en-US" w:eastAsia="ru-RU"/>
+        </w:rPr>
+      </w:pPr>
+      <w:proofErr w:type="spellStart"/>
+      <w:proofErr w:type="gramStart"/>
+      <w:r>
+        <w:rPr>
+          <w:rFonts w:ascii="Courier New" w:eastAsia="Times New Roman" w:hAnsi="Courier New" w:cs="Courier New"/>
+          <w:color w:val="C678DD"/>
+          <w:sz w:val="20"/>
+          <w:szCs w:val="20"/>
+          <w:lang w:val="en-US" w:eastAsia="ru-RU"/>
+        </w:rPr>
+        <w:t>const</w:t>
+      </w:r>
+      <w:proofErr w:type="spellEnd"/>
+      <w:proofErr w:type="gramEnd"/>
+      <w:r>
+        <w:rPr>
+          <w:rFonts w:ascii="Courier New" w:eastAsia="Times New Roman" w:hAnsi="Courier New" w:cs="Courier New"/>
+          <w:color w:val="C678DD"/>
+          <w:sz w:val="20"/>
+          <w:szCs w:val="20"/>
+          <w:lang w:val="en-US" w:eastAsia="ru-RU"/>
+        </w:rPr>
+        <w:t xml:space="preserve"> </w:t>
+      </w:r>
+      <w:r>
+        <w:rPr>
+          <w:rFonts w:ascii="Courier New" w:eastAsia="Times New Roman" w:hAnsi="Courier New" w:cs="Courier New"/>
+          <w:color w:val="61AFEF"/>
+          <w:sz w:val="20"/>
+          <w:szCs w:val="20"/>
+          <w:lang w:val="en-US" w:eastAsia="ru-RU"/>
+        </w:rPr>
+        <w:t xml:space="preserve">callback </w:t>
+      </w:r>
+      <w:r>
+        <w:rPr>
+          <w:rFonts w:ascii="Courier New" w:eastAsia="Times New Roman" w:hAnsi="Courier New" w:cs="Courier New"/>
+          <w:color w:val="ABB2BF"/>
+          <w:sz w:val="20"/>
+          <w:szCs w:val="20"/>
+          <w:lang w:val="en-US" w:eastAsia="ru-RU"/>
+        </w:rPr>
+        <w:t>= () =&gt; {</w:t>
+      </w:r>
+      <w:r>
+        <w:rPr>
+          <w:rFonts w:ascii="Courier New" w:eastAsia="Times New Roman" w:hAnsi="Courier New" w:cs="Courier New"/>
+          <w:color w:val="ABB2BF"/>
+          <w:sz w:val="20"/>
+          <w:szCs w:val="20"/>
+          <w:lang w:val="en-US" w:eastAsia="ru-RU"/>
+        </w:rPr>
+        <w:br/>
+        <w:t xml:space="preserve">  </w:t>
+      </w:r>
+      <w:r>
+        <w:rPr>
+          <w:rFonts w:ascii="Courier New" w:eastAsia="Times New Roman" w:hAnsi="Courier New" w:cs="Courier New"/>
+          <w:color w:val="61AFEF"/>
+          <w:sz w:val="20"/>
+          <w:szCs w:val="20"/>
+          <w:lang w:val="en-US" w:eastAsia="ru-RU"/>
+        </w:rPr>
+        <w:t>alert</w:t>
+      </w:r>
+      <w:r>
+        <w:rPr>
+          <w:rFonts w:ascii="Courier New" w:eastAsia="Times New Roman" w:hAnsi="Courier New" w:cs="Courier New"/>
+          <w:color w:val="ABB2BF"/>
+          <w:sz w:val="20"/>
+          <w:szCs w:val="20"/>
+          <w:lang w:val="en-US" w:eastAsia="ru-RU"/>
+        </w:rPr>
+        <w:t>(</w:t>
+      </w:r>
+      <w:r>
+        <w:rPr>
+          <w:rFonts w:ascii="Courier New" w:eastAsia="Times New Roman" w:hAnsi="Courier New" w:cs="Courier New"/>
+          <w:color w:val="98C379"/>
+          <w:sz w:val="20"/>
+          <w:szCs w:val="20"/>
+          <w:lang w:val="en-US" w:eastAsia="ru-RU"/>
+        </w:rPr>
+        <w:t>'Hey'</w:t>
+      </w:r>
+      <w:r>
+        <w:rPr>
+          <w:rFonts w:ascii="Courier New" w:eastAsia="Times New Roman" w:hAnsi="Courier New" w:cs="Courier New"/>
+          <w:color w:val="ABB2BF"/>
+          <w:sz w:val="20"/>
+          <w:szCs w:val="20"/>
+          <w:lang w:val="en-US" w:eastAsia="ru-RU"/>
+        </w:rPr>
+        <w:t>)</w:t>
+      </w:r>
+      <w:r>
+        <w:rPr>
+          <w:rFonts w:ascii="Courier New" w:eastAsia="Times New Roman" w:hAnsi="Courier New" w:cs="Courier New"/>
+          <w:color w:val="ABB2BF"/>
+          <w:sz w:val="20"/>
+          <w:szCs w:val="20"/>
+          <w:lang w:val="en-US" w:eastAsia="ru-RU"/>
+        </w:rPr>
+        <w:br/>
+        <w:t>}</w:t>
+      </w:r>
+      <w:r>
+        <w:rPr>
+          <w:rFonts w:ascii="Courier New" w:eastAsia="Times New Roman" w:hAnsi="Courier New" w:cs="Courier New"/>
+          <w:color w:val="ABB2BF"/>
+          <w:sz w:val="20"/>
+          <w:szCs w:val="20"/>
+          <w:lang w:val="en-US" w:eastAsia="ru-RU"/>
+        </w:rPr>
+        <w:br/>
+      </w:r>
+      <w:r>
+        <w:rPr>
+          <w:rFonts w:ascii="Courier New" w:eastAsia="Times New Roman" w:hAnsi="Courier New" w:cs="Courier New"/>
+          <w:color w:val="ABB2BF"/>
+          <w:sz w:val="20"/>
+          <w:szCs w:val="20"/>
+          <w:lang w:val="en-US" w:eastAsia="ru-RU"/>
+        </w:rPr>
+        <w:br/>
+      </w:r>
+      <w:proofErr w:type="spellStart"/>
+      <w:r>
+        <w:rPr>
+          <w:rFonts w:ascii="Courier New" w:eastAsia="Times New Roman" w:hAnsi="Courier New" w:cs="Courier New"/>
+          <w:color w:val="E06C75"/>
+          <w:sz w:val="20"/>
+          <w:szCs w:val="20"/>
+          <w:lang w:val="en-US" w:eastAsia="ru-RU"/>
+        </w:rPr>
+        <w:t>window</w:t>
+      </w:r>
+      <w:r>
+        <w:rPr>
+          <w:rFonts w:ascii="Courier New" w:eastAsia="Times New Roman" w:hAnsi="Courier New" w:cs="Courier New"/>
+          <w:color w:val="ABB2BF"/>
+          <w:sz w:val="20"/>
+          <w:szCs w:val="20"/>
+          <w:lang w:val="en-US" w:eastAsia="ru-RU"/>
+        </w:rPr>
+        <w:t>.</w:t>
+      </w:r>
+      <w:r>
+        <w:rPr>
+          <w:rFonts w:ascii="Courier New" w:eastAsia="Times New Roman" w:hAnsi="Courier New" w:cs="Courier New"/>
+          <w:color w:val="61AFEF"/>
+          <w:sz w:val="20"/>
+          <w:szCs w:val="20"/>
+          <w:lang w:val="en-US" w:eastAsia="ru-RU"/>
+        </w:rPr>
+        <w:t>setTimeout</w:t>
+      </w:r>
+      <w:proofErr w:type="spellEnd"/>
+      <w:r>
+        <w:rPr>
+          <w:rFonts w:ascii="Courier New" w:eastAsia="Times New Roman" w:hAnsi="Courier New" w:cs="Courier New"/>
+          <w:color w:val="ABB2BF"/>
+          <w:sz w:val="20"/>
+          <w:szCs w:val="20"/>
+          <w:lang w:val="en-US" w:eastAsia="ru-RU"/>
+        </w:rPr>
+        <w:t>(</w:t>
+      </w:r>
+      <w:r>
+        <w:rPr>
+          <w:rFonts w:ascii="Courier New" w:eastAsia="Times New Roman" w:hAnsi="Courier New" w:cs="Courier New"/>
+          <w:color w:val="61AFEF"/>
+          <w:sz w:val="20"/>
+          <w:szCs w:val="20"/>
+          <w:lang w:val="en-US" w:eastAsia="ru-RU"/>
+        </w:rPr>
+        <w:t>callback</w:t>
+      </w:r>
+      <w:r>
+        <w:rPr>
+          <w:rFonts w:ascii="Courier New" w:eastAsia="Times New Roman" w:hAnsi="Courier New" w:cs="Courier New"/>
+          <w:color w:val="ABB2BF"/>
+          <w:sz w:val="20"/>
+          <w:szCs w:val="20"/>
+          <w:lang w:val="en-US" w:eastAsia="ru-RU"/>
+        </w:rPr>
+        <w:t xml:space="preserve">, </w:t>
+      </w:r>
+      <w:r>
+        <w:rPr>
+          <w:rFonts w:ascii="Courier New" w:eastAsia="Times New Roman" w:hAnsi="Courier New" w:cs="Courier New"/>
+          <w:color w:val="D19A66"/>
+          <w:sz w:val="20"/>
+          <w:szCs w:val="20"/>
+          <w:lang w:val="en-US" w:eastAsia="ru-RU"/>
+        </w:rPr>
+        <w:t>1000</w:t>
+      </w:r>
+      <w:r>
+        <w:rPr>
+          <w:rFonts w:ascii="Courier New" w:eastAsia="Times New Roman" w:hAnsi="Courier New" w:cs="Courier New"/>
+          <w:color w:val="ABB2BF"/>
+          <w:sz w:val="20"/>
+          <w:szCs w:val="20"/>
+          <w:lang w:val="en-US" w:eastAsia="ru-RU"/>
+        </w:rPr>
+        <w:t>)</w:t>
+      </w:r>
+    </w:p>
+    <w:p>
+      <w:pPr>
+        <w:rPr>
+          <w:lang w:val="en-US"/>
+        </w:rPr>
+      </w:pPr>
+    </w:p>
+    <w:p>
+      <w:r>
+        <w:t xml:space="preserve">При этом мы сами не вызываем </w:t>
+      </w:r>
+      <w:proofErr w:type="spellStart"/>
+      <w:r>
+        <w:t>коллбек</w:t>
+      </w:r>
+      <w:proofErr w:type="spellEnd"/>
+      <w:r>
+        <w:t xml:space="preserve">, его вызывает </w:t>
+      </w:r>
+      <w:proofErr w:type="spellStart"/>
+      <w:r>
+        <w:rPr>
+          <w:lang w:val="en-US"/>
+        </w:rPr>
+        <w:t>setTimeout</w:t>
+      </w:r>
+      <w:proofErr w:type="spellEnd"/>
+      <w:r>
+        <w:t>.</w:t>
+      </w:r>
+    </w:p>
+    <w:p>
+      <w:pPr>
+        <w:rPr>
+          <w:sz w:val="32"/>
+          <w:szCs w:val="32"/>
+          <w:lang w:val="en-US"/>
+        </w:rPr>
+      </w:pPr>
+      <w:r>
+        <w:rPr>
+          <w:sz w:val="32"/>
+          <w:szCs w:val="32"/>
+          <w:highlight w:val="cyan"/>
+          <w:lang w:val="en-US"/>
+        </w:rPr>
+        <w:t xml:space="preserve">// </w:t>
+      </w:r>
+      <w:r>
+        <w:rPr>
+          <w:sz w:val="32"/>
+          <w:szCs w:val="32"/>
+          <w:highlight w:val="cyan"/>
+        </w:rPr>
+        <w:t xml:space="preserve">Обработка событий </w:t>
+      </w:r>
+      <w:r>
+        <w:rPr>
+          <w:sz w:val="32"/>
+          <w:szCs w:val="32"/>
+          <w:highlight w:val="cyan"/>
+          <w:lang w:val="en-US"/>
+        </w:rPr>
+        <w:t>UI</w:t>
+      </w:r>
+    </w:p>
+    <w:p>
+      <w:r>
+        <w:lastRenderedPageBreak/>
+        <w:t>в событие можно передавать вызов только одной функции</w:t>
+      </w:r>
+    </w:p>
+    <w:p>
+      <w:pPr>
+        <w:shd w:val="clear" w:color="auto" w:fill="282C34"/>
+        <w:tabs>
+          <w:tab w:val="left" w:pos="916"/>
+          <w:tab w:val="left" w:pos="1832"/>
+          <w:tab w:val="left" w:pos="2748"/>
+          <w:tab w:val="left" w:pos="3664"/>
+          <w:tab w:val="left" w:pos="4580"/>
+          <w:tab w:val="left" w:pos="5496"/>
+          <w:tab w:val="left" w:pos="6412"/>
+          <w:tab w:val="left" w:pos="7328"/>
+          <w:tab w:val="left" w:pos="8244"/>
+          <w:tab w:val="left" w:pos="9160"/>
+          <w:tab w:val="left" w:pos="10076"/>
+          <w:tab w:val="left" w:pos="10992"/>
+          <w:tab w:val="left" w:pos="11908"/>
+          <w:tab w:val="left" w:pos="12824"/>
+          <w:tab w:val="left" w:pos="13740"/>
+          <w:tab w:val="left" w:pos="14656"/>
+        </w:tabs>
+        <w:spacing w:after="0" w:line="240" w:lineRule="auto"/>
+        <w:rPr>
+          <w:rFonts w:ascii="Courier New" w:eastAsia="Times New Roman" w:hAnsi="Courier New" w:cs="Courier New"/>
+          <w:color w:val="ABB2BF"/>
+          <w:sz w:val="20"/>
+          <w:szCs w:val="20"/>
+          <w:lang w:val="en-US" w:eastAsia="ru-RU"/>
+        </w:rPr>
+      </w:pPr>
+      <w:r>
+        <w:rPr>
+          <w:rFonts w:ascii="Courier New" w:eastAsia="Times New Roman" w:hAnsi="Courier New" w:cs="Courier New"/>
+          <w:color w:val="ABB2BF"/>
+          <w:sz w:val="20"/>
+          <w:szCs w:val="20"/>
+          <w:lang w:val="en-US" w:eastAsia="ru-RU"/>
+        </w:rPr>
+        <w:t>&lt;</w:t>
+      </w:r>
+      <w:r>
+        <w:rPr>
+          <w:rFonts w:ascii="Courier New" w:eastAsia="Times New Roman" w:hAnsi="Courier New" w:cs="Courier New"/>
+          <w:color w:val="E06C75"/>
+          <w:sz w:val="20"/>
+          <w:szCs w:val="20"/>
+          <w:lang w:val="en-US" w:eastAsia="ru-RU"/>
+        </w:rPr>
+        <w:t xml:space="preserve">button </w:t>
+      </w:r>
+      <w:proofErr w:type="spellStart"/>
+      <w:r>
+        <w:rPr>
+          <w:rFonts w:ascii="Courier New" w:eastAsia="Times New Roman" w:hAnsi="Courier New" w:cs="Courier New"/>
+          <w:color w:val="D19A66"/>
+          <w:sz w:val="20"/>
+          <w:szCs w:val="20"/>
+          <w:lang w:val="en-US" w:eastAsia="ru-RU"/>
+        </w:rPr>
+        <w:t>onClick</w:t>
+      </w:r>
+      <w:proofErr w:type="spellEnd"/>
+      <w:proofErr w:type="gramStart"/>
+      <w:r>
+        <w:rPr>
+          <w:rFonts w:ascii="Courier New" w:eastAsia="Times New Roman" w:hAnsi="Courier New" w:cs="Courier New"/>
+          <w:color w:val="98C379"/>
+          <w:sz w:val="20"/>
+          <w:szCs w:val="20"/>
+          <w:lang w:val="en-US" w:eastAsia="ru-RU"/>
+        </w:rPr>
+        <w:t>=</w:t>
+      </w:r>
+      <w:r>
+        <w:rPr>
+          <w:rFonts w:ascii="Courier New" w:eastAsia="Times New Roman" w:hAnsi="Courier New" w:cs="Courier New"/>
+          <w:color w:val="ABB2BF"/>
+          <w:sz w:val="20"/>
+          <w:szCs w:val="20"/>
+          <w:lang w:val="en-US" w:eastAsia="ru-RU"/>
+        </w:rPr>
+        <w:t>{</w:t>
+      </w:r>
+      <w:proofErr w:type="spellStart"/>
+      <w:proofErr w:type="gramEnd"/>
+      <w:r>
+        <w:rPr>
+          <w:rFonts w:ascii="Courier New" w:eastAsia="Times New Roman" w:hAnsi="Courier New" w:cs="Courier New"/>
+          <w:color w:val="61AFEF"/>
+          <w:sz w:val="20"/>
+          <w:szCs w:val="20"/>
+          <w:lang w:val="en-US" w:eastAsia="ru-RU"/>
+        </w:rPr>
+        <w:t>deleteUser</w:t>
+      </w:r>
+      <w:proofErr w:type="spellEnd"/>
+      <w:r>
+        <w:rPr>
+          <w:rFonts w:ascii="Courier New" w:eastAsia="Times New Roman" w:hAnsi="Courier New" w:cs="Courier New"/>
+          <w:color w:val="ABB2BF"/>
+          <w:sz w:val="20"/>
+          <w:szCs w:val="20"/>
+          <w:lang w:val="en-US" w:eastAsia="ru-RU"/>
+        </w:rPr>
+        <w:t>}&gt;delete&lt;/</w:t>
+      </w:r>
+      <w:r>
+        <w:rPr>
+          <w:rFonts w:ascii="Courier New" w:eastAsia="Times New Roman" w:hAnsi="Courier New" w:cs="Courier New"/>
+          <w:color w:val="E06C75"/>
+          <w:sz w:val="20"/>
+          <w:szCs w:val="20"/>
+          <w:lang w:val="en-US" w:eastAsia="ru-RU"/>
+        </w:rPr>
+        <w:t>button</w:t>
+      </w:r>
+      <w:r>
+        <w:rPr>
+          <w:rFonts w:ascii="Courier New" w:eastAsia="Times New Roman" w:hAnsi="Courier New" w:cs="Courier New"/>
+          <w:color w:val="ABB2BF"/>
+          <w:sz w:val="20"/>
+          <w:szCs w:val="20"/>
+          <w:lang w:val="en-US" w:eastAsia="ru-RU"/>
+        </w:rPr>
+        <w:t>&gt;</w:t>
+      </w:r>
+    </w:p>
+    <w:p/>
+    <w:p>
+      <w:r>
+        <w:t>Если нужно вызвать при клике несколько функций, создаем функцию, которая будет вызывать несколько функций.</w:t>
+      </w:r>
+    </w:p>
+    <w:p>
+      <w:pPr>
+        <w:rPr>
+          <w:lang w:val="en-US"/>
+        </w:rPr>
+      </w:pPr>
+      <w:r>
+        <w:t>Например</w:t>
+      </w:r>
+      <w:r>
+        <w:rPr>
+          <w:lang w:val="en-US"/>
+        </w:rPr>
+        <w:t>,</w:t>
+      </w:r>
+    </w:p>
+    <w:p>
+      <w:pPr>
+        <w:shd w:val="clear" w:color="auto" w:fill="282C34"/>
+        <w:tabs>
+          <w:tab w:val="left" w:pos="916"/>
+          <w:tab w:val="left" w:pos="1832"/>
+          <w:tab w:val="left" w:pos="2748"/>
+          <w:tab w:val="left" w:pos="3664"/>
+          <w:tab w:val="left" w:pos="4580"/>
+          <w:tab w:val="left" w:pos="5496"/>
+          <w:tab w:val="left" w:pos="6412"/>
+          <w:tab w:val="left" w:pos="7328"/>
+          <w:tab w:val="left" w:pos="8244"/>
+          <w:tab w:val="left" w:pos="9160"/>
+          <w:tab w:val="left" w:pos="10076"/>
+          <w:tab w:val="left" w:pos="10992"/>
+          <w:tab w:val="left" w:pos="11908"/>
+          <w:tab w:val="left" w:pos="12824"/>
+          <w:tab w:val="left" w:pos="13740"/>
+          <w:tab w:val="left" w:pos="14656"/>
+        </w:tabs>
+        <w:spacing w:after="0" w:line="240" w:lineRule="auto"/>
+        <w:rPr>
+          <w:rFonts w:ascii="Courier New" w:eastAsia="Times New Roman" w:hAnsi="Courier New" w:cs="Courier New"/>
+          <w:color w:val="ABB2BF"/>
+          <w:sz w:val="20"/>
+          <w:szCs w:val="20"/>
+          <w:lang w:val="en-US" w:eastAsia="ru-RU"/>
+        </w:rPr>
+      </w:pPr>
+      <w:proofErr w:type="spellStart"/>
+      <w:proofErr w:type="gramStart"/>
+      <w:r>
+        <w:rPr>
+          <w:rFonts w:ascii="Courier New" w:eastAsia="Times New Roman" w:hAnsi="Courier New" w:cs="Courier New"/>
+          <w:color w:val="C678DD"/>
+          <w:sz w:val="20"/>
+          <w:szCs w:val="20"/>
+          <w:lang w:val="en-US" w:eastAsia="ru-RU"/>
+        </w:rPr>
+        <w:t>const</w:t>
+      </w:r>
+      <w:proofErr w:type="spellEnd"/>
+      <w:proofErr w:type="gramEnd"/>
+      <w:r>
+        <w:rPr>
+          <w:rFonts w:ascii="Courier New" w:eastAsia="Times New Roman" w:hAnsi="Courier New" w:cs="Courier New"/>
+          <w:color w:val="C678DD"/>
+          <w:sz w:val="20"/>
+          <w:szCs w:val="20"/>
+          <w:lang w:val="en-US" w:eastAsia="ru-RU"/>
+        </w:rPr>
+        <w:t xml:space="preserve"> </w:t>
+      </w:r>
+      <w:proofErr w:type="spellStart"/>
+      <w:r>
+        <w:rPr>
+          <w:rFonts w:ascii="Courier New" w:eastAsia="Times New Roman" w:hAnsi="Courier New" w:cs="Courier New"/>
+          <w:color w:val="61AFEF"/>
+          <w:sz w:val="20"/>
+          <w:szCs w:val="20"/>
+          <w:lang w:val="en-US" w:eastAsia="ru-RU"/>
+        </w:rPr>
+        <w:t>deleteUser</w:t>
+      </w:r>
+      <w:proofErr w:type="spellEnd"/>
+      <w:r>
+        <w:rPr>
+          <w:rFonts w:ascii="Courier New" w:eastAsia="Times New Roman" w:hAnsi="Courier New" w:cs="Courier New"/>
+          <w:color w:val="61AFEF"/>
+          <w:sz w:val="20"/>
+          <w:szCs w:val="20"/>
+          <w:lang w:val="en-US" w:eastAsia="ru-RU"/>
+        </w:rPr>
+        <w:t xml:space="preserve"> </w:t>
+      </w:r>
+      <w:r>
+        <w:rPr>
+          <w:rFonts w:ascii="Courier New" w:eastAsia="Times New Roman" w:hAnsi="Courier New" w:cs="Courier New"/>
+          <w:color w:val="ABB2BF"/>
+          <w:sz w:val="20"/>
+          <w:szCs w:val="20"/>
+          <w:lang w:val="en-US" w:eastAsia="ru-RU"/>
+        </w:rPr>
+        <w:t>= () =&gt; {</w:t>
+      </w:r>
+      <w:r>
+        <w:rPr>
+          <w:rFonts w:ascii="Courier New" w:eastAsia="Times New Roman" w:hAnsi="Courier New" w:cs="Courier New"/>
+          <w:color w:val="ABB2BF"/>
+          <w:sz w:val="20"/>
+          <w:szCs w:val="20"/>
+          <w:lang w:val="en-US" w:eastAsia="ru-RU"/>
+        </w:rPr>
+        <w:br/>
+        <w:t xml:space="preserve">  </w:t>
+      </w:r>
+      <w:r>
+        <w:rPr>
+          <w:rFonts w:ascii="Courier New" w:eastAsia="Times New Roman" w:hAnsi="Courier New" w:cs="Courier New"/>
+          <w:color w:val="61AFEF"/>
+          <w:sz w:val="20"/>
+          <w:szCs w:val="20"/>
+          <w:lang w:val="en-US" w:eastAsia="ru-RU"/>
+        </w:rPr>
+        <w:t>alert</w:t>
+      </w:r>
+      <w:r>
+        <w:rPr>
+          <w:rFonts w:ascii="Courier New" w:eastAsia="Times New Roman" w:hAnsi="Courier New" w:cs="Courier New"/>
+          <w:color w:val="ABB2BF"/>
+          <w:sz w:val="20"/>
+          <w:szCs w:val="20"/>
+          <w:lang w:val="en-US" w:eastAsia="ru-RU"/>
+        </w:rPr>
+        <w:t>(</w:t>
+      </w:r>
+      <w:r>
+        <w:rPr>
+          <w:rFonts w:ascii="Courier New" w:eastAsia="Times New Roman" w:hAnsi="Courier New" w:cs="Courier New"/>
+          <w:color w:val="98C379"/>
+          <w:sz w:val="20"/>
+          <w:szCs w:val="20"/>
+          <w:lang w:val="en-US" w:eastAsia="ru-RU"/>
+        </w:rPr>
+        <w:t>'</w:t>
+      </w:r>
+      <w:proofErr w:type="spellStart"/>
+      <w:r>
+        <w:rPr>
+          <w:rFonts w:ascii="Courier New" w:eastAsia="Times New Roman" w:hAnsi="Courier New" w:cs="Courier New"/>
+          <w:color w:val="98C379"/>
+          <w:sz w:val="20"/>
+          <w:szCs w:val="20"/>
+          <w:lang w:val="en-US" w:eastAsia="ru-RU"/>
+        </w:rPr>
+        <w:t>deleteUser</w:t>
+      </w:r>
+      <w:proofErr w:type="spellEnd"/>
+      <w:r>
+        <w:rPr>
+          <w:rFonts w:ascii="Courier New" w:eastAsia="Times New Roman" w:hAnsi="Courier New" w:cs="Courier New"/>
+          <w:color w:val="98C379"/>
+          <w:sz w:val="20"/>
+          <w:szCs w:val="20"/>
+          <w:lang w:val="en-US" w:eastAsia="ru-RU"/>
+        </w:rPr>
+        <w:t>'</w:t>
+      </w:r>
+      <w:r>
+        <w:rPr>
+          <w:rFonts w:ascii="Courier New" w:eastAsia="Times New Roman" w:hAnsi="Courier New" w:cs="Courier New"/>
+          <w:color w:val="ABB2BF"/>
+          <w:sz w:val="20"/>
+          <w:szCs w:val="20"/>
+          <w:lang w:val="en-US" w:eastAsia="ru-RU"/>
+        </w:rPr>
+        <w:t>)</w:t>
+      </w:r>
+      <w:r>
+        <w:rPr>
+          <w:rFonts w:ascii="Courier New" w:eastAsia="Times New Roman" w:hAnsi="Courier New" w:cs="Courier New"/>
+          <w:color w:val="ABB2BF"/>
+          <w:sz w:val="20"/>
+          <w:szCs w:val="20"/>
+          <w:lang w:val="en-US" w:eastAsia="ru-RU"/>
+        </w:rPr>
+        <w:br/>
+        <w:t xml:space="preserve">  </w:t>
+      </w:r>
+      <w:r>
+        <w:rPr>
+          <w:rFonts w:ascii="Courier New" w:eastAsia="Times New Roman" w:hAnsi="Courier New" w:cs="Courier New"/>
+          <w:color w:val="61AFEF"/>
+          <w:sz w:val="20"/>
+          <w:szCs w:val="20"/>
+          <w:lang w:val="en-US" w:eastAsia="ru-RU"/>
+        </w:rPr>
+        <w:t>alert</w:t>
+      </w:r>
+      <w:r>
+        <w:rPr>
+          <w:rFonts w:ascii="Courier New" w:eastAsia="Times New Roman" w:hAnsi="Courier New" w:cs="Courier New"/>
+          <w:color w:val="ABB2BF"/>
+          <w:sz w:val="20"/>
+          <w:szCs w:val="20"/>
+          <w:lang w:val="en-US" w:eastAsia="ru-RU"/>
+        </w:rPr>
+        <w:t>(</w:t>
+      </w:r>
+      <w:r>
+        <w:rPr>
+          <w:rFonts w:ascii="Courier New" w:eastAsia="Times New Roman" w:hAnsi="Courier New" w:cs="Courier New"/>
+          <w:color w:val="98C379"/>
+          <w:sz w:val="20"/>
+          <w:szCs w:val="20"/>
+          <w:lang w:val="en-US" w:eastAsia="ru-RU"/>
+        </w:rPr>
+        <w:t>'other function2'</w:t>
+      </w:r>
+      <w:r>
+        <w:rPr>
+          <w:rFonts w:ascii="Courier New" w:eastAsia="Times New Roman" w:hAnsi="Courier New" w:cs="Courier New"/>
+          <w:color w:val="ABB2BF"/>
+          <w:sz w:val="20"/>
+          <w:szCs w:val="20"/>
+          <w:lang w:val="en-US" w:eastAsia="ru-RU"/>
+        </w:rPr>
+        <w:t>)</w:t>
+      </w:r>
+      <w:r>
+        <w:rPr>
+          <w:rFonts w:ascii="Courier New" w:eastAsia="Times New Roman" w:hAnsi="Courier New" w:cs="Courier New"/>
+          <w:color w:val="ABB2BF"/>
+          <w:sz w:val="20"/>
+          <w:szCs w:val="20"/>
+          <w:lang w:val="en-US" w:eastAsia="ru-RU"/>
+        </w:rPr>
+        <w:br/>
+        <w:t xml:space="preserve">  </w:t>
+      </w:r>
+      <w:r>
+        <w:rPr>
+          <w:rFonts w:ascii="Courier New" w:eastAsia="Times New Roman" w:hAnsi="Courier New" w:cs="Courier New"/>
+          <w:color w:val="61AFEF"/>
+          <w:sz w:val="20"/>
+          <w:szCs w:val="20"/>
+          <w:lang w:val="en-US" w:eastAsia="ru-RU"/>
+        </w:rPr>
+        <w:t>alert</w:t>
+      </w:r>
+      <w:r>
+        <w:rPr>
+          <w:rFonts w:ascii="Courier New" w:eastAsia="Times New Roman" w:hAnsi="Courier New" w:cs="Courier New"/>
+          <w:color w:val="ABB2BF"/>
+          <w:sz w:val="20"/>
+          <w:szCs w:val="20"/>
+          <w:lang w:val="en-US" w:eastAsia="ru-RU"/>
+        </w:rPr>
+        <w:t>(</w:t>
+      </w:r>
+      <w:r>
+        <w:rPr>
+          <w:rFonts w:ascii="Courier New" w:eastAsia="Times New Roman" w:hAnsi="Courier New" w:cs="Courier New"/>
+          <w:color w:val="98C379"/>
+          <w:sz w:val="20"/>
+          <w:szCs w:val="20"/>
+          <w:lang w:val="en-US" w:eastAsia="ru-RU"/>
+        </w:rPr>
+        <w:t>'other function3'</w:t>
+      </w:r>
+      <w:r>
+        <w:rPr>
+          <w:rFonts w:ascii="Courier New" w:eastAsia="Times New Roman" w:hAnsi="Courier New" w:cs="Courier New"/>
+          <w:color w:val="ABB2BF"/>
+          <w:sz w:val="20"/>
+          <w:szCs w:val="20"/>
+          <w:lang w:val="en-US" w:eastAsia="ru-RU"/>
+        </w:rPr>
+        <w:t>)</w:t>
+      </w:r>
+      <w:r>
+        <w:rPr>
+          <w:rFonts w:ascii="Courier New" w:eastAsia="Times New Roman" w:hAnsi="Courier New" w:cs="Courier New"/>
+          <w:color w:val="ABB2BF"/>
+          <w:sz w:val="20"/>
+          <w:szCs w:val="20"/>
+          <w:lang w:val="en-US" w:eastAsia="ru-RU"/>
+        </w:rPr>
+        <w:br/>
+        <w:t>}</w:t>
+      </w:r>
+    </w:p>
+    <w:p>
+      <w:pPr>
+        <w:rPr>
+          <w:lang w:val="en-US"/>
+        </w:rPr>
+      </w:pPr>
+    </w:p>
+    <w:p>
+      <w:r>
+        <w:t xml:space="preserve">При любом событии происходит создание объекта события. Например, при клике </w:t>
+      </w:r>
+      <w:r>
+        <w:rPr>
+          <w:b/>
+        </w:rPr>
+        <w:t>создается объект</w:t>
+      </w:r>
+      <w:r>
+        <w:t xml:space="preserve"> со свойствами координат, где произошло событие и </w:t>
+      </w:r>
+      <w:proofErr w:type="spellStart"/>
+      <w:r>
+        <w:t>тд</w:t>
+      </w:r>
+      <w:proofErr w:type="spellEnd"/>
+      <w:r>
+        <w:t>.</w:t>
+      </w:r>
+    </w:p>
+    <w:p>
+      <w:r>
+        <w:t>Например, при клике мышкой мы можем передать какие-то значения в функцию-</w:t>
+      </w:r>
+      <w:proofErr w:type="spellStart"/>
+      <w:r>
+        <w:t>коллбе</w:t>
+      </w:r>
+      <w:proofErr w:type="gramStart"/>
+      <w:r>
+        <w:t>к</w:t>
+      </w:r>
+      <w:proofErr w:type="spellEnd"/>
+      <w:r>
+        <w:t>(</w:t>
+      </w:r>
+      <w:proofErr w:type="gramEnd"/>
+      <w:r>
+        <w:t>т.к. при событии создается объект). Тип данных этого объекта будет в данном случае:</w:t>
+      </w:r>
+    </w:p>
+    <w:p>
+      <w:pPr>
+        <w:shd w:val="clear" w:color="auto" w:fill="282C34"/>
+        <w:tabs>
+          <w:tab w:val="left" w:pos="916"/>
+          <w:tab w:val="left" w:pos="1832"/>
+          <w:tab w:val="left" w:pos="2748"/>
+          <w:tab w:val="left" w:pos="3664"/>
+          <w:tab w:val="left" w:pos="4580"/>
+          <w:tab w:val="left" w:pos="5496"/>
+          <w:tab w:val="left" w:pos="6412"/>
+          <w:tab w:val="left" w:pos="7328"/>
+          <w:tab w:val="left" w:pos="8244"/>
+          <w:tab w:val="left" w:pos="9160"/>
+          <w:tab w:val="left" w:pos="10076"/>
+          <w:tab w:val="left" w:pos="10992"/>
+          <w:tab w:val="left" w:pos="11908"/>
+          <w:tab w:val="left" w:pos="12824"/>
+          <w:tab w:val="left" w:pos="13740"/>
+          <w:tab w:val="left" w:pos="14656"/>
+        </w:tabs>
+        <w:spacing w:after="0" w:line="240" w:lineRule="auto"/>
+        <w:rPr>
+          <w:rFonts w:ascii="Courier New" w:eastAsia="Times New Roman" w:hAnsi="Courier New" w:cs="Courier New"/>
+          <w:color w:val="ABB2BF"/>
+          <w:sz w:val="20"/>
+          <w:szCs w:val="20"/>
+          <w:lang w:eastAsia="ru-RU"/>
+        </w:rPr>
+      </w:pPr>
+      <w:proofErr w:type="spellStart"/>
+      <w:r>
+        <w:rPr>
+          <w:rFonts w:ascii="Courier New" w:eastAsia="Times New Roman" w:hAnsi="Courier New" w:cs="Courier New"/>
+          <w:color w:val="E5C07B"/>
+          <w:sz w:val="20"/>
+          <w:szCs w:val="20"/>
+          <w:lang w:eastAsia="ru-RU"/>
+        </w:rPr>
+        <w:t>MouseEvent</w:t>
+      </w:r>
+      <w:proofErr w:type="spellEnd"/>
+      <w:r>
+        <w:rPr>
+          <w:rFonts w:ascii="Courier New" w:eastAsia="Times New Roman" w:hAnsi="Courier New" w:cs="Courier New"/>
+          <w:color w:val="ABB2BF"/>
+          <w:sz w:val="20"/>
+          <w:szCs w:val="20"/>
+          <w:lang w:eastAsia="ru-RU"/>
+        </w:rPr>
+        <w:t>&lt;</w:t>
+      </w:r>
+      <w:proofErr w:type="spellStart"/>
+      <w:r>
+        <w:rPr>
+          <w:rFonts w:ascii="Courier New" w:eastAsia="Times New Roman" w:hAnsi="Courier New" w:cs="Courier New"/>
+          <w:color w:val="E5C07B"/>
+          <w:sz w:val="20"/>
+          <w:szCs w:val="20"/>
+          <w:lang w:eastAsia="ru-RU"/>
+        </w:rPr>
+        <w:t>HTMLButtonElement</w:t>
+      </w:r>
+      <w:proofErr w:type="spellEnd"/>
+      <w:r>
+        <w:rPr>
+          <w:rFonts w:ascii="Courier New" w:eastAsia="Times New Roman" w:hAnsi="Courier New" w:cs="Courier New"/>
+          <w:color w:val="ABB2BF"/>
+          <w:sz w:val="20"/>
+          <w:szCs w:val="20"/>
+          <w:lang w:eastAsia="ru-RU"/>
+        </w:rPr>
+        <w:t>&gt;</w:t>
+      </w:r>
+    </w:p>
+    <w:p/>
+    <w:p>
+      <w:pPr>
+        <w:rPr>
+          <w:lang w:val="en-US"/>
+        </w:rPr>
+      </w:pPr>
+      <w:r>
+        <w:t xml:space="preserve">тип данных нужно импортировать из </w:t>
+      </w:r>
+      <w:r>
+        <w:rPr>
+          <w:lang w:val="en-US"/>
+        </w:rPr>
+        <w:t>React</w:t>
+      </w:r>
+      <w:r>
+        <w:t xml:space="preserve">. </w:t>
+      </w:r>
+      <w:r>
+        <w:t>Итого</w:t>
+      </w:r>
+      <w:r>
+        <w:rPr>
+          <w:lang w:val="en-US"/>
+        </w:rPr>
+        <w:t xml:space="preserve"> </w:t>
+      </w:r>
+      <w:r>
+        <w:t>мы</w:t>
+      </w:r>
+      <w:r>
+        <w:rPr>
+          <w:lang w:val="en-US"/>
+        </w:rPr>
+        <w:t xml:space="preserve"> </w:t>
+      </w:r>
+      <w:r>
+        <w:t>получим</w:t>
+      </w:r>
+      <w:r>
+        <w:rPr>
+          <w:lang w:val="en-US"/>
+        </w:rPr>
+        <w:t>:</w:t>
+      </w:r>
+    </w:p>
+    <w:p>
+      <w:pPr>
+        <w:shd w:val="clear" w:color="auto" w:fill="282C34"/>
+        <w:tabs>
+          <w:tab w:val="left" w:pos="916"/>
+          <w:tab w:val="left" w:pos="1832"/>
+          <w:tab w:val="left" w:pos="2748"/>
+          <w:tab w:val="left" w:pos="3664"/>
+          <w:tab w:val="left" w:pos="4580"/>
+          <w:tab w:val="left" w:pos="5496"/>
+          <w:tab w:val="left" w:pos="6412"/>
+          <w:tab w:val="left" w:pos="7328"/>
+          <w:tab w:val="left" w:pos="8244"/>
+          <w:tab w:val="left" w:pos="9160"/>
+          <w:tab w:val="left" w:pos="10076"/>
+          <w:tab w:val="left" w:pos="10992"/>
+          <w:tab w:val="left" w:pos="11908"/>
+          <w:tab w:val="left" w:pos="12824"/>
+          <w:tab w:val="left" w:pos="13740"/>
+          <w:tab w:val="left" w:pos="14656"/>
+        </w:tabs>
+        <w:spacing w:after="0" w:line="240" w:lineRule="auto"/>
+        <w:rPr>
+          <w:rFonts w:ascii="Courier New" w:eastAsia="Times New Roman" w:hAnsi="Courier New" w:cs="Courier New"/>
+          <w:color w:val="ABB2BF"/>
+          <w:sz w:val="20"/>
+          <w:szCs w:val="20"/>
+          <w:lang w:val="en-US" w:eastAsia="ru-RU"/>
+        </w:rPr>
+      </w:pPr>
+      <w:r>
+        <w:rPr>
+          <w:rFonts w:ascii="Courier New" w:eastAsia="Times New Roman" w:hAnsi="Courier New" w:cs="Courier New"/>
+          <w:color w:val="C678DD"/>
+          <w:sz w:val="20"/>
+          <w:szCs w:val="20"/>
+          <w:lang w:val="en-US" w:eastAsia="ru-RU"/>
+        </w:rPr>
+        <w:t xml:space="preserve">import </w:t>
+      </w:r>
+      <w:r>
+        <w:rPr>
+          <w:rFonts w:ascii="Courier New" w:eastAsia="Times New Roman" w:hAnsi="Courier New" w:cs="Courier New"/>
+          <w:color w:val="ABB2BF"/>
+          <w:sz w:val="20"/>
+          <w:szCs w:val="20"/>
+          <w:lang w:val="en-US" w:eastAsia="ru-RU"/>
+        </w:rPr>
+        <w:t>{</w:t>
+      </w:r>
+      <w:proofErr w:type="spellStart"/>
+      <w:r>
+        <w:rPr>
+          <w:rFonts w:ascii="Courier New" w:eastAsia="Times New Roman" w:hAnsi="Courier New" w:cs="Courier New"/>
+          <w:color w:val="E5C07B"/>
+          <w:sz w:val="20"/>
+          <w:szCs w:val="20"/>
+          <w:lang w:val="en-US" w:eastAsia="ru-RU"/>
+        </w:rPr>
+        <w:t>MouseEvent</w:t>
+      </w:r>
+      <w:proofErr w:type="spellEnd"/>
+      <w:r>
+        <w:rPr>
+          <w:rFonts w:ascii="Courier New" w:eastAsia="Times New Roman" w:hAnsi="Courier New" w:cs="Courier New"/>
+          <w:color w:val="ABB2BF"/>
+          <w:sz w:val="20"/>
+          <w:szCs w:val="20"/>
+          <w:lang w:val="en-US" w:eastAsia="ru-RU"/>
+        </w:rPr>
+        <w:t xml:space="preserve">} </w:t>
+      </w:r>
+      <w:r>
+        <w:rPr>
+          <w:rFonts w:ascii="Courier New" w:eastAsia="Times New Roman" w:hAnsi="Courier New" w:cs="Courier New"/>
+          <w:color w:val="C678DD"/>
+          <w:sz w:val="20"/>
+          <w:szCs w:val="20"/>
+          <w:lang w:val="en-US" w:eastAsia="ru-RU"/>
+        </w:rPr>
+        <w:t xml:space="preserve">from </w:t>
+      </w:r>
+      <w:r>
+        <w:rPr>
+          <w:rFonts w:ascii="Courier New" w:eastAsia="Times New Roman" w:hAnsi="Courier New" w:cs="Courier New"/>
+          <w:color w:val="98C379"/>
+          <w:sz w:val="20"/>
+          <w:szCs w:val="20"/>
+          <w:lang w:val="en-US" w:eastAsia="ru-RU"/>
+        </w:rPr>
+        <w:t>'react'</w:t>
+      </w:r>
+      <w:r>
+        <w:rPr>
+          <w:rFonts w:ascii="Courier New" w:eastAsia="Times New Roman" w:hAnsi="Courier New" w:cs="Courier New"/>
+          <w:color w:val="ABB2BF"/>
+          <w:sz w:val="20"/>
+          <w:szCs w:val="20"/>
+          <w:lang w:val="en-US" w:eastAsia="ru-RU"/>
+        </w:rPr>
+        <w:t>;</w:t>
+      </w:r>
+      <w:r>
+        <w:rPr>
+          <w:rFonts w:ascii="Courier New" w:eastAsia="Times New Roman" w:hAnsi="Courier New" w:cs="Courier New"/>
+          <w:color w:val="ABB2BF"/>
+          <w:sz w:val="20"/>
+          <w:szCs w:val="20"/>
+          <w:lang w:val="en-US" w:eastAsia="ru-RU"/>
+        </w:rPr>
+        <w:br/>
+      </w:r>
+      <w:r>
+        <w:rPr>
+          <w:rFonts w:ascii="Courier New" w:eastAsia="Times New Roman" w:hAnsi="Courier New" w:cs="Courier New"/>
+          <w:color w:val="ABB2BF"/>
+          <w:sz w:val="20"/>
+          <w:szCs w:val="20"/>
+          <w:lang w:val="en-US" w:eastAsia="ru-RU"/>
+        </w:rPr>
+        <w:br/>
+      </w:r>
+      <w:r>
+        <w:rPr>
+          <w:rFonts w:ascii="Courier New" w:eastAsia="Times New Roman" w:hAnsi="Courier New" w:cs="Courier New"/>
+          <w:color w:val="C678DD"/>
+          <w:sz w:val="20"/>
+          <w:szCs w:val="20"/>
+          <w:lang w:val="en-US" w:eastAsia="ru-RU"/>
+        </w:rPr>
+        <w:t xml:space="preserve">export function </w:t>
+      </w:r>
+      <w:r>
+        <w:rPr>
+          <w:rFonts w:ascii="Courier New" w:eastAsia="Times New Roman" w:hAnsi="Courier New" w:cs="Courier New"/>
+          <w:color w:val="61AFEF"/>
+          <w:sz w:val="20"/>
+          <w:szCs w:val="20"/>
+          <w:lang w:val="en-US" w:eastAsia="ru-RU"/>
+        </w:rPr>
+        <w:t>User</w:t>
+      </w:r>
+      <w:r>
+        <w:rPr>
+          <w:rFonts w:ascii="Courier New" w:eastAsia="Times New Roman" w:hAnsi="Courier New" w:cs="Courier New"/>
+          <w:color w:val="ABB2BF"/>
+          <w:sz w:val="20"/>
+          <w:szCs w:val="20"/>
+          <w:lang w:val="en-US" w:eastAsia="ru-RU"/>
+        </w:rPr>
+        <w:t>() {</w:t>
+      </w:r>
+      <w:r>
+        <w:rPr>
+          <w:rFonts w:ascii="Courier New" w:eastAsia="Times New Roman" w:hAnsi="Courier New" w:cs="Courier New"/>
+          <w:color w:val="ABB2BF"/>
+          <w:sz w:val="20"/>
+          <w:szCs w:val="20"/>
+          <w:lang w:val="en-US" w:eastAsia="ru-RU"/>
+        </w:rPr>
+        <w:br/>
+      </w:r>
+      <w:r>
+        <w:rPr>
+          <w:rFonts w:ascii="Courier New" w:eastAsia="Times New Roman" w:hAnsi="Courier New" w:cs="Courier New"/>
+          <w:color w:val="ABB2BF"/>
+          <w:sz w:val="20"/>
+          <w:szCs w:val="20"/>
+          <w:lang w:val="en-US" w:eastAsia="ru-RU"/>
+        </w:rPr>
+        <w:br/>
+        <w:t xml:space="preserve">  </w:t>
+      </w:r>
+      <w:proofErr w:type="spellStart"/>
+      <w:r>
+        <w:rPr>
+          <w:rFonts w:ascii="Courier New" w:eastAsia="Times New Roman" w:hAnsi="Courier New" w:cs="Courier New"/>
+          <w:color w:val="C678DD"/>
+          <w:sz w:val="20"/>
+          <w:szCs w:val="20"/>
+          <w:lang w:val="en-US" w:eastAsia="ru-RU"/>
+        </w:rPr>
+        <w:t>const</w:t>
+      </w:r>
+      <w:proofErr w:type="spellEnd"/>
+      <w:r>
+        <w:rPr>
+          <w:rFonts w:ascii="Courier New" w:eastAsia="Times New Roman" w:hAnsi="Courier New" w:cs="Courier New"/>
+          <w:color w:val="C678DD"/>
+          <w:sz w:val="20"/>
+          <w:szCs w:val="20"/>
+          <w:lang w:val="en-US" w:eastAsia="ru-RU"/>
+        </w:rPr>
+        <w:t xml:space="preserve"> </w:t>
+      </w:r>
+      <w:proofErr w:type="spellStart"/>
+      <w:r>
+        <w:rPr>
+          <w:rFonts w:ascii="Courier New" w:eastAsia="Times New Roman" w:hAnsi="Courier New" w:cs="Courier New"/>
+          <w:color w:val="61AFEF"/>
+          <w:sz w:val="20"/>
+          <w:szCs w:val="20"/>
+          <w:lang w:val="en-US" w:eastAsia="ru-RU"/>
+        </w:rPr>
+        <w:t>deleteUser</w:t>
+      </w:r>
+      <w:proofErr w:type="spellEnd"/>
+      <w:r>
+        <w:rPr>
+          <w:rFonts w:ascii="Courier New" w:eastAsia="Times New Roman" w:hAnsi="Courier New" w:cs="Courier New"/>
+          <w:color w:val="61AFEF"/>
+          <w:sz w:val="20"/>
+          <w:szCs w:val="20"/>
+          <w:lang w:val="en-US" w:eastAsia="ru-RU"/>
+        </w:rPr>
+        <w:t xml:space="preserve"> </w:t>
+      </w:r>
+      <w:r>
+        <w:rPr>
+          <w:rFonts w:ascii="Courier New" w:eastAsia="Times New Roman" w:hAnsi="Courier New" w:cs="Courier New"/>
+          <w:color w:val="ABB2BF"/>
+          <w:sz w:val="20"/>
+          <w:szCs w:val="20"/>
+          <w:lang w:val="en-US" w:eastAsia="ru-RU"/>
+        </w:rPr>
+        <w:t>= (</w:t>
+      </w:r>
+      <w:r>
+        <w:rPr>
+          <w:rFonts w:ascii="Courier New" w:eastAsia="Times New Roman" w:hAnsi="Courier New" w:cs="Courier New"/>
+          <w:color w:val="D19A66"/>
+          <w:sz w:val="20"/>
+          <w:szCs w:val="20"/>
+          <w:lang w:val="en-US" w:eastAsia="ru-RU"/>
+        </w:rPr>
+        <w:t>event</w:t>
+      </w:r>
+      <w:r>
+        <w:rPr>
+          <w:rFonts w:ascii="Courier New" w:eastAsia="Times New Roman" w:hAnsi="Courier New" w:cs="Courier New"/>
+          <w:color w:val="ABB2BF"/>
+          <w:sz w:val="20"/>
+          <w:szCs w:val="20"/>
+          <w:lang w:val="en-US" w:eastAsia="ru-RU"/>
+        </w:rPr>
+        <w:t xml:space="preserve">: </w:t>
+      </w:r>
+      <w:proofErr w:type="spellStart"/>
+      <w:r>
+        <w:rPr>
+          <w:rFonts w:ascii="Courier New" w:eastAsia="Times New Roman" w:hAnsi="Courier New" w:cs="Courier New"/>
+          <w:color w:val="E5C07B"/>
+          <w:sz w:val="20"/>
+          <w:szCs w:val="20"/>
+          <w:lang w:val="en-US" w:eastAsia="ru-RU"/>
+        </w:rPr>
+        <w:t>MouseEvent</w:t>
+      </w:r>
+      <w:proofErr w:type="spellEnd"/>
+      <w:r>
+        <w:rPr>
+          <w:rFonts w:ascii="Courier New" w:eastAsia="Times New Roman" w:hAnsi="Courier New" w:cs="Courier New"/>
+          <w:color w:val="ABB2BF"/>
+          <w:sz w:val="20"/>
+          <w:szCs w:val="20"/>
+          <w:lang w:val="en-US" w:eastAsia="ru-RU"/>
+        </w:rPr>
+        <w:t>&lt;</w:t>
+      </w:r>
+      <w:proofErr w:type="spellStart"/>
+      <w:r>
+        <w:rPr>
+          <w:rFonts w:ascii="Courier New" w:eastAsia="Times New Roman" w:hAnsi="Courier New" w:cs="Courier New"/>
+          <w:color w:val="E5C07B"/>
+          <w:sz w:val="20"/>
+          <w:szCs w:val="20"/>
+          <w:lang w:val="en-US" w:eastAsia="ru-RU"/>
+        </w:rPr>
+        <w:t>HTMLButtonElement</w:t>
+      </w:r>
+      <w:proofErr w:type="spellEnd"/>
+      <w:r>
+        <w:rPr>
+          <w:rFonts w:ascii="Courier New" w:eastAsia="Times New Roman" w:hAnsi="Courier New" w:cs="Courier New"/>
+          <w:color w:val="ABB2BF"/>
+          <w:sz w:val="20"/>
+          <w:szCs w:val="20"/>
+          <w:lang w:val="en-US" w:eastAsia="ru-RU"/>
+        </w:rPr>
+        <w:t>&gt;) =&gt; {</w:t>
+      </w:r>
+      <w:r>
+        <w:rPr>
+          <w:rFonts w:ascii="Courier New" w:eastAsia="Times New Roman" w:hAnsi="Courier New" w:cs="Courier New"/>
+          <w:color w:val="ABB2BF"/>
+          <w:sz w:val="20"/>
+          <w:szCs w:val="20"/>
+          <w:lang w:val="en-US" w:eastAsia="ru-RU"/>
+        </w:rPr>
+        <w:br/>
+        <w:t xml:space="preserve">    </w:t>
+      </w:r>
+      <w:r>
+        <w:rPr>
+          <w:rFonts w:ascii="Courier New" w:eastAsia="Times New Roman" w:hAnsi="Courier New" w:cs="Courier New"/>
+          <w:color w:val="61AFEF"/>
+          <w:sz w:val="20"/>
+          <w:szCs w:val="20"/>
+          <w:lang w:val="en-US" w:eastAsia="ru-RU"/>
+        </w:rPr>
+        <w:t>alert</w:t>
+      </w:r>
+      <w:r>
+        <w:rPr>
+          <w:rFonts w:ascii="Courier New" w:eastAsia="Times New Roman" w:hAnsi="Courier New" w:cs="Courier New"/>
+          <w:color w:val="ABB2BF"/>
+          <w:sz w:val="20"/>
+          <w:szCs w:val="20"/>
+          <w:lang w:val="en-US" w:eastAsia="ru-RU"/>
+        </w:rPr>
+        <w:t>(</w:t>
+      </w:r>
+      <w:r>
+        <w:rPr>
+          <w:rFonts w:ascii="Courier New" w:eastAsia="Times New Roman" w:hAnsi="Courier New" w:cs="Courier New"/>
+          <w:color w:val="98C379"/>
+          <w:sz w:val="20"/>
+          <w:szCs w:val="20"/>
+          <w:lang w:val="en-US" w:eastAsia="ru-RU"/>
+        </w:rPr>
+        <w:t>'</w:t>
+      </w:r>
+      <w:proofErr w:type="spellStart"/>
+      <w:r>
+        <w:rPr>
+          <w:rFonts w:ascii="Courier New" w:eastAsia="Times New Roman" w:hAnsi="Courier New" w:cs="Courier New"/>
+          <w:color w:val="98C379"/>
+          <w:sz w:val="20"/>
+          <w:szCs w:val="20"/>
+          <w:lang w:val="en-US" w:eastAsia="ru-RU"/>
+        </w:rPr>
+        <w:t>deleteUser</w:t>
+      </w:r>
+      <w:proofErr w:type="spellEnd"/>
+      <w:r>
+        <w:rPr>
+          <w:rFonts w:ascii="Courier New" w:eastAsia="Times New Roman" w:hAnsi="Courier New" w:cs="Courier New"/>
+          <w:color w:val="98C379"/>
+          <w:sz w:val="20"/>
+          <w:szCs w:val="20"/>
+          <w:lang w:val="en-US" w:eastAsia="ru-RU"/>
+        </w:rPr>
+        <w:t>'</w:t>
+      </w:r>
+      <w:r>
+        <w:rPr>
+          <w:rFonts w:ascii="Courier New" w:eastAsia="Times New Roman" w:hAnsi="Courier New" w:cs="Courier New"/>
+          <w:color w:val="ABB2BF"/>
+          <w:sz w:val="20"/>
+          <w:szCs w:val="20"/>
+          <w:lang w:val="en-US" w:eastAsia="ru-RU"/>
+        </w:rPr>
+        <w:t>)</w:t>
+      </w:r>
+      <w:r>
+        <w:rPr>
+          <w:rFonts w:ascii="Courier New" w:eastAsia="Times New Roman" w:hAnsi="Courier New" w:cs="Courier New"/>
+          <w:color w:val="ABB2BF"/>
+          <w:sz w:val="20"/>
+          <w:szCs w:val="20"/>
+          <w:lang w:val="en-US" w:eastAsia="ru-RU"/>
+        </w:rPr>
+        <w:br/>
+        <w:t xml:space="preserve">  }</w:t>
+      </w:r>
+      <w:r>
+        <w:rPr>
+          <w:rFonts w:ascii="Courier New" w:eastAsia="Times New Roman" w:hAnsi="Courier New" w:cs="Courier New"/>
+          <w:color w:val="ABB2BF"/>
+          <w:sz w:val="20"/>
+          <w:szCs w:val="20"/>
+          <w:lang w:val="en-US" w:eastAsia="ru-RU"/>
+        </w:rPr>
+        <w:br/>
+      </w:r>
+      <w:r>
+        <w:rPr>
+          <w:rFonts w:ascii="Courier New" w:eastAsia="Times New Roman" w:hAnsi="Courier New" w:cs="Courier New"/>
+          <w:color w:val="ABB2BF"/>
+          <w:sz w:val="20"/>
+          <w:szCs w:val="20"/>
+          <w:lang w:val="en-US" w:eastAsia="ru-RU"/>
+        </w:rPr>
+        <w:br/>
+        <w:t xml:space="preserve">  </w:t>
+      </w:r>
+      <w:proofErr w:type="spellStart"/>
+      <w:r>
+        <w:rPr>
+          <w:rFonts w:ascii="Courier New" w:eastAsia="Times New Roman" w:hAnsi="Courier New" w:cs="Courier New"/>
+          <w:color w:val="C678DD"/>
+          <w:sz w:val="20"/>
+          <w:szCs w:val="20"/>
+          <w:lang w:val="en-US" w:eastAsia="ru-RU"/>
+        </w:rPr>
+        <w:t>const</w:t>
+      </w:r>
+      <w:proofErr w:type="spellEnd"/>
+      <w:r>
+        <w:rPr>
+          <w:rFonts w:ascii="Courier New" w:eastAsia="Times New Roman" w:hAnsi="Courier New" w:cs="Courier New"/>
+          <w:color w:val="C678DD"/>
+          <w:sz w:val="20"/>
+          <w:szCs w:val="20"/>
+          <w:lang w:val="en-US" w:eastAsia="ru-RU"/>
+        </w:rPr>
+        <w:t xml:space="preserve"> </w:t>
+      </w:r>
+      <w:proofErr w:type="spellStart"/>
+      <w:r>
+        <w:rPr>
+          <w:rFonts w:ascii="Courier New" w:eastAsia="Times New Roman" w:hAnsi="Courier New" w:cs="Courier New"/>
+          <w:color w:val="61AFEF"/>
+          <w:sz w:val="20"/>
+          <w:szCs w:val="20"/>
+          <w:lang w:val="en-US" w:eastAsia="ru-RU"/>
+        </w:rPr>
+        <w:t>saveUser</w:t>
+      </w:r>
+      <w:proofErr w:type="spellEnd"/>
+      <w:r>
+        <w:rPr>
+          <w:rFonts w:ascii="Courier New" w:eastAsia="Times New Roman" w:hAnsi="Courier New" w:cs="Courier New"/>
+          <w:color w:val="61AFEF"/>
+          <w:sz w:val="20"/>
+          <w:szCs w:val="20"/>
+          <w:lang w:val="en-US" w:eastAsia="ru-RU"/>
+        </w:rPr>
+        <w:t xml:space="preserve"> </w:t>
+      </w:r>
+      <w:r>
+        <w:rPr>
+          <w:rFonts w:ascii="Courier New" w:eastAsia="Times New Roman" w:hAnsi="Courier New" w:cs="Courier New"/>
+          <w:color w:val="ABB2BF"/>
+          <w:sz w:val="20"/>
+          <w:szCs w:val="20"/>
+          <w:lang w:val="en-US" w:eastAsia="ru-RU"/>
+        </w:rPr>
+        <w:t>= () =&gt; {</w:t>
+      </w:r>
+      <w:r>
+        <w:rPr>
+          <w:rFonts w:ascii="Courier New" w:eastAsia="Times New Roman" w:hAnsi="Courier New" w:cs="Courier New"/>
+          <w:color w:val="ABB2BF"/>
+          <w:sz w:val="20"/>
+          <w:szCs w:val="20"/>
+          <w:lang w:val="en-US" w:eastAsia="ru-RU"/>
+        </w:rPr>
+        <w:br/>
+        <w:t xml:space="preserve">    </w:t>
+      </w:r>
+      <w:r>
+        <w:rPr>
+          <w:rFonts w:ascii="Courier New" w:eastAsia="Times New Roman" w:hAnsi="Courier New" w:cs="Courier New"/>
+          <w:color w:val="61AFEF"/>
+          <w:sz w:val="20"/>
+          <w:szCs w:val="20"/>
+          <w:lang w:val="en-US" w:eastAsia="ru-RU"/>
+        </w:rPr>
+        <w:t>alert</w:t>
+      </w:r>
+      <w:r>
+        <w:rPr>
+          <w:rFonts w:ascii="Courier New" w:eastAsia="Times New Roman" w:hAnsi="Courier New" w:cs="Courier New"/>
+          <w:color w:val="ABB2BF"/>
+          <w:sz w:val="20"/>
+          <w:szCs w:val="20"/>
+          <w:lang w:val="en-US" w:eastAsia="ru-RU"/>
+        </w:rPr>
+        <w:t>(</w:t>
+      </w:r>
+      <w:r>
+        <w:rPr>
+          <w:rFonts w:ascii="Courier New" w:eastAsia="Times New Roman" w:hAnsi="Courier New" w:cs="Courier New"/>
+          <w:color w:val="98C379"/>
+          <w:sz w:val="20"/>
+          <w:szCs w:val="20"/>
+          <w:lang w:val="en-US" w:eastAsia="ru-RU"/>
+        </w:rPr>
+        <w:t>'</w:t>
+      </w:r>
+      <w:proofErr w:type="spellStart"/>
+      <w:r>
+        <w:rPr>
+          <w:rFonts w:ascii="Courier New" w:eastAsia="Times New Roman" w:hAnsi="Courier New" w:cs="Courier New"/>
+          <w:color w:val="98C379"/>
+          <w:sz w:val="20"/>
+          <w:szCs w:val="20"/>
+          <w:lang w:val="en-US" w:eastAsia="ru-RU"/>
+        </w:rPr>
+        <w:t>saveUser</w:t>
+      </w:r>
+      <w:proofErr w:type="spellEnd"/>
+      <w:r>
+        <w:rPr>
+          <w:rFonts w:ascii="Courier New" w:eastAsia="Times New Roman" w:hAnsi="Courier New" w:cs="Courier New"/>
+          <w:color w:val="98C379"/>
+          <w:sz w:val="20"/>
+          <w:szCs w:val="20"/>
+          <w:lang w:val="en-US" w:eastAsia="ru-RU"/>
+        </w:rPr>
+        <w:t>'</w:t>
+      </w:r>
+      <w:r>
+        <w:rPr>
+          <w:rFonts w:ascii="Courier New" w:eastAsia="Times New Roman" w:hAnsi="Courier New" w:cs="Courier New"/>
+          <w:color w:val="ABB2BF"/>
+          <w:sz w:val="20"/>
+          <w:szCs w:val="20"/>
+          <w:lang w:val="en-US" w:eastAsia="ru-RU"/>
+        </w:rPr>
+        <w:t>)</w:t>
+      </w:r>
+      <w:r>
+        <w:rPr>
+          <w:rFonts w:ascii="Courier New" w:eastAsia="Times New Roman" w:hAnsi="Courier New" w:cs="Courier New"/>
+          <w:color w:val="ABB2BF"/>
+          <w:sz w:val="20"/>
+          <w:szCs w:val="20"/>
+          <w:lang w:val="en-US" w:eastAsia="ru-RU"/>
+        </w:rPr>
+        <w:br/>
+        <w:t xml:space="preserve">  }</w:t>
+      </w:r>
+      <w:r>
+        <w:rPr>
+          <w:rFonts w:ascii="Courier New" w:eastAsia="Times New Roman" w:hAnsi="Courier New" w:cs="Courier New"/>
+          <w:color w:val="ABB2BF"/>
+          <w:sz w:val="20"/>
+          <w:szCs w:val="20"/>
+          <w:lang w:val="en-US" w:eastAsia="ru-RU"/>
+        </w:rPr>
+        <w:br/>
+      </w:r>
+      <w:r>
+        <w:rPr>
+          <w:rFonts w:ascii="Courier New" w:eastAsia="Times New Roman" w:hAnsi="Courier New" w:cs="Courier New"/>
+          <w:color w:val="ABB2BF"/>
+          <w:sz w:val="20"/>
+          <w:szCs w:val="20"/>
+          <w:lang w:val="en-US" w:eastAsia="ru-RU"/>
+        </w:rPr>
+        <w:br/>
+        <w:t xml:space="preserve">  </w:t>
+      </w:r>
+      <w:r>
+        <w:rPr>
+          <w:rFonts w:ascii="Courier New" w:eastAsia="Times New Roman" w:hAnsi="Courier New" w:cs="Courier New"/>
+          <w:color w:val="C678DD"/>
+          <w:sz w:val="20"/>
+          <w:szCs w:val="20"/>
+          <w:lang w:val="en-US" w:eastAsia="ru-RU"/>
+        </w:rPr>
+        <w:t xml:space="preserve">return </w:t>
+      </w:r>
+      <w:r>
+        <w:rPr>
+          <w:rFonts w:ascii="Courier New" w:eastAsia="Times New Roman" w:hAnsi="Courier New" w:cs="Courier New"/>
+          <w:color w:val="ABB2BF"/>
+          <w:sz w:val="20"/>
+          <w:szCs w:val="20"/>
+          <w:lang w:val="en-US" w:eastAsia="ru-RU"/>
+        </w:rPr>
+        <w:t>(</w:t>
+      </w:r>
+      <w:r>
+        <w:rPr>
+          <w:rFonts w:ascii="Courier New" w:eastAsia="Times New Roman" w:hAnsi="Courier New" w:cs="Courier New"/>
+          <w:color w:val="ABB2BF"/>
+          <w:sz w:val="20"/>
+          <w:szCs w:val="20"/>
+          <w:lang w:val="en-US" w:eastAsia="ru-RU"/>
+        </w:rPr>
+        <w:br/>
+        <w:t xml:space="preserve">    &lt;</w:t>
+      </w:r>
+      <w:r>
+        <w:rPr>
+          <w:rFonts w:ascii="Courier New" w:eastAsia="Times New Roman" w:hAnsi="Courier New" w:cs="Courier New"/>
+          <w:color w:val="E06C75"/>
+          <w:sz w:val="20"/>
+          <w:szCs w:val="20"/>
+          <w:lang w:val="en-US" w:eastAsia="ru-RU"/>
+        </w:rPr>
+        <w:t>div</w:t>
+      </w:r>
+      <w:r>
+        <w:rPr>
+          <w:rFonts w:ascii="Courier New" w:eastAsia="Times New Roman" w:hAnsi="Courier New" w:cs="Courier New"/>
+          <w:color w:val="ABB2BF"/>
+          <w:sz w:val="20"/>
+          <w:szCs w:val="20"/>
+          <w:lang w:val="en-US" w:eastAsia="ru-RU"/>
+        </w:rPr>
+        <w:t>&gt;</w:t>
+      </w:r>
+      <w:r>
+        <w:rPr>
+          <w:rFonts w:ascii="Courier New" w:eastAsia="Times New Roman" w:hAnsi="Courier New" w:cs="Courier New"/>
+          <w:color w:val="ABB2BF"/>
+          <w:sz w:val="20"/>
+          <w:szCs w:val="20"/>
+          <w:lang w:val="en-US" w:eastAsia="ru-RU"/>
+        </w:rPr>
+        <w:br/>
+        <w:t xml:space="preserve">      &lt;</w:t>
+      </w:r>
+      <w:r>
+        <w:rPr>
+          <w:rFonts w:ascii="Courier New" w:eastAsia="Times New Roman" w:hAnsi="Courier New" w:cs="Courier New"/>
+          <w:color w:val="E06C75"/>
+          <w:sz w:val="20"/>
+          <w:szCs w:val="20"/>
+          <w:lang w:val="en-US" w:eastAsia="ru-RU"/>
+        </w:rPr>
+        <w:t>span</w:t>
+      </w:r>
+      <w:r>
+        <w:rPr>
+          <w:rFonts w:ascii="Courier New" w:eastAsia="Times New Roman" w:hAnsi="Courier New" w:cs="Courier New"/>
+          <w:color w:val="ABB2BF"/>
+          <w:sz w:val="20"/>
+          <w:szCs w:val="20"/>
+          <w:lang w:val="en-US" w:eastAsia="ru-RU"/>
+        </w:rPr>
+        <w:t>&gt;</w:t>
+      </w:r>
+      <w:proofErr w:type="spellStart"/>
+      <w:r>
+        <w:rPr>
+          <w:rFonts w:ascii="Courier New" w:eastAsia="Times New Roman" w:hAnsi="Courier New" w:cs="Courier New"/>
+          <w:color w:val="ABB2BF"/>
+          <w:sz w:val="20"/>
+          <w:szCs w:val="20"/>
+          <w:lang w:val="en-US" w:eastAsia="ru-RU"/>
+        </w:rPr>
+        <w:t>Dimych</w:t>
+      </w:r>
+      <w:proofErr w:type="spellEnd"/>
+      <w:r>
+        <w:rPr>
+          <w:rFonts w:ascii="Courier New" w:eastAsia="Times New Roman" w:hAnsi="Courier New" w:cs="Courier New"/>
+          <w:color w:val="ABB2BF"/>
+          <w:sz w:val="20"/>
+          <w:szCs w:val="20"/>
+          <w:lang w:val="en-US" w:eastAsia="ru-RU"/>
+        </w:rPr>
+        <w:t>&lt;/</w:t>
+      </w:r>
+      <w:r>
+        <w:rPr>
+          <w:rFonts w:ascii="Courier New" w:eastAsia="Times New Roman" w:hAnsi="Courier New" w:cs="Courier New"/>
+          <w:color w:val="E06C75"/>
+          <w:sz w:val="20"/>
+          <w:szCs w:val="20"/>
+          <w:lang w:val="en-US" w:eastAsia="ru-RU"/>
+        </w:rPr>
+        <w:t>span</w:t>
+      </w:r>
+      <w:r>
+        <w:rPr>
+          <w:rFonts w:ascii="Courier New" w:eastAsia="Times New Roman" w:hAnsi="Courier New" w:cs="Courier New"/>
+          <w:color w:val="ABB2BF"/>
+          <w:sz w:val="20"/>
+          <w:szCs w:val="20"/>
+          <w:lang w:val="en-US" w:eastAsia="ru-RU"/>
+        </w:rPr>
+        <w:t>&gt;</w:t>
+      </w:r>
+      <w:r>
+        <w:rPr>
+          <w:rFonts w:ascii="Courier New" w:eastAsia="Times New Roman" w:hAnsi="Courier New" w:cs="Courier New"/>
+          <w:color w:val="ABB2BF"/>
+          <w:sz w:val="20"/>
+          <w:szCs w:val="20"/>
+          <w:lang w:val="en-US" w:eastAsia="ru-RU"/>
+        </w:rPr>
+        <w:br/>
+        <w:t xml:space="preserve">      &lt;</w:t>
+      </w:r>
+      <w:r>
+        <w:rPr>
+          <w:rFonts w:ascii="Courier New" w:eastAsia="Times New Roman" w:hAnsi="Courier New" w:cs="Courier New"/>
+          <w:color w:val="E06C75"/>
+          <w:sz w:val="20"/>
+          <w:szCs w:val="20"/>
+          <w:lang w:val="en-US" w:eastAsia="ru-RU"/>
+        </w:rPr>
+        <w:t xml:space="preserve">button </w:t>
+      </w:r>
+      <w:proofErr w:type="spellStart"/>
+      <w:r>
+        <w:rPr>
+          <w:rFonts w:ascii="Courier New" w:eastAsia="Times New Roman" w:hAnsi="Courier New" w:cs="Courier New"/>
+          <w:color w:val="D19A66"/>
+          <w:sz w:val="20"/>
+          <w:szCs w:val="20"/>
+          <w:lang w:val="en-US" w:eastAsia="ru-RU"/>
+        </w:rPr>
+        <w:t>onClick</w:t>
+      </w:r>
+      <w:proofErr w:type="spellEnd"/>
+      <w:r>
+        <w:rPr>
+          <w:rFonts w:ascii="Courier New" w:eastAsia="Times New Roman" w:hAnsi="Courier New" w:cs="Courier New"/>
+          <w:color w:val="98C379"/>
+          <w:sz w:val="20"/>
+          <w:szCs w:val="20"/>
+          <w:lang w:val="en-US" w:eastAsia="ru-RU"/>
+        </w:rPr>
+        <w:t>=</w:t>
+      </w:r>
+      <w:r>
+        <w:rPr>
+          <w:rFonts w:ascii="Courier New" w:eastAsia="Times New Roman" w:hAnsi="Courier New" w:cs="Courier New"/>
+          <w:color w:val="ABB2BF"/>
+          <w:sz w:val="20"/>
+          <w:szCs w:val="20"/>
+          <w:lang w:val="en-US" w:eastAsia="ru-RU"/>
+        </w:rPr>
+        <w:t>{</w:t>
+      </w:r>
+      <w:proofErr w:type="spellStart"/>
+      <w:r>
+        <w:rPr>
+          <w:rFonts w:ascii="Courier New" w:eastAsia="Times New Roman" w:hAnsi="Courier New" w:cs="Courier New"/>
+          <w:color w:val="61AFEF"/>
+          <w:sz w:val="20"/>
+          <w:szCs w:val="20"/>
+          <w:lang w:val="en-US" w:eastAsia="ru-RU"/>
+        </w:rPr>
+        <w:t>deleteUser</w:t>
+      </w:r>
+      <w:proofErr w:type="spellEnd"/>
+      <w:r>
+        <w:rPr>
+          <w:rFonts w:ascii="Courier New" w:eastAsia="Times New Roman" w:hAnsi="Courier New" w:cs="Courier New"/>
+          <w:color w:val="ABB2BF"/>
+          <w:sz w:val="20"/>
+          <w:szCs w:val="20"/>
+          <w:lang w:val="en-US" w:eastAsia="ru-RU"/>
+        </w:rPr>
+        <w:t>}&gt;delete&lt;/</w:t>
+      </w:r>
+      <w:r>
+        <w:rPr>
+          <w:rFonts w:ascii="Courier New" w:eastAsia="Times New Roman" w:hAnsi="Courier New" w:cs="Courier New"/>
+          <w:color w:val="E06C75"/>
+          <w:sz w:val="20"/>
+          <w:szCs w:val="20"/>
+          <w:lang w:val="en-US" w:eastAsia="ru-RU"/>
+        </w:rPr>
+        <w:t>button</w:t>
+      </w:r>
+      <w:r>
+        <w:rPr>
+          <w:rFonts w:ascii="Courier New" w:eastAsia="Times New Roman" w:hAnsi="Courier New" w:cs="Courier New"/>
+          <w:color w:val="ABB2BF"/>
+          <w:sz w:val="20"/>
+          <w:szCs w:val="20"/>
+          <w:lang w:val="en-US" w:eastAsia="ru-RU"/>
+        </w:rPr>
+        <w:t>&gt;</w:t>
+      </w:r>
+      <w:r>
+        <w:rPr>
+          <w:rFonts w:ascii="Courier New" w:eastAsia="Times New Roman" w:hAnsi="Courier New" w:cs="Courier New"/>
+          <w:color w:val="ABB2BF"/>
+          <w:sz w:val="20"/>
+          <w:szCs w:val="20"/>
+          <w:lang w:val="en-US" w:eastAsia="ru-RU"/>
+        </w:rPr>
+        <w:br/>
+        <w:t xml:space="preserve">      &lt;</w:t>
+      </w:r>
+      <w:r>
+        <w:rPr>
+          <w:rFonts w:ascii="Courier New" w:eastAsia="Times New Roman" w:hAnsi="Courier New" w:cs="Courier New"/>
+          <w:color w:val="E06C75"/>
+          <w:sz w:val="20"/>
+          <w:szCs w:val="20"/>
+          <w:lang w:val="en-US" w:eastAsia="ru-RU"/>
+        </w:rPr>
+        <w:t xml:space="preserve">button </w:t>
+      </w:r>
+      <w:proofErr w:type="spellStart"/>
+      <w:r>
+        <w:rPr>
+          <w:rFonts w:ascii="Courier New" w:eastAsia="Times New Roman" w:hAnsi="Courier New" w:cs="Courier New"/>
+          <w:color w:val="D19A66"/>
+          <w:sz w:val="20"/>
+          <w:szCs w:val="20"/>
+          <w:lang w:val="en-US" w:eastAsia="ru-RU"/>
+        </w:rPr>
+        <w:t>onClick</w:t>
+      </w:r>
+      <w:proofErr w:type="spellEnd"/>
+      <w:r>
+        <w:rPr>
+          <w:rFonts w:ascii="Courier New" w:eastAsia="Times New Roman" w:hAnsi="Courier New" w:cs="Courier New"/>
+          <w:color w:val="98C379"/>
+          <w:sz w:val="20"/>
+          <w:szCs w:val="20"/>
+          <w:lang w:val="en-US" w:eastAsia="ru-RU"/>
+        </w:rPr>
+        <w:t>=</w:t>
+      </w:r>
+      <w:r>
+        <w:rPr>
+          <w:rFonts w:ascii="Courier New" w:eastAsia="Times New Roman" w:hAnsi="Courier New" w:cs="Courier New"/>
+          <w:color w:val="ABB2BF"/>
+          <w:sz w:val="20"/>
+          <w:szCs w:val="20"/>
+          <w:lang w:val="en-US" w:eastAsia="ru-RU"/>
+        </w:rPr>
+        <w:t>{</w:t>
+      </w:r>
+      <w:proofErr w:type="spellStart"/>
+      <w:r>
+        <w:rPr>
+          <w:rFonts w:ascii="Courier New" w:eastAsia="Times New Roman" w:hAnsi="Courier New" w:cs="Courier New"/>
+          <w:color w:val="61AFEF"/>
+          <w:sz w:val="20"/>
+          <w:szCs w:val="20"/>
+          <w:lang w:val="en-US" w:eastAsia="ru-RU"/>
+        </w:rPr>
+        <w:t>saveUser</w:t>
+      </w:r>
+      <w:proofErr w:type="spellEnd"/>
+      <w:r>
+        <w:rPr>
+          <w:rFonts w:ascii="Courier New" w:eastAsia="Times New Roman" w:hAnsi="Courier New" w:cs="Courier New"/>
+          <w:color w:val="ABB2BF"/>
+          <w:sz w:val="20"/>
+          <w:szCs w:val="20"/>
+          <w:lang w:val="en-US" w:eastAsia="ru-RU"/>
+        </w:rPr>
+        <w:t>}&gt;save&lt;/</w:t>
+      </w:r>
+      <w:r>
+        <w:rPr>
+          <w:rFonts w:ascii="Courier New" w:eastAsia="Times New Roman" w:hAnsi="Courier New" w:cs="Courier New"/>
+          <w:color w:val="E06C75"/>
+          <w:sz w:val="20"/>
+          <w:szCs w:val="20"/>
+          <w:lang w:val="en-US" w:eastAsia="ru-RU"/>
+        </w:rPr>
+        <w:t>button</w:t>
+      </w:r>
+      <w:r>
+        <w:rPr>
+          <w:rFonts w:ascii="Courier New" w:eastAsia="Times New Roman" w:hAnsi="Courier New" w:cs="Courier New"/>
+          <w:color w:val="ABB2BF"/>
+          <w:sz w:val="20"/>
+          <w:szCs w:val="20"/>
+          <w:lang w:val="en-US" w:eastAsia="ru-RU"/>
+        </w:rPr>
+        <w:t>&gt;</w:t>
+      </w:r>
+      <w:r>
+        <w:rPr>
+          <w:rFonts w:ascii="Courier New" w:eastAsia="Times New Roman" w:hAnsi="Courier New" w:cs="Courier New"/>
+          <w:color w:val="ABB2BF"/>
+          <w:sz w:val="20"/>
+          <w:szCs w:val="20"/>
+          <w:lang w:val="en-US" w:eastAsia="ru-RU"/>
+        </w:rPr>
+        <w:br/>
+        <w:t xml:space="preserve">    &lt;/</w:t>
+      </w:r>
+      <w:r>
+        <w:rPr>
+          <w:rFonts w:ascii="Courier New" w:eastAsia="Times New Roman" w:hAnsi="Courier New" w:cs="Courier New"/>
+          <w:color w:val="E06C75"/>
+          <w:sz w:val="20"/>
+          <w:szCs w:val="20"/>
+          <w:lang w:val="en-US" w:eastAsia="ru-RU"/>
+        </w:rPr>
+        <w:t>div</w:t>
+      </w:r>
+      <w:r>
+        <w:rPr>
+          <w:rFonts w:ascii="Courier New" w:eastAsia="Times New Roman" w:hAnsi="Courier New" w:cs="Courier New"/>
+          <w:color w:val="ABB2BF"/>
+          <w:sz w:val="20"/>
+          <w:szCs w:val="20"/>
+          <w:lang w:val="en-US" w:eastAsia="ru-RU"/>
+        </w:rPr>
+        <w:t>&gt;</w:t>
+      </w:r>
+      <w:r>
+        <w:rPr>
+          <w:rFonts w:ascii="Courier New" w:eastAsia="Times New Roman" w:hAnsi="Courier New" w:cs="Courier New"/>
+          <w:color w:val="ABB2BF"/>
+          <w:sz w:val="20"/>
+          <w:szCs w:val="20"/>
+          <w:lang w:val="en-US" w:eastAsia="ru-RU"/>
+        </w:rPr>
+        <w:br/>
+        <w:t xml:space="preserve">  )</w:t>
+      </w:r>
+      <w:r>
+        <w:rPr>
+          <w:rFonts w:ascii="Courier New" w:eastAsia="Times New Roman" w:hAnsi="Courier New" w:cs="Courier New"/>
+          <w:color w:val="ABB2BF"/>
+          <w:sz w:val="20"/>
+          <w:szCs w:val="20"/>
+          <w:lang w:val="en-US" w:eastAsia="ru-RU"/>
+        </w:rPr>
+        <w:br/>
+        <w:t>}</w:t>
+      </w:r>
+    </w:p>
+    <w:p>
+      <w:pPr>
+        <w:rPr>
+          <w:lang w:val="en-US"/>
+        </w:rPr>
+      </w:pPr>
       <w:bookmarkStart w:id="0" w:name="_GoBack"/>
       <w:bookmarkEnd w:id="0"/>
     </w:p>
     <w:p>
       <w:pPr>
-        <w:jc w:val="center"/>
-        <w:rPr>
-          <w:sz w:val="28"/>
-          <w:szCs w:val="28"/>
-          <w:highlight w:val="yellow"/>
+        <w:rPr>
           <w:lang w:val="en-US"/>
         </w:rPr>
       </w:pPr>
     </w:p>
     <w:p>
       <w:pPr>
-        <w:jc w:val="center"/>
-        <w:rPr>
-          <w:sz w:val="28"/>
-          <w:szCs w:val="28"/>
-          <w:highlight w:val="yellow"/>
+        <w:rPr>
+          <w:sz w:val="32"/>
+          <w:szCs w:val="32"/>
           <w:lang w:val="en-US"/>
         </w:rPr>
       </w:pPr>
-    </w:p>
-    <w:p>
-      <w:pPr>
-        <w:jc w:val="center"/>
-        <w:rPr>
-          <w:sz w:val="28"/>
-          <w:szCs w:val="28"/>
-          <w:highlight w:val="yellow"/>
-          <w:lang w:val="en-US"/>
-        </w:rPr>
-      </w:pPr>
-    </w:p>
-    <w:p>
-      <w:pPr>
-        <w:jc w:val="center"/>
-        <w:rPr>
-          <w:sz w:val="28"/>
-          <w:szCs w:val="28"/>
-          <w:lang w:val="en-US"/>
-        </w:rPr>
-      </w:pPr>
-      <w:r>
-        <w:rPr>
-          <w:sz w:val="28"/>
-          <w:szCs w:val="28"/>
-          <w:highlight w:val="yellow"/>
-          <w:lang w:val="en-US"/>
-        </w:rPr>
-        <w:t>0</w:t>
-      </w:r>
-      <w:r>
-        <w:rPr>
-          <w:sz w:val="28"/>
-          <w:szCs w:val="28"/>
-          <w:highlight w:val="yellow"/>
-          <w:lang w:val="en-US"/>
-        </w:rPr>
-        <w:t>6</w:t>
-      </w:r>
-      <w:r>
-        <w:rPr>
-          <w:sz w:val="28"/>
-          <w:szCs w:val="28"/>
-          <w:highlight w:val="yellow"/>
-          <w:lang w:val="en-US"/>
-        </w:rPr>
-        <w:t xml:space="preserve">. </w:t>
-      </w:r>
-      <w:proofErr w:type="spellStart"/>
-      <w:r>
-        <w:rPr>
-          <w:sz w:val="28"/>
-          <w:szCs w:val="28"/>
-          <w:highlight w:val="yellow"/>
-          <w:lang w:val="en-US"/>
-        </w:rPr>
-        <w:t>CallBack</w:t>
-      </w:r>
-      <w:proofErr w:type="spellEnd"/>
-      <w:r>
-        <w:rPr>
-          <w:sz w:val="28"/>
-          <w:szCs w:val="28"/>
-          <w:highlight w:val="yellow"/>
-          <w:lang w:val="en-US"/>
-        </w:rPr>
-        <w:t xml:space="preserve">, </w:t>
-      </w:r>
-      <w:proofErr w:type="spellStart"/>
-      <w:r>
-        <w:rPr>
-          <w:sz w:val="28"/>
-          <w:szCs w:val="28"/>
-          <w:highlight w:val="yellow"/>
-          <w:lang w:val="en-US"/>
-        </w:rPr>
-        <w:t>onClick</w:t>
-      </w:r>
-      <w:proofErr w:type="spellEnd"/>
-      <w:r>
-        <w:rPr>
-          <w:sz w:val="28"/>
-          <w:szCs w:val="28"/>
-          <w:highlight w:val="yellow"/>
-          <w:lang w:val="en-US"/>
-        </w:rPr>
-        <w:t xml:space="preserve">, </w:t>
-      </w:r>
-      <w:proofErr w:type="spellStart"/>
-      <w:r>
-        <w:rPr>
-          <w:sz w:val="28"/>
-          <w:szCs w:val="28"/>
-          <w:highlight w:val="yellow"/>
-          <w:lang w:val="en-US"/>
-        </w:rPr>
-        <w:t>onChange</w:t>
-      </w:r>
-      <w:proofErr w:type="spellEnd"/>
-      <w:r>
-        <w:rPr>
-          <w:sz w:val="28"/>
-          <w:szCs w:val="28"/>
-          <w:highlight w:val="yellow"/>
-          <w:lang w:val="en-US"/>
-        </w:rPr>
-        <w:t xml:space="preserve">, </w:t>
-      </w:r>
-      <w:proofErr w:type="spellStart"/>
-      <w:r>
-        <w:rPr>
-          <w:sz w:val="28"/>
-          <w:szCs w:val="28"/>
-          <w:highlight w:val="yellow"/>
-          <w:lang w:val="en-US"/>
-        </w:rPr>
-        <w:t>onBlur</w:t>
-      </w:r>
-      <w:proofErr w:type="spellEnd"/>
-    </w:p>
-    <w:p>
-      <w:pPr>
-        <w:rPr>
-          <w:lang w:val="en-US"/>
-        </w:rPr>
-      </w:pPr>
-      <w:proofErr w:type="spellStart"/>
-      <w:proofErr w:type="gramStart"/>
-      <w:r>
-        <w:rPr>
-          <w:lang w:val="en-US"/>
-        </w:rPr>
-        <w:t>nBlur</w:t>
-      </w:r>
-      <w:proofErr w:type="spellEnd"/>
-      <w:proofErr w:type="gramEnd"/>
     </w:p>
     <w:sectPr>
       <w:pgSz w:w="11906" w:h="16838"/>

</xml_diff>

<commit_message>
lesson 7. Desctructuring assignment
</commit_message>
<xml_diff>
--- a/notes/js_ts_for_students.docx
+++ b/notes/js_ts_for_students.docx
@@ -7362,8 +7362,665 @@
           <w:lang w:val="en-US"/>
         </w:rPr>
       </w:pPr>
-      <w:bookmarkStart w:id="0" w:name="_GoBack"/>
-      <w:bookmarkEnd w:id="0"/>
+    </w:p>
+    <w:p>
+      <w:pPr>
+        <w:jc w:val="center"/>
+        <w:rPr>
+          <w:sz w:val="28"/>
+          <w:szCs w:val="28"/>
+        </w:rPr>
+      </w:pPr>
+      <w:r>
+        <w:rPr>
+          <w:sz w:val="28"/>
+          <w:szCs w:val="28"/>
+          <w:highlight w:val="yellow"/>
+        </w:rPr>
+        <w:t>0</w:t>
+      </w:r>
+      <w:r>
+        <w:rPr>
+          <w:sz w:val="28"/>
+          <w:szCs w:val="28"/>
+          <w:highlight w:val="yellow"/>
+        </w:rPr>
+        <w:t>7</w:t>
+      </w:r>
+      <w:r>
+        <w:rPr>
+          <w:sz w:val="28"/>
+          <w:szCs w:val="28"/>
+          <w:highlight w:val="yellow"/>
+        </w:rPr>
+        <w:t xml:space="preserve">. </w:t>
+      </w:r>
+      <w:r>
+        <w:rPr>
+          <w:sz w:val="28"/>
+          <w:szCs w:val="28"/>
+        </w:rPr>
+        <w:t>Деструктурирующее присваивание</w:t>
+      </w:r>
+    </w:p>
+    <w:p>
+      <w:r>
+        <w:t>Например, нам нужно внести в отдельные переменные свойства объекта, чтобы было дальше удобнее с ними работать.</w:t>
+      </w:r>
+    </w:p>
+    <w:p>
+      <w:pPr>
+        <w:shd w:val="clear" w:color="auto" w:fill="282C34"/>
+        <w:tabs>
+          <w:tab w:val="left" w:pos="916"/>
+          <w:tab w:val="left" w:pos="1832"/>
+          <w:tab w:val="left" w:pos="2748"/>
+          <w:tab w:val="left" w:pos="3664"/>
+          <w:tab w:val="left" w:pos="4580"/>
+          <w:tab w:val="left" w:pos="5496"/>
+          <w:tab w:val="left" w:pos="6412"/>
+          <w:tab w:val="left" w:pos="7328"/>
+          <w:tab w:val="left" w:pos="8244"/>
+          <w:tab w:val="left" w:pos="9160"/>
+          <w:tab w:val="left" w:pos="10076"/>
+          <w:tab w:val="left" w:pos="10992"/>
+          <w:tab w:val="left" w:pos="11908"/>
+          <w:tab w:val="left" w:pos="12824"/>
+          <w:tab w:val="left" w:pos="13740"/>
+          <w:tab w:val="left" w:pos="14656"/>
+        </w:tabs>
+        <w:spacing w:after="0" w:line="240" w:lineRule="auto"/>
+        <w:rPr>
+          <w:rFonts w:ascii="Courier New" w:eastAsia="Times New Roman" w:hAnsi="Courier New" w:cs="Courier New"/>
+          <w:color w:val="ABB2BF"/>
+          <w:sz w:val="20"/>
+          <w:szCs w:val="20"/>
+          <w:lang w:val="en-US" w:eastAsia="ru-RU"/>
+        </w:rPr>
+      </w:pPr>
+      <w:proofErr w:type="gramStart"/>
+      <w:r>
+        <w:rPr>
+          <w:rFonts w:ascii="Courier New" w:eastAsia="Times New Roman" w:hAnsi="Courier New" w:cs="Courier New"/>
+          <w:color w:val="C678DD"/>
+          <w:sz w:val="20"/>
+          <w:szCs w:val="20"/>
+          <w:lang w:val="en-US" w:eastAsia="ru-RU"/>
+        </w:rPr>
+        <w:t>let</w:t>
+      </w:r>
+      <w:proofErr w:type="gramEnd"/>
+      <w:r>
+        <w:rPr>
+          <w:rFonts w:ascii="Courier New" w:eastAsia="Times New Roman" w:hAnsi="Courier New" w:cs="Courier New"/>
+          <w:color w:val="C678DD"/>
+          <w:sz w:val="20"/>
+          <w:szCs w:val="20"/>
+          <w:lang w:val="en-US" w:eastAsia="ru-RU"/>
+        </w:rPr>
+        <w:t xml:space="preserve"> </w:t>
+      </w:r>
+      <w:r>
+        <w:rPr>
+          <w:rFonts w:ascii="Courier New" w:eastAsia="Times New Roman" w:hAnsi="Courier New" w:cs="Courier New"/>
+          <w:color w:val="ABB2BF"/>
+          <w:sz w:val="20"/>
+          <w:szCs w:val="20"/>
+          <w:lang w:val="en-US" w:eastAsia="ru-RU"/>
+        </w:rPr>
+        <w:t>man = {</w:t>
+      </w:r>
+      <w:r>
+        <w:rPr>
+          <w:rFonts w:ascii="Courier New" w:eastAsia="Times New Roman" w:hAnsi="Courier New" w:cs="Courier New"/>
+          <w:color w:val="ABB2BF"/>
+          <w:sz w:val="20"/>
+          <w:szCs w:val="20"/>
+          <w:lang w:val="en-US" w:eastAsia="ru-RU"/>
+        </w:rPr>
+        <w:br/>
+        <w:t xml:space="preserve">  </w:t>
+      </w:r>
+      <w:r>
+        <w:rPr>
+          <w:rFonts w:ascii="Courier New" w:eastAsia="Times New Roman" w:hAnsi="Courier New" w:cs="Courier New"/>
+          <w:color w:val="E06C75"/>
+          <w:sz w:val="20"/>
+          <w:szCs w:val="20"/>
+          <w:lang w:val="en-US" w:eastAsia="ru-RU"/>
+        </w:rPr>
+        <w:t>name</w:t>
+      </w:r>
+      <w:r>
+        <w:rPr>
+          <w:rFonts w:ascii="Courier New" w:eastAsia="Times New Roman" w:hAnsi="Courier New" w:cs="Courier New"/>
+          <w:color w:val="ABB2BF"/>
+          <w:sz w:val="20"/>
+          <w:szCs w:val="20"/>
+          <w:lang w:val="en-US" w:eastAsia="ru-RU"/>
+        </w:rPr>
+        <w:t xml:space="preserve">: </w:t>
+      </w:r>
+      <w:r>
+        <w:rPr>
+          <w:rFonts w:ascii="Courier New" w:eastAsia="Times New Roman" w:hAnsi="Courier New" w:cs="Courier New"/>
+          <w:color w:val="98C379"/>
+          <w:sz w:val="20"/>
+          <w:szCs w:val="20"/>
+          <w:lang w:val="en-US" w:eastAsia="ru-RU"/>
+        </w:rPr>
+        <w:t>'</w:t>
+      </w:r>
+      <w:proofErr w:type="spellStart"/>
+      <w:r>
+        <w:rPr>
+          <w:rFonts w:ascii="Courier New" w:eastAsia="Times New Roman" w:hAnsi="Courier New" w:cs="Courier New"/>
+          <w:color w:val="98C379"/>
+          <w:sz w:val="20"/>
+          <w:szCs w:val="20"/>
+          <w:lang w:val="en-US" w:eastAsia="ru-RU"/>
+        </w:rPr>
+        <w:t>Dimych</w:t>
+      </w:r>
+      <w:proofErr w:type="spellEnd"/>
+      <w:r>
+        <w:rPr>
+          <w:rFonts w:ascii="Courier New" w:eastAsia="Times New Roman" w:hAnsi="Courier New" w:cs="Courier New"/>
+          <w:color w:val="98C379"/>
+          <w:sz w:val="20"/>
+          <w:szCs w:val="20"/>
+          <w:lang w:val="en-US" w:eastAsia="ru-RU"/>
+        </w:rPr>
+        <w:t>'</w:t>
+      </w:r>
+      <w:r>
+        <w:rPr>
+          <w:rFonts w:ascii="Courier New" w:eastAsia="Times New Roman" w:hAnsi="Courier New" w:cs="Courier New"/>
+          <w:color w:val="ABB2BF"/>
+          <w:sz w:val="20"/>
+          <w:szCs w:val="20"/>
+          <w:lang w:val="en-US" w:eastAsia="ru-RU"/>
+        </w:rPr>
+        <w:t>,</w:t>
+      </w:r>
+      <w:r>
+        <w:rPr>
+          <w:rFonts w:ascii="Courier New" w:eastAsia="Times New Roman" w:hAnsi="Courier New" w:cs="Courier New"/>
+          <w:color w:val="ABB2BF"/>
+          <w:sz w:val="20"/>
+          <w:szCs w:val="20"/>
+          <w:lang w:val="en-US" w:eastAsia="ru-RU"/>
+        </w:rPr>
+        <w:br/>
+        <w:t xml:space="preserve">  </w:t>
+      </w:r>
+      <w:r>
+        <w:rPr>
+          <w:rFonts w:ascii="Courier New" w:eastAsia="Times New Roman" w:hAnsi="Courier New" w:cs="Courier New"/>
+          <w:color w:val="E06C75"/>
+          <w:sz w:val="20"/>
+          <w:szCs w:val="20"/>
+          <w:lang w:val="en-US" w:eastAsia="ru-RU"/>
+        </w:rPr>
+        <w:t>age</w:t>
+      </w:r>
+      <w:r>
+        <w:rPr>
+          <w:rFonts w:ascii="Courier New" w:eastAsia="Times New Roman" w:hAnsi="Courier New" w:cs="Courier New"/>
+          <w:color w:val="ABB2BF"/>
+          <w:sz w:val="20"/>
+          <w:szCs w:val="20"/>
+          <w:lang w:val="en-US" w:eastAsia="ru-RU"/>
+        </w:rPr>
+        <w:t xml:space="preserve">: </w:t>
+      </w:r>
+      <w:r>
+        <w:rPr>
+          <w:rFonts w:ascii="Courier New" w:eastAsia="Times New Roman" w:hAnsi="Courier New" w:cs="Courier New"/>
+          <w:color w:val="D19A66"/>
+          <w:sz w:val="20"/>
+          <w:szCs w:val="20"/>
+          <w:lang w:val="en-US" w:eastAsia="ru-RU"/>
+        </w:rPr>
+        <w:t>32</w:t>
+      </w:r>
+      <w:r>
+        <w:rPr>
+          <w:rFonts w:ascii="Courier New" w:eastAsia="Times New Roman" w:hAnsi="Courier New" w:cs="Courier New"/>
+          <w:color w:val="ABB2BF"/>
+          <w:sz w:val="20"/>
+          <w:szCs w:val="20"/>
+          <w:lang w:val="en-US" w:eastAsia="ru-RU"/>
+        </w:rPr>
+        <w:t>,</w:t>
+      </w:r>
+      <w:r>
+        <w:rPr>
+          <w:rFonts w:ascii="Courier New" w:eastAsia="Times New Roman" w:hAnsi="Courier New" w:cs="Courier New"/>
+          <w:color w:val="ABB2BF"/>
+          <w:sz w:val="20"/>
+          <w:szCs w:val="20"/>
+          <w:lang w:val="en-US" w:eastAsia="ru-RU"/>
+        </w:rPr>
+        <w:br/>
+        <w:t xml:space="preserve">  </w:t>
+      </w:r>
+      <w:r>
+        <w:rPr>
+          <w:rFonts w:ascii="Courier New" w:eastAsia="Times New Roman" w:hAnsi="Courier New" w:cs="Courier New"/>
+          <w:color w:val="E06C75"/>
+          <w:sz w:val="20"/>
+          <w:szCs w:val="20"/>
+          <w:lang w:val="en-US" w:eastAsia="ru-RU"/>
+        </w:rPr>
+        <w:t>lessons</w:t>
+      </w:r>
+      <w:r>
+        <w:rPr>
+          <w:rFonts w:ascii="Courier New" w:eastAsia="Times New Roman" w:hAnsi="Courier New" w:cs="Courier New"/>
+          <w:color w:val="ABB2BF"/>
+          <w:sz w:val="20"/>
+          <w:szCs w:val="20"/>
+          <w:lang w:val="en-US" w:eastAsia="ru-RU"/>
+        </w:rPr>
+        <w:t>: [</w:t>
+      </w:r>
+      <w:r>
+        <w:rPr>
+          <w:rFonts w:ascii="Courier New" w:eastAsia="Times New Roman" w:hAnsi="Courier New" w:cs="Courier New"/>
+          <w:color w:val="ABB2BF"/>
+          <w:sz w:val="20"/>
+          <w:szCs w:val="20"/>
+          <w:lang w:val="en-US" w:eastAsia="ru-RU"/>
+        </w:rPr>
+        <w:br/>
+      </w:r>
+      <w:r>
+        <w:rPr>
+          <w:rFonts w:ascii="Courier New" w:eastAsia="Times New Roman" w:hAnsi="Courier New" w:cs="Courier New"/>
+          <w:color w:val="ABB2BF"/>
+          <w:sz w:val="20"/>
+          <w:szCs w:val="20"/>
+          <w:lang w:val="en-US" w:eastAsia="ru-RU"/>
+        </w:rPr>
+        <w:lastRenderedPageBreak/>
+        <w:t xml:space="preserve">    {</w:t>
+      </w:r>
+      <w:r>
+        <w:rPr>
+          <w:rFonts w:ascii="Courier New" w:eastAsia="Times New Roman" w:hAnsi="Courier New" w:cs="Courier New"/>
+          <w:color w:val="E06C75"/>
+          <w:sz w:val="20"/>
+          <w:szCs w:val="20"/>
+          <w:lang w:val="en-US" w:eastAsia="ru-RU"/>
+        </w:rPr>
+        <w:t>title</w:t>
+      </w:r>
+      <w:r>
+        <w:rPr>
+          <w:rFonts w:ascii="Courier New" w:eastAsia="Times New Roman" w:hAnsi="Courier New" w:cs="Courier New"/>
+          <w:color w:val="ABB2BF"/>
+          <w:sz w:val="20"/>
+          <w:szCs w:val="20"/>
+          <w:lang w:val="en-US" w:eastAsia="ru-RU"/>
+        </w:rPr>
+        <w:t xml:space="preserve">: </w:t>
+      </w:r>
+      <w:r>
+        <w:rPr>
+          <w:rFonts w:ascii="Courier New" w:eastAsia="Times New Roman" w:hAnsi="Courier New" w:cs="Courier New"/>
+          <w:color w:val="98C379"/>
+          <w:sz w:val="20"/>
+          <w:szCs w:val="20"/>
+          <w:lang w:val="en-US" w:eastAsia="ru-RU"/>
+        </w:rPr>
+        <w:t>'1'</w:t>
+      </w:r>
+      <w:r>
+        <w:rPr>
+          <w:rFonts w:ascii="Courier New" w:eastAsia="Times New Roman" w:hAnsi="Courier New" w:cs="Courier New"/>
+          <w:color w:val="ABB2BF"/>
+          <w:sz w:val="20"/>
+          <w:szCs w:val="20"/>
+          <w:lang w:val="en-US" w:eastAsia="ru-RU"/>
+        </w:rPr>
+        <w:t>}, {</w:t>
+      </w:r>
+      <w:r>
+        <w:rPr>
+          <w:rFonts w:ascii="Courier New" w:eastAsia="Times New Roman" w:hAnsi="Courier New" w:cs="Courier New"/>
+          <w:color w:val="E06C75"/>
+          <w:sz w:val="20"/>
+          <w:szCs w:val="20"/>
+          <w:lang w:val="en-US" w:eastAsia="ru-RU"/>
+        </w:rPr>
+        <w:t>title</w:t>
+      </w:r>
+      <w:r>
+        <w:rPr>
+          <w:rFonts w:ascii="Courier New" w:eastAsia="Times New Roman" w:hAnsi="Courier New" w:cs="Courier New"/>
+          <w:color w:val="ABB2BF"/>
+          <w:sz w:val="20"/>
+          <w:szCs w:val="20"/>
+          <w:lang w:val="en-US" w:eastAsia="ru-RU"/>
+        </w:rPr>
+        <w:t xml:space="preserve">: </w:t>
+      </w:r>
+      <w:r>
+        <w:rPr>
+          <w:rFonts w:ascii="Courier New" w:eastAsia="Times New Roman" w:hAnsi="Courier New" w:cs="Courier New"/>
+          <w:color w:val="98C379"/>
+          <w:sz w:val="20"/>
+          <w:szCs w:val="20"/>
+          <w:lang w:val="en-US" w:eastAsia="ru-RU"/>
+        </w:rPr>
+        <w:t>'2'</w:t>
+      </w:r>
+      <w:r>
+        <w:rPr>
+          <w:rFonts w:ascii="Courier New" w:eastAsia="Times New Roman" w:hAnsi="Courier New" w:cs="Courier New"/>
+          <w:color w:val="ABB2BF"/>
+          <w:sz w:val="20"/>
+          <w:szCs w:val="20"/>
+          <w:lang w:val="en-US" w:eastAsia="ru-RU"/>
+        </w:rPr>
+        <w:t>}</w:t>
+      </w:r>
+      <w:r>
+        <w:rPr>
+          <w:rFonts w:ascii="Courier New" w:eastAsia="Times New Roman" w:hAnsi="Courier New" w:cs="Courier New"/>
+          <w:color w:val="ABB2BF"/>
+          <w:sz w:val="20"/>
+          <w:szCs w:val="20"/>
+          <w:lang w:val="en-US" w:eastAsia="ru-RU"/>
+        </w:rPr>
+        <w:br/>
+        <w:t xml:space="preserve">  ]</w:t>
+      </w:r>
+      <w:r>
+        <w:rPr>
+          <w:rFonts w:ascii="Courier New" w:eastAsia="Times New Roman" w:hAnsi="Courier New" w:cs="Courier New"/>
+          <w:color w:val="ABB2BF"/>
+          <w:sz w:val="20"/>
+          <w:szCs w:val="20"/>
+          <w:lang w:val="en-US" w:eastAsia="ru-RU"/>
+        </w:rPr>
+        <w:br/>
+        <w:t>}</w:t>
+      </w:r>
+      <w:r>
+        <w:rPr>
+          <w:rFonts w:ascii="Courier New" w:eastAsia="Times New Roman" w:hAnsi="Courier New" w:cs="Courier New"/>
+          <w:color w:val="ABB2BF"/>
+          <w:sz w:val="20"/>
+          <w:szCs w:val="20"/>
+          <w:lang w:val="en-US" w:eastAsia="ru-RU"/>
+        </w:rPr>
+        <w:br/>
+      </w:r>
+      <w:r>
+        <w:rPr>
+          <w:rFonts w:ascii="Courier New" w:eastAsia="Times New Roman" w:hAnsi="Courier New" w:cs="Courier New"/>
+          <w:color w:val="ABB2BF"/>
+          <w:sz w:val="20"/>
+          <w:szCs w:val="20"/>
+          <w:lang w:val="en-US" w:eastAsia="ru-RU"/>
+        </w:rPr>
+        <w:br/>
+      </w:r>
+      <w:proofErr w:type="spellStart"/>
+      <w:r>
+        <w:rPr>
+          <w:rFonts w:ascii="Courier New" w:eastAsia="Times New Roman" w:hAnsi="Courier New" w:cs="Courier New"/>
+          <w:color w:val="C678DD"/>
+          <w:sz w:val="20"/>
+          <w:szCs w:val="20"/>
+          <w:lang w:val="en-US" w:eastAsia="ru-RU"/>
+        </w:rPr>
+        <w:t>const</w:t>
+      </w:r>
+      <w:proofErr w:type="spellEnd"/>
+      <w:r>
+        <w:rPr>
+          <w:rFonts w:ascii="Courier New" w:eastAsia="Times New Roman" w:hAnsi="Courier New" w:cs="Courier New"/>
+          <w:color w:val="C678DD"/>
+          <w:sz w:val="20"/>
+          <w:szCs w:val="20"/>
+          <w:lang w:val="en-US" w:eastAsia="ru-RU"/>
+        </w:rPr>
+        <w:t xml:space="preserve"> </w:t>
+      </w:r>
+      <w:r>
+        <w:rPr>
+          <w:rFonts w:ascii="Courier New" w:eastAsia="Times New Roman" w:hAnsi="Courier New" w:cs="Courier New"/>
+          <w:color w:val="ABB2BF"/>
+          <w:sz w:val="20"/>
+          <w:szCs w:val="20"/>
+          <w:lang w:val="en-US" w:eastAsia="ru-RU"/>
+        </w:rPr>
+        <w:t xml:space="preserve">age = </w:t>
+      </w:r>
+      <w:proofErr w:type="spellStart"/>
+      <w:r>
+        <w:rPr>
+          <w:rFonts w:ascii="Courier New" w:eastAsia="Times New Roman" w:hAnsi="Courier New" w:cs="Courier New"/>
+          <w:color w:val="ABB2BF"/>
+          <w:sz w:val="20"/>
+          <w:szCs w:val="20"/>
+          <w:lang w:val="en-US" w:eastAsia="ru-RU"/>
+        </w:rPr>
+        <w:t>man.</w:t>
+      </w:r>
+      <w:r>
+        <w:rPr>
+          <w:rFonts w:ascii="Courier New" w:eastAsia="Times New Roman" w:hAnsi="Courier New" w:cs="Courier New"/>
+          <w:color w:val="E06C75"/>
+          <w:sz w:val="20"/>
+          <w:szCs w:val="20"/>
+          <w:lang w:val="en-US" w:eastAsia="ru-RU"/>
+        </w:rPr>
+        <w:t>age</w:t>
+      </w:r>
+      <w:proofErr w:type="spellEnd"/>
+      <w:r>
+        <w:rPr>
+          <w:rFonts w:ascii="Courier New" w:eastAsia="Times New Roman" w:hAnsi="Courier New" w:cs="Courier New"/>
+          <w:color w:val="E06C75"/>
+          <w:sz w:val="20"/>
+          <w:szCs w:val="20"/>
+          <w:lang w:val="en-US" w:eastAsia="ru-RU"/>
+        </w:rPr>
+        <w:br/>
+      </w:r>
+      <w:proofErr w:type="spellStart"/>
+      <w:r>
+        <w:rPr>
+          <w:rFonts w:ascii="Courier New" w:eastAsia="Times New Roman" w:hAnsi="Courier New" w:cs="Courier New"/>
+          <w:color w:val="C678DD"/>
+          <w:sz w:val="20"/>
+          <w:szCs w:val="20"/>
+          <w:lang w:val="en-US" w:eastAsia="ru-RU"/>
+        </w:rPr>
+        <w:t>const</w:t>
+      </w:r>
+      <w:proofErr w:type="spellEnd"/>
+      <w:r>
+        <w:rPr>
+          <w:rFonts w:ascii="Courier New" w:eastAsia="Times New Roman" w:hAnsi="Courier New" w:cs="Courier New"/>
+          <w:color w:val="C678DD"/>
+          <w:sz w:val="20"/>
+          <w:szCs w:val="20"/>
+          <w:lang w:val="en-US" w:eastAsia="ru-RU"/>
+        </w:rPr>
+        <w:t xml:space="preserve"> </w:t>
+      </w:r>
+      <w:r>
+        <w:rPr>
+          <w:rFonts w:ascii="Courier New" w:eastAsia="Times New Roman" w:hAnsi="Courier New" w:cs="Courier New"/>
+          <w:color w:val="ABB2BF"/>
+          <w:sz w:val="20"/>
+          <w:szCs w:val="20"/>
+          <w:lang w:val="en-US" w:eastAsia="ru-RU"/>
+        </w:rPr>
+        <w:t xml:space="preserve">lessons = </w:t>
+      </w:r>
+      <w:proofErr w:type="spellStart"/>
+      <w:r>
+        <w:rPr>
+          <w:rFonts w:ascii="Courier New" w:eastAsia="Times New Roman" w:hAnsi="Courier New" w:cs="Courier New"/>
+          <w:color w:val="ABB2BF"/>
+          <w:sz w:val="20"/>
+          <w:szCs w:val="20"/>
+          <w:lang w:val="en-US" w:eastAsia="ru-RU"/>
+        </w:rPr>
+        <w:t>man.</w:t>
+      </w:r>
+      <w:r>
+        <w:rPr>
+          <w:rFonts w:ascii="Courier New" w:eastAsia="Times New Roman" w:hAnsi="Courier New" w:cs="Courier New"/>
+          <w:color w:val="E06C75"/>
+          <w:sz w:val="20"/>
+          <w:szCs w:val="20"/>
+          <w:lang w:val="en-US" w:eastAsia="ru-RU"/>
+        </w:rPr>
+        <w:t>lessons</w:t>
+      </w:r>
+      <w:proofErr w:type="spellEnd"/>
+    </w:p>
+    <w:p/>
+    <w:p>
+      <w:r>
+        <w:t>Но! это можно сделать намного проще с помощью ДП:</w:t>
+      </w:r>
+    </w:p>
+    <w:p>
+      <w:pPr>
+        <w:shd w:val="clear" w:color="auto" w:fill="282C34"/>
+        <w:tabs>
+          <w:tab w:val="left" w:pos="916"/>
+          <w:tab w:val="left" w:pos="1832"/>
+          <w:tab w:val="left" w:pos="2748"/>
+          <w:tab w:val="left" w:pos="3664"/>
+          <w:tab w:val="left" w:pos="4580"/>
+          <w:tab w:val="left" w:pos="5496"/>
+          <w:tab w:val="left" w:pos="6412"/>
+          <w:tab w:val="left" w:pos="7328"/>
+          <w:tab w:val="left" w:pos="8244"/>
+          <w:tab w:val="left" w:pos="9160"/>
+          <w:tab w:val="left" w:pos="10076"/>
+          <w:tab w:val="left" w:pos="10992"/>
+          <w:tab w:val="left" w:pos="11908"/>
+          <w:tab w:val="left" w:pos="12824"/>
+          <w:tab w:val="left" w:pos="13740"/>
+          <w:tab w:val="left" w:pos="14656"/>
+        </w:tabs>
+        <w:spacing w:after="0" w:line="240" w:lineRule="auto"/>
+        <w:rPr>
+          <w:rFonts w:ascii="Courier New" w:eastAsia="Times New Roman" w:hAnsi="Courier New" w:cs="Courier New"/>
+          <w:color w:val="ABB2BF"/>
+          <w:sz w:val="20"/>
+          <w:szCs w:val="20"/>
+          <w:lang w:eastAsia="ru-RU"/>
+        </w:rPr>
+      </w:pPr>
+      <w:proofErr w:type="spellStart"/>
+      <w:r>
+        <w:rPr>
+          <w:rFonts w:ascii="Courier New" w:eastAsia="Times New Roman" w:hAnsi="Courier New" w:cs="Courier New"/>
+          <w:color w:val="C678DD"/>
+          <w:sz w:val="20"/>
+          <w:szCs w:val="20"/>
+          <w:lang w:eastAsia="ru-RU"/>
+        </w:rPr>
+        <w:t>const</w:t>
+      </w:r>
+      <w:proofErr w:type="spellEnd"/>
+      <w:r>
+        <w:rPr>
+          <w:rFonts w:ascii="Courier New" w:eastAsia="Times New Roman" w:hAnsi="Courier New" w:cs="Courier New"/>
+          <w:color w:val="C678DD"/>
+          <w:sz w:val="20"/>
+          <w:szCs w:val="20"/>
+          <w:lang w:eastAsia="ru-RU"/>
+        </w:rPr>
+        <w:t xml:space="preserve"> </w:t>
+      </w:r>
+      <w:r>
+        <w:rPr>
+          <w:rFonts w:ascii="Courier New" w:eastAsia="Times New Roman" w:hAnsi="Courier New" w:cs="Courier New"/>
+          <w:color w:val="ABB2BF"/>
+          <w:sz w:val="20"/>
+          <w:szCs w:val="20"/>
+          <w:lang w:eastAsia="ru-RU"/>
+        </w:rPr>
+        <w:t>{</w:t>
+      </w:r>
+      <w:proofErr w:type="spellStart"/>
+      <w:r>
+        <w:rPr>
+          <w:rFonts w:ascii="Courier New" w:eastAsia="Times New Roman" w:hAnsi="Courier New" w:cs="Courier New"/>
+          <w:color w:val="ABB2BF"/>
+          <w:sz w:val="20"/>
+          <w:szCs w:val="20"/>
+          <w:lang w:eastAsia="ru-RU"/>
+        </w:rPr>
+        <w:t>age</w:t>
+      </w:r>
+      <w:proofErr w:type="spellEnd"/>
+      <w:r>
+        <w:rPr>
+          <w:rFonts w:ascii="Courier New" w:eastAsia="Times New Roman" w:hAnsi="Courier New" w:cs="Courier New"/>
+          <w:color w:val="ABB2BF"/>
+          <w:sz w:val="20"/>
+          <w:szCs w:val="20"/>
+          <w:lang w:eastAsia="ru-RU"/>
+        </w:rPr>
+        <w:t xml:space="preserve">, </w:t>
+      </w:r>
+      <w:proofErr w:type="spellStart"/>
+      <w:r>
+        <w:rPr>
+          <w:rFonts w:ascii="Courier New" w:eastAsia="Times New Roman" w:hAnsi="Courier New" w:cs="Courier New"/>
+          <w:color w:val="ABB2BF"/>
+          <w:sz w:val="20"/>
+          <w:szCs w:val="20"/>
+          <w:lang w:eastAsia="ru-RU"/>
+        </w:rPr>
+        <w:t>lessons</w:t>
+      </w:r>
+      <w:proofErr w:type="spellEnd"/>
+      <w:r>
+        <w:rPr>
+          <w:rFonts w:ascii="Courier New" w:eastAsia="Times New Roman" w:hAnsi="Courier New" w:cs="Courier New"/>
+          <w:color w:val="ABB2BF"/>
+          <w:sz w:val="20"/>
+          <w:szCs w:val="20"/>
+          <w:lang w:eastAsia="ru-RU"/>
+        </w:rPr>
+        <w:t xml:space="preserve">} = </w:t>
+      </w:r>
+      <w:proofErr w:type="spellStart"/>
+      <w:r>
+        <w:rPr>
+          <w:rFonts w:ascii="Courier New" w:eastAsia="Times New Roman" w:hAnsi="Courier New" w:cs="Courier New"/>
+          <w:color w:val="ABB2BF"/>
+          <w:sz w:val="20"/>
+          <w:szCs w:val="20"/>
+          <w:lang w:eastAsia="ru-RU"/>
+        </w:rPr>
+        <w:t>man</w:t>
+      </w:r>
+      <w:proofErr w:type="spellEnd"/>
+    </w:p>
+    <w:p>
+      <w:pPr>
+        <w:rPr>
+          <w:lang w:val="en-US"/>
+        </w:rPr>
+      </w:pPr>
+      <w:r>
+        <w:t>ИМЕНА ПЕРЕМЕННЫХ должны совпадать с названиями свойств!</w:t>
+      </w:r>
     </w:p>
     <w:p>
       <w:pPr>
@@ -7375,11 +8032,3956 @@
     <w:p>
       <w:pPr>
         <w:rPr>
-          <w:sz w:val="32"/>
-          <w:szCs w:val="32"/>
-          <w:lang w:val="en-US"/>
+          <w:sz w:val="28"/>
+          <w:szCs w:val="28"/>
         </w:rPr>
       </w:pPr>
+      <w:r>
+        <w:rPr>
+          <w:sz w:val="28"/>
+          <w:szCs w:val="28"/>
+          <w:highlight w:val="cyan"/>
+        </w:rPr>
+        <w:t>Также ДП можно использовать</w:t>
+      </w:r>
+      <w:proofErr w:type="gramStart"/>
+      <w:r>
+        <w:rPr>
+          <w:sz w:val="28"/>
+          <w:szCs w:val="28"/>
+          <w:highlight w:val="cyan"/>
+        </w:rPr>
+        <w:t xml:space="preserve"> В</w:t>
+      </w:r>
+      <w:proofErr w:type="gramEnd"/>
+      <w:r>
+        <w:rPr>
+          <w:sz w:val="28"/>
+          <w:szCs w:val="28"/>
+          <w:highlight w:val="cyan"/>
+        </w:rPr>
+        <w:t xml:space="preserve"> ФУНКЦИЯХ</w:t>
+      </w:r>
+    </w:p>
+    <w:p>
+      <w:r>
+        <w:t>Создадим компонент, где будем использовать ДП:</w:t>
+      </w:r>
+    </w:p>
+    <w:p>
+      <w:pPr>
+        <w:shd w:val="clear" w:color="auto" w:fill="282C34"/>
+        <w:tabs>
+          <w:tab w:val="left" w:pos="916"/>
+          <w:tab w:val="left" w:pos="1832"/>
+          <w:tab w:val="left" w:pos="2748"/>
+          <w:tab w:val="left" w:pos="3664"/>
+          <w:tab w:val="left" w:pos="4580"/>
+          <w:tab w:val="left" w:pos="5496"/>
+          <w:tab w:val="left" w:pos="6412"/>
+          <w:tab w:val="left" w:pos="7328"/>
+          <w:tab w:val="left" w:pos="8244"/>
+          <w:tab w:val="left" w:pos="9160"/>
+          <w:tab w:val="left" w:pos="10076"/>
+          <w:tab w:val="left" w:pos="10992"/>
+          <w:tab w:val="left" w:pos="11908"/>
+          <w:tab w:val="left" w:pos="12824"/>
+          <w:tab w:val="left" w:pos="13740"/>
+          <w:tab w:val="left" w:pos="14656"/>
+        </w:tabs>
+        <w:spacing w:after="0" w:line="240" w:lineRule="auto"/>
+        <w:rPr>
+          <w:rFonts w:ascii="Courier New" w:eastAsia="Times New Roman" w:hAnsi="Courier New" w:cs="Courier New"/>
+          <w:color w:val="ABB2BF"/>
+          <w:sz w:val="20"/>
+          <w:szCs w:val="20"/>
+          <w:lang w:val="en-US" w:eastAsia="ru-RU"/>
+        </w:rPr>
+      </w:pPr>
+      <w:r>
+        <w:rPr>
+          <w:rFonts w:ascii="Courier New" w:eastAsia="Times New Roman" w:hAnsi="Courier New" w:cs="Courier New"/>
+          <w:color w:val="C678DD"/>
+          <w:sz w:val="20"/>
+          <w:szCs w:val="20"/>
+          <w:lang w:val="en-US" w:eastAsia="ru-RU"/>
+        </w:rPr>
+        <w:t xml:space="preserve">import </w:t>
+      </w:r>
+      <w:r>
+        <w:rPr>
+          <w:rFonts w:ascii="Courier New" w:eastAsia="Times New Roman" w:hAnsi="Courier New" w:cs="Courier New"/>
+          <w:color w:val="ABB2BF"/>
+          <w:sz w:val="20"/>
+          <w:szCs w:val="20"/>
+          <w:lang w:val="en-US" w:eastAsia="ru-RU"/>
+        </w:rPr>
+        <w:t>{</w:t>
+      </w:r>
+      <w:proofErr w:type="spellStart"/>
+      <w:r>
+        <w:rPr>
+          <w:rFonts w:ascii="Courier New" w:eastAsia="Times New Roman" w:hAnsi="Courier New" w:cs="Courier New"/>
+          <w:color w:val="E5C07B"/>
+          <w:sz w:val="20"/>
+          <w:szCs w:val="20"/>
+          <w:lang w:val="en-US" w:eastAsia="ru-RU"/>
+        </w:rPr>
+        <w:t>ManType</w:t>
+      </w:r>
+      <w:proofErr w:type="spellEnd"/>
+      <w:r>
+        <w:rPr>
+          <w:rFonts w:ascii="Courier New" w:eastAsia="Times New Roman" w:hAnsi="Courier New" w:cs="Courier New"/>
+          <w:color w:val="ABB2BF"/>
+          <w:sz w:val="20"/>
+          <w:szCs w:val="20"/>
+          <w:lang w:val="en-US" w:eastAsia="ru-RU"/>
+        </w:rPr>
+        <w:t xml:space="preserve">} </w:t>
+      </w:r>
+      <w:r>
+        <w:rPr>
+          <w:rFonts w:ascii="Courier New" w:eastAsia="Times New Roman" w:hAnsi="Courier New" w:cs="Courier New"/>
+          <w:color w:val="C678DD"/>
+          <w:sz w:val="20"/>
+          <w:szCs w:val="20"/>
+          <w:lang w:val="en-US" w:eastAsia="ru-RU"/>
+        </w:rPr>
+        <w:t xml:space="preserve">from </w:t>
+      </w:r>
+      <w:r>
+        <w:rPr>
+          <w:rFonts w:ascii="Courier New" w:eastAsia="Times New Roman" w:hAnsi="Courier New" w:cs="Courier New"/>
+          <w:color w:val="98C379"/>
+          <w:sz w:val="20"/>
+          <w:szCs w:val="20"/>
+          <w:lang w:val="en-US" w:eastAsia="ru-RU"/>
+        </w:rPr>
+        <w:t>'./07_Destructuring_assignment.test'</w:t>
+      </w:r>
+      <w:r>
+        <w:rPr>
+          <w:rFonts w:ascii="Courier New" w:eastAsia="Times New Roman" w:hAnsi="Courier New" w:cs="Courier New"/>
+          <w:color w:val="ABB2BF"/>
+          <w:sz w:val="20"/>
+          <w:szCs w:val="20"/>
+          <w:lang w:val="en-US" w:eastAsia="ru-RU"/>
+        </w:rPr>
+        <w:t>;</w:t>
+      </w:r>
+      <w:r>
+        <w:rPr>
+          <w:rFonts w:ascii="Courier New" w:eastAsia="Times New Roman" w:hAnsi="Courier New" w:cs="Courier New"/>
+          <w:color w:val="ABB2BF"/>
+          <w:sz w:val="20"/>
+          <w:szCs w:val="20"/>
+          <w:lang w:val="en-US" w:eastAsia="ru-RU"/>
+        </w:rPr>
+        <w:br/>
+      </w:r>
+      <w:r>
+        <w:rPr>
+          <w:rFonts w:ascii="Courier New" w:eastAsia="Times New Roman" w:hAnsi="Courier New" w:cs="Courier New"/>
+          <w:color w:val="C678DD"/>
+          <w:sz w:val="20"/>
+          <w:szCs w:val="20"/>
+          <w:lang w:val="en-US" w:eastAsia="ru-RU"/>
+        </w:rPr>
+        <w:t xml:space="preserve">import </w:t>
+      </w:r>
+      <w:r>
+        <w:rPr>
+          <w:rFonts w:ascii="Courier New" w:eastAsia="Times New Roman" w:hAnsi="Courier New" w:cs="Courier New"/>
+          <w:color w:val="E5C07B"/>
+          <w:sz w:val="20"/>
+          <w:szCs w:val="20"/>
+          <w:lang w:val="en-US" w:eastAsia="ru-RU"/>
+        </w:rPr>
+        <w:t xml:space="preserve">React </w:t>
+      </w:r>
+      <w:r>
+        <w:rPr>
+          <w:rFonts w:ascii="Courier New" w:eastAsia="Times New Roman" w:hAnsi="Courier New" w:cs="Courier New"/>
+          <w:color w:val="C678DD"/>
+          <w:sz w:val="20"/>
+          <w:szCs w:val="20"/>
+          <w:lang w:val="en-US" w:eastAsia="ru-RU"/>
+        </w:rPr>
+        <w:t xml:space="preserve">from </w:t>
+      </w:r>
+      <w:r>
+        <w:rPr>
+          <w:rFonts w:ascii="Courier New" w:eastAsia="Times New Roman" w:hAnsi="Courier New" w:cs="Courier New"/>
+          <w:color w:val="98C379"/>
+          <w:sz w:val="20"/>
+          <w:szCs w:val="20"/>
+          <w:lang w:val="en-US" w:eastAsia="ru-RU"/>
+        </w:rPr>
+        <w:t>'react'</w:t>
+      </w:r>
+      <w:r>
+        <w:rPr>
+          <w:rFonts w:ascii="Courier New" w:eastAsia="Times New Roman" w:hAnsi="Courier New" w:cs="Courier New"/>
+          <w:color w:val="ABB2BF"/>
+          <w:sz w:val="20"/>
+          <w:szCs w:val="20"/>
+          <w:lang w:val="en-US" w:eastAsia="ru-RU"/>
+        </w:rPr>
+        <w:t>;</w:t>
+      </w:r>
+      <w:r>
+        <w:rPr>
+          <w:rFonts w:ascii="Courier New" w:eastAsia="Times New Roman" w:hAnsi="Courier New" w:cs="Courier New"/>
+          <w:color w:val="ABB2BF"/>
+          <w:sz w:val="20"/>
+          <w:szCs w:val="20"/>
+          <w:lang w:val="en-US" w:eastAsia="ru-RU"/>
+        </w:rPr>
+        <w:br/>
+      </w:r>
+      <w:r>
+        <w:rPr>
+          <w:rFonts w:ascii="Courier New" w:eastAsia="Times New Roman" w:hAnsi="Courier New" w:cs="Courier New"/>
+          <w:color w:val="ABB2BF"/>
+          <w:sz w:val="20"/>
+          <w:szCs w:val="20"/>
+          <w:lang w:val="en-US" w:eastAsia="ru-RU"/>
+        </w:rPr>
+        <w:br/>
+      </w:r>
+      <w:r>
+        <w:rPr>
+          <w:rFonts w:ascii="Courier New" w:eastAsia="Times New Roman" w:hAnsi="Courier New" w:cs="Courier New"/>
+          <w:color w:val="C678DD"/>
+          <w:sz w:val="20"/>
+          <w:szCs w:val="20"/>
+          <w:lang w:val="en-US" w:eastAsia="ru-RU"/>
+        </w:rPr>
+        <w:t xml:space="preserve">type </w:t>
+      </w:r>
+      <w:proofErr w:type="spellStart"/>
+      <w:r>
+        <w:rPr>
+          <w:rFonts w:ascii="Courier New" w:eastAsia="Times New Roman" w:hAnsi="Courier New" w:cs="Courier New"/>
+          <w:color w:val="E5C07B"/>
+          <w:sz w:val="20"/>
+          <w:szCs w:val="20"/>
+          <w:lang w:val="en-US" w:eastAsia="ru-RU"/>
+        </w:rPr>
+        <w:t>PropsType</w:t>
+      </w:r>
+      <w:proofErr w:type="spellEnd"/>
+      <w:r>
+        <w:rPr>
+          <w:rFonts w:ascii="Courier New" w:eastAsia="Times New Roman" w:hAnsi="Courier New" w:cs="Courier New"/>
+          <w:color w:val="E5C07B"/>
+          <w:sz w:val="20"/>
+          <w:szCs w:val="20"/>
+          <w:lang w:val="en-US" w:eastAsia="ru-RU"/>
+        </w:rPr>
+        <w:t xml:space="preserve"> </w:t>
+      </w:r>
+      <w:r>
+        <w:rPr>
+          <w:rFonts w:ascii="Courier New" w:eastAsia="Times New Roman" w:hAnsi="Courier New" w:cs="Courier New"/>
+          <w:color w:val="ABB2BF"/>
+          <w:sz w:val="20"/>
+          <w:szCs w:val="20"/>
+          <w:lang w:val="en-US" w:eastAsia="ru-RU"/>
+        </w:rPr>
+        <w:t>= {</w:t>
+      </w:r>
+      <w:r>
+        <w:rPr>
+          <w:rFonts w:ascii="Courier New" w:eastAsia="Times New Roman" w:hAnsi="Courier New" w:cs="Courier New"/>
+          <w:color w:val="ABB2BF"/>
+          <w:sz w:val="20"/>
+          <w:szCs w:val="20"/>
+          <w:lang w:val="en-US" w:eastAsia="ru-RU"/>
+        </w:rPr>
+        <w:br/>
+        <w:t xml:space="preserve">  </w:t>
+      </w:r>
+      <w:r>
+        <w:rPr>
+          <w:rFonts w:ascii="Courier New" w:eastAsia="Times New Roman" w:hAnsi="Courier New" w:cs="Courier New"/>
+          <w:color w:val="E06C75"/>
+          <w:sz w:val="20"/>
+          <w:szCs w:val="20"/>
+          <w:lang w:val="en-US" w:eastAsia="ru-RU"/>
+        </w:rPr>
+        <w:t>title</w:t>
+      </w:r>
+      <w:r>
+        <w:rPr>
+          <w:rFonts w:ascii="Courier New" w:eastAsia="Times New Roman" w:hAnsi="Courier New" w:cs="Courier New"/>
+          <w:color w:val="ABB2BF"/>
+          <w:sz w:val="20"/>
+          <w:szCs w:val="20"/>
+          <w:lang w:val="en-US" w:eastAsia="ru-RU"/>
+        </w:rPr>
+        <w:t xml:space="preserve">: </w:t>
+      </w:r>
+      <w:r>
+        <w:rPr>
+          <w:rFonts w:ascii="Courier New" w:eastAsia="Times New Roman" w:hAnsi="Courier New" w:cs="Courier New"/>
+          <w:color w:val="C678DD"/>
+          <w:sz w:val="20"/>
+          <w:szCs w:val="20"/>
+          <w:lang w:val="en-US" w:eastAsia="ru-RU"/>
+        </w:rPr>
+        <w:t>string</w:t>
+      </w:r>
+      <w:r>
+        <w:rPr>
+          <w:rFonts w:ascii="Courier New" w:eastAsia="Times New Roman" w:hAnsi="Courier New" w:cs="Courier New"/>
+          <w:color w:val="C678DD"/>
+          <w:sz w:val="20"/>
+          <w:szCs w:val="20"/>
+          <w:lang w:val="en-US" w:eastAsia="ru-RU"/>
+        </w:rPr>
+        <w:br/>
+        <w:t xml:space="preserve">  </w:t>
+      </w:r>
+      <w:r>
+        <w:rPr>
+          <w:rFonts w:ascii="Courier New" w:eastAsia="Times New Roman" w:hAnsi="Courier New" w:cs="Courier New"/>
+          <w:color w:val="E06C75"/>
+          <w:sz w:val="20"/>
+          <w:szCs w:val="20"/>
+          <w:lang w:val="en-US" w:eastAsia="ru-RU"/>
+        </w:rPr>
+        <w:t>man</w:t>
+      </w:r>
+      <w:r>
+        <w:rPr>
+          <w:rFonts w:ascii="Courier New" w:eastAsia="Times New Roman" w:hAnsi="Courier New" w:cs="Courier New"/>
+          <w:color w:val="ABB2BF"/>
+          <w:sz w:val="20"/>
+          <w:szCs w:val="20"/>
+          <w:lang w:val="en-US" w:eastAsia="ru-RU"/>
+        </w:rPr>
+        <w:t xml:space="preserve">: </w:t>
+      </w:r>
+      <w:proofErr w:type="spellStart"/>
+      <w:r>
+        <w:rPr>
+          <w:rFonts w:ascii="Courier New" w:eastAsia="Times New Roman" w:hAnsi="Courier New" w:cs="Courier New"/>
+          <w:color w:val="E5C07B"/>
+          <w:sz w:val="20"/>
+          <w:szCs w:val="20"/>
+          <w:lang w:val="en-US" w:eastAsia="ru-RU"/>
+        </w:rPr>
+        <w:t>ManType</w:t>
+      </w:r>
+      <w:proofErr w:type="spellEnd"/>
+      <w:r>
+        <w:rPr>
+          <w:rFonts w:ascii="Courier New" w:eastAsia="Times New Roman" w:hAnsi="Courier New" w:cs="Courier New"/>
+          <w:color w:val="E5C07B"/>
+          <w:sz w:val="20"/>
+          <w:szCs w:val="20"/>
+          <w:lang w:val="en-US" w:eastAsia="ru-RU"/>
+        </w:rPr>
+        <w:br/>
+      </w:r>
+      <w:r>
+        <w:rPr>
+          <w:rFonts w:ascii="Courier New" w:eastAsia="Times New Roman" w:hAnsi="Courier New" w:cs="Courier New"/>
+          <w:color w:val="ABB2BF"/>
+          <w:sz w:val="20"/>
+          <w:szCs w:val="20"/>
+          <w:lang w:val="en-US" w:eastAsia="ru-RU"/>
+        </w:rPr>
+        <w:t>}</w:t>
+      </w:r>
+      <w:r>
+        <w:rPr>
+          <w:rFonts w:ascii="Courier New" w:eastAsia="Times New Roman" w:hAnsi="Courier New" w:cs="Courier New"/>
+          <w:color w:val="ABB2BF"/>
+          <w:sz w:val="20"/>
+          <w:szCs w:val="20"/>
+          <w:lang w:val="en-US" w:eastAsia="ru-RU"/>
+        </w:rPr>
+        <w:br/>
+      </w:r>
+      <w:r>
+        <w:rPr>
+          <w:rFonts w:ascii="Courier New" w:eastAsia="Times New Roman" w:hAnsi="Courier New" w:cs="Courier New"/>
+          <w:color w:val="ABB2BF"/>
+          <w:sz w:val="20"/>
+          <w:szCs w:val="20"/>
+          <w:lang w:val="en-US" w:eastAsia="ru-RU"/>
+        </w:rPr>
+        <w:br/>
+      </w:r>
+      <w:r>
+        <w:rPr>
+          <w:rFonts w:ascii="Courier New" w:eastAsia="Times New Roman" w:hAnsi="Courier New" w:cs="Courier New"/>
+          <w:color w:val="C678DD"/>
+          <w:sz w:val="20"/>
+          <w:szCs w:val="20"/>
+          <w:lang w:val="en-US" w:eastAsia="ru-RU"/>
+        </w:rPr>
+        <w:t xml:space="preserve">export </w:t>
+      </w:r>
+      <w:proofErr w:type="spellStart"/>
+      <w:r>
+        <w:rPr>
+          <w:rFonts w:ascii="Courier New" w:eastAsia="Times New Roman" w:hAnsi="Courier New" w:cs="Courier New"/>
+          <w:color w:val="C678DD"/>
+          <w:sz w:val="20"/>
+          <w:szCs w:val="20"/>
+          <w:lang w:val="en-US" w:eastAsia="ru-RU"/>
+        </w:rPr>
+        <w:t>const</w:t>
+      </w:r>
+      <w:proofErr w:type="spellEnd"/>
+      <w:r>
+        <w:rPr>
+          <w:rFonts w:ascii="Courier New" w:eastAsia="Times New Roman" w:hAnsi="Courier New" w:cs="Courier New"/>
+          <w:color w:val="C678DD"/>
+          <w:sz w:val="20"/>
+          <w:szCs w:val="20"/>
+          <w:lang w:val="en-US" w:eastAsia="ru-RU"/>
+        </w:rPr>
+        <w:t xml:space="preserve"> </w:t>
+      </w:r>
+      <w:proofErr w:type="spellStart"/>
+      <w:r>
+        <w:rPr>
+          <w:rFonts w:ascii="Courier New" w:eastAsia="Times New Roman" w:hAnsi="Courier New" w:cs="Courier New"/>
+          <w:color w:val="61AFEF"/>
+          <w:sz w:val="20"/>
+          <w:szCs w:val="20"/>
+          <w:lang w:val="en-US" w:eastAsia="ru-RU"/>
+        </w:rPr>
+        <w:t>ManComponent</w:t>
+      </w:r>
+      <w:proofErr w:type="spellEnd"/>
+      <w:r>
+        <w:rPr>
+          <w:rFonts w:ascii="Courier New" w:eastAsia="Times New Roman" w:hAnsi="Courier New" w:cs="Courier New"/>
+          <w:color w:val="ABB2BF"/>
+          <w:sz w:val="20"/>
+          <w:szCs w:val="20"/>
+          <w:lang w:val="en-US" w:eastAsia="ru-RU"/>
+        </w:rPr>
+        <w:t xml:space="preserve">: </w:t>
+      </w:r>
+      <w:proofErr w:type="spellStart"/>
+      <w:r>
+        <w:rPr>
+          <w:rFonts w:ascii="Courier New" w:eastAsia="Times New Roman" w:hAnsi="Courier New" w:cs="Courier New"/>
+          <w:color w:val="E5C07B"/>
+          <w:sz w:val="20"/>
+          <w:szCs w:val="20"/>
+          <w:lang w:val="en-US" w:eastAsia="ru-RU"/>
+        </w:rPr>
+        <w:t>React</w:t>
+      </w:r>
+      <w:r>
+        <w:rPr>
+          <w:rFonts w:ascii="Courier New" w:eastAsia="Times New Roman" w:hAnsi="Courier New" w:cs="Courier New"/>
+          <w:color w:val="ABB2BF"/>
+          <w:sz w:val="20"/>
+          <w:szCs w:val="20"/>
+          <w:lang w:val="en-US" w:eastAsia="ru-RU"/>
+        </w:rPr>
+        <w:t>.</w:t>
+      </w:r>
+      <w:r>
+        <w:rPr>
+          <w:rFonts w:ascii="Courier New" w:eastAsia="Times New Roman" w:hAnsi="Courier New" w:cs="Courier New"/>
+          <w:color w:val="E5C07B"/>
+          <w:sz w:val="20"/>
+          <w:szCs w:val="20"/>
+          <w:lang w:val="en-US" w:eastAsia="ru-RU"/>
+        </w:rPr>
+        <w:t>FC</w:t>
+      </w:r>
+      <w:proofErr w:type="spellEnd"/>
+      <w:r>
+        <w:rPr>
+          <w:rFonts w:ascii="Courier New" w:eastAsia="Times New Roman" w:hAnsi="Courier New" w:cs="Courier New"/>
+          <w:color w:val="ABB2BF"/>
+          <w:sz w:val="20"/>
+          <w:szCs w:val="20"/>
+          <w:lang w:val="en-US" w:eastAsia="ru-RU"/>
+        </w:rPr>
+        <w:t>&lt;</w:t>
+      </w:r>
+      <w:proofErr w:type="spellStart"/>
+      <w:r>
+        <w:rPr>
+          <w:rFonts w:ascii="Courier New" w:eastAsia="Times New Roman" w:hAnsi="Courier New" w:cs="Courier New"/>
+          <w:color w:val="E5C07B"/>
+          <w:sz w:val="20"/>
+          <w:szCs w:val="20"/>
+          <w:lang w:val="en-US" w:eastAsia="ru-RU"/>
+        </w:rPr>
+        <w:t>PropsType</w:t>
+      </w:r>
+      <w:proofErr w:type="spellEnd"/>
+      <w:r>
+        <w:rPr>
+          <w:rFonts w:ascii="Courier New" w:eastAsia="Times New Roman" w:hAnsi="Courier New" w:cs="Courier New"/>
+          <w:color w:val="ABB2BF"/>
+          <w:sz w:val="20"/>
+          <w:szCs w:val="20"/>
+          <w:lang w:val="en-US" w:eastAsia="ru-RU"/>
+        </w:rPr>
+        <w:t>&gt; = (</w:t>
+      </w:r>
+      <w:r>
+        <w:rPr>
+          <w:rFonts w:ascii="Courier New" w:eastAsia="Times New Roman" w:hAnsi="Courier New" w:cs="Courier New"/>
+          <w:color w:val="D19A66"/>
+          <w:sz w:val="20"/>
+          <w:szCs w:val="20"/>
+          <w:lang w:val="en-US" w:eastAsia="ru-RU"/>
+        </w:rPr>
+        <w:t>props</w:t>
+      </w:r>
+      <w:r>
+        <w:rPr>
+          <w:rFonts w:ascii="Courier New" w:eastAsia="Times New Roman" w:hAnsi="Courier New" w:cs="Courier New"/>
+          <w:color w:val="ABB2BF"/>
+          <w:sz w:val="20"/>
+          <w:szCs w:val="20"/>
+          <w:lang w:val="en-US" w:eastAsia="ru-RU"/>
+        </w:rPr>
+        <w:t>) =&gt; {</w:t>
+      </w:r>
+      <w:r>
+        <w:rPr>
+          <w:rFonts w:ascii="Courier New" w:eastAsia="Times New Roman" w:hAnsi="Courier New" w:cs="Courier New"/>
+          <w:color w:val="ABB2BF"/>
+          <w:sz w:val="20"/>
+          <w:szCs w:val="20"/>
+          <w:lang w:val="en-US" w:eastAsia="ru-RU"/>
+        </w:rPr>
+        <w:br/>
+      </w:r>
+      <w:r>
+        <w:rPr>
+          <w:rFonts w:ascii="Courier New" w:eastAsia="Times New Roman" w:hAnsi="Courier New" w:cs="Courier New"/>
+          <w:b/>
+          <w:color w:val="ABB2BF"/>
+          <w:sz w:val="20"/>
+          <w:szCs w:val="20"/>
+          <w:lang w:val="en-US" w:eastAsia="ru-RU"/>
+        </w:rPr>
+        <w:t xml:space="preserve">  </w:t>
+      </w:r>
+      <w:proofErr w:type="spellStart"/>
+      <w:r>
+        <w:rPr>
+          <w:rFonts w:ascii="Courier New" w:eastAsia="Times New Roman" w:hAnsi="Courier New" w:cs="Courier New"/>
+          <w:b/>
+          <w:color w:val="C678DD"/>
+          <w:sz w:val="20"/>
+          <w:szCs w:val="20"/>
+          <w:lang w:val="en-US" w:eastAsia="ru-RU"/>
+        </w:rPr>
+        <w:t>const</w:t>
+      </w:r>
+      <w:proofErr w:type="spellEnd"/>
+      <w:r>
+        <w:rPr>
+          <w:rFonts w:ascii="Courier New" w:eastAsia="Times New Roman" w:hAnsi="Courier New" w:cs="Courier New"/>
+          <w:b/>
+          <w:color w:val="C678DD"/>
+          <w:sz w:val="20"/>
+          <w:szCs w:val="20"/>
+          <w:lang w:val="en-US" w:eastAsia="ru-RU"/>
+        </w:rPr>
+        <w:t xml:space="preserve"> </w:t>
+      </w:r>
+      <w:r>
+        <w:rPr>
+          <w:rFonts w:ascii="Courier New" w:eastAsia="Times New Roman" w:hAnsi="Courier New" w:cs="Courier New"/>
+          <w:b/>
+          <w:color w:val="ABB2BF"/>
+          <w:sz w:val="20"/>
+          <w:szCs w:val="20"/>
+          <w:lang w:val="en-US" w:eastAsia="ru-RU"/>
+        </w:rPr>
+        <w:t xml:space="preserve">{title, </w:t>
+      </w:r>
+      <w:r>
+        <w:rPr>
+          <w:rFonts w:ascii="Courier New" w:eastAsia="Times New Roman" w:hAnsi="Courier New" w:cs="Courier New"/>
+          <w:b/>
+          <w:color w:val="E06C75"/>
+          <w:sz w:val="20"/>
+          <w:szCs w:val="20"/>
+          <w:lang w:val="en-US" w:eastAsia="ru-RU"/>
+        </w:rPr>
+        <w:t>man</w:t>
+      </w:r>
+      <w:r>
+        <w:rPr>
+          <w:rFonts w:ascii="Courier New" w:eastAsia="Times New Roman" w:hAnsi="Courier New" w:cs="Courier New"/>
+          <w:b/>
+          <w:color w:val="ABB2BF"/>
+          <w:sz w:val="20"/>
+          <w:szCs w:val="20"/>
+          <w:lang w:val="en-US" w:eastAsia="ru-RU"/>
+        </w:rPr>
+        <w:t xml:space="preserve">: {name}} = </w:t>
+      </w:r>
+      <w:r>
+        <w:rPr>
+          <w:rFonts w:ascii="Courier New" w:eastAsia="Times New Roman" w:hAnsi="Courier New" w:cs="Courier New"/>
+          <w:b/>
+          <w:color w:val="D19A66"/>
+          <w:sz w:val="20"/>
+          <w:szCs w:val="20"/>
+          <w:lang w:val="en-US" w:eastAsia="ru-RU"/>
+        </w:rPr>
+        <w:t xml:space="preserve">props </w:t>
+      </w:r>
+      <w:r>
+        <w:rPr>
+          <w:rFonts w:ascii="Courier New" w:eastAsia="Times New Roman" w:hAnsi="Courier New" w:cs="Courier New"/>
+          <w:b/>
+          <w:color w:val="5C6370"/>
+          <w:sz w:val="20"/>
+          <w:szCs w:val="20"/>
+          <w:lang w:val="en-US" w:eastAsia="ru-RU"/>
+        </w:rPr>
+        <w:t xml:space="preserve">// </w:t>
+      </w:r>
+      <w:r>
+        <w:rPr>
+          <w:rFonts w:ascii="Courier New" w:eastAsia="Times New Roman" w:hAnsi="Courier New" w:cs="Courier New"/>
+          <w:b/>
+          <w:color w:val="5C6370"/>
+          <w:sz w:val="20"/>
+          <w:szCs w:val="20"/>
+          <w:lang w:eastAsia="ru-RU"/>
+        </w:rPr>
+        <w:t>присваиваем</w:t>
+      </w:r>
+      <w:r>
+        <w:rPr>
+          <w:rFonts w:ascii="Courier New" w:eastAsia="Times New Roman" w:hAnsi="Courier New" w:cs="Courier New"/>
+          <w:b/>
+          <w:color w:val="5C6370"/>
+          <w:sz w:val="20"/>
+          <w:szCs w:val="20"/>
+          <w:lang w:val="en-US" w:eastAsia="ru-RU"/>
+        </w:rPr>
+        <w:t xml:space="preserve"> </w:t>
+      </w:r>
+      <w:r>
+        <w:rPr>
+          <w:rFonts w:ascii="Courier New" w:eastAsia="Times New Roman" w:hAnsi="Courier New" w:cs="Courier New"/>
+          <w:b/>
+          <w:color w:val="5C6370"/>
+          <w:sz w:val="20"/>
+          <w:szCs w:val="20"/>
+          <w:lang w:eastAsia="ru-RU"/>
+        </w:rPr>
+        <w:t>переменные</w:t>
+      </w:r>
+      <w:r>
+        <w:rPr>
+          <w:rFonts w:ascii="Courier New" w:eastAsia="Times New Roman" w:hAnsi="Courier New" w:cs="Courier New"/>
+          <w:b/>
+          <w:color w:val="5C6370"/>
+          <w:sz w:val="20"/>
+          <w:szCs w:val="20"/>
+          <w:lang w:val="en-US" w:eastAsia="ru-RU"/>
+        </w:rPr>
+        <w:t xml:space="preserve"> </w:t>
+      </w:r>
+      <w:r>
+        <w:rPr>
+          <w:rFonts w:ascii="Courier New" w:eastAsia="Times New Roman" w:hAnsi="Courier New" w:cs="Courier New"/>
+          <w:b/>
+          <w:color w:val="5C6370"/>
+          <w:sz w:val="20"/>
+          <w:szCs w:val="20"/>
+          <w:lang w:eastAsia="ru-RU"/>
+        </w:rPr>
+        <w:t>через</w:t>
+      </w:r>
+      <w:r>
+        <w:rPr>
+          <w:rFonts w:ascii="Courier New" w:eastAsia="Times New Roman" w:hAnsi="Courier New" w:cs="Courier New"/>
+          <w:b/>
+          <w:color w:val="5C6370"/>
+          <w:sz w:val="20"/>
+          <w:szCs w:val="20"/>
+          <w:lang w:val="en-US" w:eastAsia="ru-RU"/>
+        </w:rPr>
+        <w:t xml:space="preserve"> </w:t>
+      </w:r>
+      <w:r>
+        <w:rPr>
+          <w:rFonts w:ascii="Courier New" w:eastAsia="Times New Roman" w:hAnsi="Courier New" w:cs="Courier New"/>
+          <w:b/>
+          <w:color w:val="5C6370"/>
+          <w:sz w:val="20"/>
+          <w:szCs w:val="20"/>
+          <w:lang w:eastAsia="ru-RU"/>
+        </w:rPr>
+        <w:t>деструктуризацию</w:t>
+      </w:r>
+      <w:r>
+        <w:rPr>
+          <w:rFonts w:ascii="Courier New" w:eastAsia="Times New Roman" w:hAnsi="Courier New" w:cs="Courier New"/>
+          <w:color w:val="5C6370"/>
+          <w:sz w:val="20"/>
+          <w:szCs w:val="20"/>
+          <w:lang w:val="en-US" w:eastAsia="ru-RU"/>
+        </w:rPr>
+        <w:br/>
+      </w:r>
+      <w:r>
+        <w:rPr>
+          <w:rFonts w:ascii="Courier New" w:eastAsia="Times New Roman" w:hAnsi="Courier New" w:cs="Courier New"/>
+          <w:color w:val="5C6370"/>
+          <w:sz w:val="20"/>
+          <w:szCs w:val="20"/>
+          <w:lang w:val="en-US" w:eastAsia="ru-RU"/>
+        </w:rPr>
+        <w:br/>
+        <w:t xml:space="preserve">  </w:t>
+      </w:r>
+      <w:r>
+        <w:rPr>
+          <w:rFonts w:ascii="Courier New" w:eastAsia="Times New Roman" w:hAnsi="Courier New" w:cs="Courier New"/>
+          <w:color w:val="C678DD"/>
+          <w:sz w:val="20"/>
+          <w:szCs w:val="20"/>
+          <w:lang w:val="en-US" w:eastAsia="ru-RU"/>
+        </w:rPr>
+        <w:t xml:space="preserve">return </w:t>
+      </w:r>
+      <w:r>
+        <w:rPr>
+          <w:rFonts w:ascii="Courier New" w:eastAsia="Times New Roman" w:hAnsi="Courier New" w:cs="Courier New"/>
+          <w:color w:val="ABB2BF"/>
+          <w:sz w:val="20"/>
+          <w:szCs w:val="20"/>
+          <w:lang w:val="en-US" w:eastAsia="ru-RU"/>
+        </w:rPr>
+        <w:t>(</w:t>
+      </w:r>
+      <w:r>
+        <w:rPr>
+          <w:rFonts w:ascii="Courier New" w:eastAsia="Times New Roman" w:hAnsi="Courier New" w:cs="Courier New"/>
+          <w:color w:val="ABB2BF"/>
+          <w:sz w:val="20"/>
+          <w:szCs w:val="20"/>
+          <w:lang w:val="en-US" w:eastAsia="ru-RU"/>
+        </w:rPr>
+        <w:br/>
+        <w:t xml:space="preserve">    &lt;</w:t>
+      </w:r>
+      <w:r>
+        <w:rPr>
+          <w:rFonts w:ascii="Courier New" w:eastAsia="Times New Roman" w:hAnsi="Courier New" w:cs="Courier New"/>
+          <w:color w:val="E06C75"/>
+          <w:sz w:val="20"/>
+          <w:szCs w:val="20"/>
+          <w:lang w:val="en-US" w:eastAsia="ru-RU"/>
+        </w:rPr>
+        <w:t>div</w:t>
+      </w:r>
+      <w:r>
+        <w:rPr>
+          <w:rFonts w:ascii="Courier New" w:eastAsia="Times New Roman" w:hAnsi="Courier New" w:cs="Courier New"/>
+          <w:color w:val="ABB2BF"/>
+          <w:sz w:val="20"/>
+          <w:szCs w:val="20"/>
+          <w:lang w:val="en-US" w:eastAsia="ru-RU"/>
+        </w:rPr>
+        <w:t>&gt;</w:t>
+      </w:r>
+      <w:r>
+        <w:rPr>
+          <w:rFonts w:ascii="Courier New" w:eastAsia="Times New Roman" w:hAnsi="Courier New" w:cs="Courier New"/>
+          <w:color w:val="ABB2BF"/>
+          <w:sz w:val="20"/>
+          <w:szCs w:val="20"/>
+          <w:lang w:val="en-US" w:eastAsia="ru-RU"/>
+        </w:rPr>
+        <w:br/>
+        <w:t xml:space="preserve">      &lt;</w:t>
+      </w:r>
+      <w:r>
+        <w:rPr>
+          <w:rFonts w:ascii="Courier New" w:eastAsia="Times New Roman" w:hAnsi="Courier New" w:cs="Courier New"/>
+          <w:color w:val="E06C75"/>
+          <w:sz w:val="20"/>
+          <w:szCs w:val="20"/>
+          <w:lang w:val="en-US" w:eastAsia="ru-RU"/>
+        </w:rPr>
+        <w:t>h1</w:t>
+      </w:r>
+      <w:r>
+        <w:rPr>
+          <w:rFonts w:ascii="Courier New" w:eastAsia="Times New Roman" w:hAnsi="Courier New" w:cs="Courier New"/>
+          <w:color w:val="ABB2BF"/>
+          <w:sz w:val="20"/>
+          <w:szCs w:val="20"/>
+          <w:lang w:val="en-US" w:eastAsia="ru-RU"/>
+        </w:rPr>
+        <w:t>&gt;{title}&lt;/</w:t>
+      </w:r>
+      <w:r>
+        <w:rPr>
+          <w:rFonts w:ascii="Courier New" w:eastAsia="Times New Roman" w:hAnsi="Courier New" w:cs="Courier New"/>
+          <w:color w:val="E06C75"/>
+          <w:sz w:val="20"/>
+          <w:szCs w:val="20"/>
+          <w:lang w:val="en-US" w:eastAsia="ru-RU"/>
+        </w:rPr>
+        <w:t>h1</w:t>
+      </w:r>
+      <w:r>
+        <w:rPr>
+          <w:rFonts w:ascii="Courier New" w:eastAsia="Times New Roman" w:hAnsi="Courier New" w:cs="Courier New"/>
+          <w:color w:val="ABB2BF"/>
+          <w:sz w:val="20"/>
+          <w:szCs w:val="20"/>
+          <w:lang w:val="en-US" w:eastAsia="ru-RU"/>
+        </w:rPr>
+        <w:t>&gt;</w:t>
+      </w:r>
+      <w:r>
+        <w:rPr>
+          <w:rFonts w:ascii="Courier New" w:eastAsia="Times New Roman" w:hAnsi="Courier New" w:cs="Courier New"/>
+          <w:color w:val="ABB2BF"/>
+          <w:sz w:val="20"/>
+          <w:szCs w:val="20"/>
+          <w:lang w:val="en-US" w:eastAsia="ru-RU"/>
+        </w:rPr>
+        <w:br/>
+        <w:t xml:space="preserve">      &lt;</w:t>
+      </w:r>
+      <w:proofErr w:type="spellStart"/>
+      <w:r>
+        <w:rPr>
+          <w:rFonts w:ascii="Courier New" w:eastAsia="Times New Roman" w:hAnsi="Courier New" w:cs="Courier New"/>
+          <w:color w:val="E06C75"/>
+          <w:sz w:val="20"/>
+          <w:szCs w:val="20"/>
+          <w:lang w:val="en-US" w:eastAsia="ru-RU"/>
+        </w:rPr>
+        <w:t>hr</w:t>
+      </w:r>
+      <w:proofErr w:type="spellEnd"/>
+      <w:r>
+        <w:rPr>
+          <w:rFonts w:ascii="Courier New" w:eastAsia="Times New Roman" w:hAnsi="Courier New" w:cs="Courier New"/>
+          <w:color w:val="ABB2BF"/>
+          <w:sz w:val="20"/>
+          <w:szCs w:val="20"/>
+          <w:lang w:val="en-US" w:eastAsia="ru-RU"/>
+        </w:rPr>
+        <w:t>/&gt;</w:t>
+      </w:r>
+      <w:r>
+        <w:rPr>
+          <w:rFonts w:ascii="Courier New" w:eastAsia="Times New Roman" w:hAnsi="Courier New" w:cs="Courier New"/>
+          <w:color w:val="ABB2BF"/>
+          <w:sz w:val="20"/>
+          <w:szCs w:val="20"/>
+          <w:lang w:val="en-US" w:eastAsia="ru-RU"/>
+        </w:rPr>
+        <w:br/>
+        <w:t xml:space="preserve">      &lt;</w:t>
+      </w:r>
+      <w:r>
+        <w:rPr>
+          <w:rFonts w:ascii="Courier New" w:eastAsia="Times New Roman" w:hAnsi="Courier New" w:cs="Courier New"/>
+          <w:color w:val="E06C75"/>
+          <w:sz w:val="20"/>
+          <w:szCs w:val="20"/>
+          <w:lang w:val="en-US" w:eastAsia="ru-RU"/>
+        </w:rPr>
+        <w:t>div</w:t>
+      </w:r>
+      <w:r>
+        <w:rPr>
+          <w:rFonts w:ascii="Courier New" w:eastAsia="Times New Roman" w:hAnsi="Courier New" w:cs="Courier New"/>
+          <w:color w:val="ABB2BF"/>
+          <w:sz w:val="20"/>
+          <w:szCs w:val="20"/>
+          <w:lang w:val="en-US" w:eastAsia="ru-RU"/>
+        </w:rPr>
+        <w:t>&gt;</w:t>
+      </w:r>
+      <w:r>
+        <w:rPr>
+          <w:rFonts w:ascii="Courier New" w:eastAsia="Times New Roman" w:hAnsi="Courier New" w:cs="Courier New"/>
+          <w:color w:val="ABB2BF"/>
+          <w:sz w:val="20"/>
+          <w:szCs w:val="20"/>
+          <w:lang w:val="en-US" w:eastAsia="ru-RU"/>
+        </w:rPr>
+        <w:br/>
+        <w:t xml:space="preserve">        {</w:t>
+      </w:r>
+      <w:r>
+        <w:rPr>
+          <w:rFonts w:ascii="Courier New" w:eastAsia="Times New Roman" w:hAnsi="Courier New" w:cs="Courier New"/>
+          <w:color w:val="ABB2BF"/>
+          <w:sz w:val="20"/>
+          <w:szCs w:val="20"/>
+          <w:lang w:val="en-US" w:eastAsia="ru-RU"/>
+        </w:rPr>
+        <w:t>man</w:t>
+      </w:r>
+      <w:r>
+        <w:rPr>
+          <w:rFonts w:ascii="Courier New" w:eastAsia="Times New Roman" w:hAnsi="Courier New" w:cs="Courier New"/>
+          <w:color w:val="ABB2BF"/>
+          <w:sz w:val="20"/>
+          <w:szCs w:val="20"/>
+          <w:lang w:val="en-US" w:eastAsia="ru-RU"/>
+        </w:rPr>
+        <w:t>}</w:t>
+      </w:r>
+      <w:r>
+        <w:rPr>
+          <w:rFonts w:ascii="Courier New" w:eastAsia="Times New Roman" w:hAnsi="Courier New" w:cs="Courier New"/>
+          <w:color w:val="ABB2BF"/>
+          <w:sz w:val="20"/>
+          <w:szCs w:val="20"/>
+          <w:lang w:val="en-US" w:eastAsia="ru-RU"/>
+        </w:rPr>
+        <w:br/>
+        <w:t xml:space="preserve">      &lt;/</w:t>
+      </w:r>
+      <w:r>
+        <w:rPr>
+          <w:rFonts w:ascii="Courier New" w:eastAsia="Times New Roman" w:hAnsi="Courier New" w:cs="Courier New"/>
+          <w:color w:val="E06C75"/>
+          <w:sz w:val="20"/>
+          <w:szCs w:val="20"/>
+          <w:lang w:val="en-US" w:eastAsia="ru-RU"/>
+        </w:rPr>
+        <w:t>div</w:t>
+      </w:r>
+      <w:r>
+        <w:rPr>
+          <w:rFonts w:ascii="Courier New" w:eastAsia="Times New Roman" w:hAnsi="Courier New" w:cs="Courier New"/>
+          <w:color w:val="ABB2BF"/>
+          <w:sz w:val="20"/>
+          <w:szCs w:val="20"/>
+          <w:lang w:val="en-US" w:eastAsia="ru-RU"/>
+        </w:rPr>
+        <w:t>&gt;</w:t>
+      </w:r>
+      <w:r>
+        <w:rPr>
+          <w:rFonts w:ascii="Courier New" w:eastAsia="Times New Roman" w:hAnsi="Courier New" w:cs="Courier New"/>
+          <w:color w:val="ABB2BF"/>
+          <w:sz w:val="20"/>
+          <w:szCs w:val="20"/>
+          <w:lang w:val="en-US" w:eastAsia="ru-RU"/>
+        </w:rPr>
+        <w:br/>
+        <w:t xml:space="preserve">    &lt;/</w:t>
+      </w:r>
+      <w:r>
+        <w:rPr>
+          <w:rFonts w:ascii="Courier New" w:eastAsia="Times New Roman" w:hAnsi="Courier New" w:cs="Courier New"/>
+          <w:color w:val="E06C75"/>
+          <w:sz w:val="20"/>
+          <w:szCs w:val="20"/>
+          <w:lang w:val="en-US" w:eastAsia="ru-RU"/>
+        </w:rPr>
+        <w:t>div</w:t>
+      </w:r>
+      <w:r>
+        <w:rPr>
+          <w:rFonts w:ascii="Courier New" w:eastAsia="Times New Roman" w:hAnsi="Courier New" w:cs="Courier New"/>
+          <w:color w:val="ABB2BF"/>
+          <w:sz w:val="20"/>
+          <w:szCs w:val="20"/>
+          <w:lang w:val="en-US" w:eastAsia="ru-RU"/>
+        </w:rPr>
+        <w:t>&gt;</w:t>
+      </w:r>
+      <w:r>
+        <w:rPr>
+          <w:rFonts w:ascii="Courier New" w:eastAsia="Times New Roman" w:hAnsi="Courier New" w:cs="Courier New"/>
+          <w:color w:val="ABB2BF"/>
+          <w:sz w:val="20"/>
+          <w:szCs w:val="20"/>
+          <w:lang w:val="en-US" w:eastAsia="ru-RU"/>
+        </w:rPr>
+        <w:br/>
+        <w:t xml:space="preserve">  )</w:t>
+      </w:r>
+      <w:r>
+        <w:rPr>
+          <w:rFonts w:ascii="Courier New" w:eastAsia="Times New Roman" w:hAnsi="Courier New" w:cs="Courier New"/>
+          <w:color w:val="ABB2BF"/>
+          <w:sz w:val="20"/>
+          <w:szCs w:val="20"/>
+          <w:lang w:val="en-US" w:eastAsia="ru-RU"/>
+        </w:rPr>
+        <w:br/>
+        <w:t>}</w:t>
+      </w:r>
+    </w:p>
+    <w:p>
+      <w:pPr>
+        <w:rPr>
+          <w:lang w:val="en-US"/>
+        </w:rPr>
+      </w:pPr>
+    </w:p>
+    <w:p>
+      <w:r>
+        <w:rPr>
+          <w:highlight w:val="red"/>
+        </w:rPr>
+        <w:t xml:space="preserve">ДП можно сделать прямо в </w:t>
+      </w:r>
+      <w:r>
+        <w:rPr>
+          <w:highlight w:val="red"/>
+          <w:lang w:val="en-US"/>
+        </w:rPr>
+        <w:t>PROPS</w:t>
+      </w:r>
+      <w:r>
+        <w:rPr>
+          <w:highlight w:val="red"/>
+        </w:rPr>
+        <w:t>!</w:t>
+      </w:r>
+    </w:p>
+    <w:p>
+      <w:pPr>
+        <w:shd w:val="clear" w:color="auto" w:fill="282C34"/>
+        <w:tabs>
+          <w:tab w:val="left" w:pos="916"/>
+          <w:tab w:val="left" w:pos="1832"/>
+          <w:tab w:val="left" w:pos="2748"/>
+          <w:tab w:val="left" w:pos="3664"/>
+          <w:tab w:val="left" w:pos="4580"/>
+          <w:tab w:val="left" w:pos="5496"/>
+          <w:tab w:val="left" w:pos="6412"/>
+          <w:tab w:val="left" w:pos="7328"/>
+          <w:tab w:val="left" w:pos="8244"/>
+          <w:tab w:val="left" w:pos="9160"/>
+          <w:tab w:val="left" w:pos="10076"/>
+          <w:tab w:val="left" w:pos="10992"/>
+          <w:tab w:val="left" w:pos="11908"/>
+          <w:tab w:val="left" w:pos="12824"/>
+          <w:tab w:val="left" w:pos="13740"/>
+          <w:tab w:val="left" w:pos="14656"/>
+        </w:tabs>
+        <w:spacing w:after="0" w:line="240" w:lineRule="auto"/>
+        <w:rPr>
+          <w:rFonts w:ascii="Courier New" w:eastAsia="Times New Roman" w:hAnsi="Courier New" w:cs="Courier New"/>
+          <w:color w:val="ABB2BF"/>
+          <w:sz w:val="20"/>
+          <w:szCs w:val="20"/>
+          <w:lang w:val="en-US" w:eastAsia="ru-RU"/>
+        </w:rPr>
+      </w:pPr>
+      <w:proofErr w:type="gramStart"/>
+      <w:r>
+        <w:rPr>
+          <w:rFonts w:ascii="Courier New" w:eastAsia="Times New Roman" w:hAnsi="Courier New" w:cs="Courier New"/>
+          <w:color w:val="C678DD"/>
+          <w:sz w:val="20"/>
+          <w:szCs w:val="20"/>
+          <w:lang w:val="en-US" w:eastAsia="ru-RU"/>
+        </w:rPr>
+        <w:t>export</w:t>
+      </w:r>
+      <w:proofErr w:type="gramEnd"/>
+      <w:r>
+        <w:rPr>
+          <w:rFonts w:ascii="Courier New" w:eastAsia="Times New Roman" w:hAnsi="Courier New" w:cs="Courier New"/>
+          <w:color w:val="C678DD"/>
+          <w:sz w:val="20"/>
+          <w:szCs w:val="20"/>
+          <w:lang w:val="en-US" w:eastAsia="ru-RU"/>
+        </w:rPr>
+        <w:t xml:space="preserve"> </w:t>
+      </w:r>
+      <w:proofErr w:type="spellStart"/>
+      <w:r>
+        <w:rPr>
+          <w:rFonts w:ascii="Courier New" w:eastAsia="Times New Roman" w:hAnsi="Courier New" w:cs="Courier New"/>
+          <w:color w:val="C678DD"/>
+          <w:sz w:val="20"/>
+          <w:szCs w:val="20"/>
+          <w:lang w:val="en-US" w:eastAsia="ru-RU"/>
+        </w:rPr>
+        <w:t>const</w:t>
+      </w:r>
+      <w:proofErr w:type="spellEnd"/>
+      <w:r>
+        <w:rPr>
+          <w:rFonts w:ascii="Courier New" w:eastAsia="Times New Roman" w:hAnsi="Courier New" w:cs="Courier New"/>
+          <w:color w:val="C678DD"/>
+          <w:sz w:val="20"/>
+          <w:szCs w:val="20"/>
+          <w:lang w:val="en-US" w:eastAsia="ru-RU"/>
+        </w:rPr>
+        <w:t xml:space="preserve"> </w:t>
+      </w:r>
+      <w:proofErr w:type="spellStart"/>
+      <w:r>
+        <w:rPr>
+          <w:rFonts w:ascii="Courier New" w:eastAsia="Times New Roman" w:hAnsi="Courier New" w:cs="Courier New"/>
+          <w:color w:val="61AFEF"/>
+          <w:sz w:val="20"/>
+          <w:szCs w:val="20"/>
+          <w:lang w:val="en-US" w:eastAsia="ru-RU"/>
+        </w:rPr>
+        <w:t>ManComponent</w:t>
+      </w:r>
+      <w:proofErr w:type="spellEnd"/>
+      <w:r>
+        <w:rPr>
+          <w:rFonts w:ascii="Courier New" w:eastAsia="Times New Roman" w:hAnsi="Courier New" w:cs="Courier New"/>
+          <w:color w:val="ABB2BF"/>
+          <w:sz w:val="20"/>
+          <w:szCs w:val="20"/>
+          <w:lang w:val="en-US" w:eastAsia="ru-RU"/>
+        </w:rPr>
+        <w:t xml:space="preserve">: </w:t>
+      </w:r>
+      <w:proofErr w:type="spellStart"/>
+      <w:r>
+        <w:rPr>
+          <w:rFonts w:ascii="Courier New" w:eastAsia="Times New Roman" w:hAnsi="Courier New" w:cs="Courier New"/>
+          <w:color w:val="E5C07B"/>
+          <w:sz w:val="20"/>
+          <w:szCs w:val="20"/>
+          <w:lang w:val="en-US" w:eastAsia="ru-RU"/>
+        </w:rPr>
+        <w:t>React</w:t>
+      </w:r>
+      <w:r>
+        <w:rPr>
+          <w:rFonts w:ascii="Courier New" w:eastAsia="Times New Roman" w:hAnsi="Courier New" w:cs="Courier New"/>
+          <w:color w:val="ABB2BF"/>
+          <w:sz w:val="20"/>
+          <w:szCs w:val="20"/>
+          <w:lang w:val="en-US" w:eastAsia="ru-RU"/>
+        </w:rPr>
+        <w:t>.</w:t>
+      </w:r>
+      <w:r>
+        <w:rPr>
+          <w:rFonts w:ascii="Courier New" w:eastAsia="Times New Roman" w:hAnsi="Courier New" w:cs="Courier New"/>
+          <w:color w:val="E5C07B"/>
+          <w:sz w:val="20"/>
+          <w:szCs w:val="20"/>
+          <w:lang w:val="en-US" w:eastAsia="ru-RU"/>
+        </w:rPr>
+        <w:t>FC</w:t>
+      </w:r>
+      <w:proofErr w:type="spellEnd"/>
+      <w:r>
+        <w:rPr>
+          <w:rFonts w:ascii="Courier New" w:eastAsia="Times New Roman" w:hAnsi="Courier New" w:cs="Courier New"/>
+          <w:color w:val="ABB2BF"/>
+          <w:sz w:val="20"/>
+          <w:szCs w:val="20"/>
+          <w:lang w:val="en-US" w:eastAsia="ru-RU"/>
+        </w:rPr>
+        <w:t>&lt;</w:t>
+      </w:r>
+      <w:proofErr w:type="spellStart"/>
+      <w:r>
+        <w:rPr>
+          <w:rFonts w:ascii="Courier New" w:eastAsia="Times New Roman" w:hAnsi="Courier New" w:cs="Courier New"/>
+          <w:color w:val="E5C07B"/>
+          <w:sz w:val="20"/>
+          <w:szCs w:val="20"/>
+          <w:lang w:val="en-US" w:eastAsia="ru-RU"/>
+        </w:rPr>
+        <w:t>PropsType</w:t>
+      </w:r>
+      <w:proofErr w:type="spellEnd"/>
+      <w:r>
+        <w:rPr>
+          <w:rFonts w:ascii="Courier New" w:eastAsia="Times New Roman" w:hAnsi="Courier New" w:cs="Courier New"/>
+          <w:color w:val="ABB2BF"/>
+          <w:sz w:val="20"/>
+          <w:szCs w:val="20"/>
+          <w:lang w:val="en-US" w:eastAsia="ru-RU"/>
+        </w:rPr>
+        <w:t xml:space="preserve">&gt; = </w:t>
+      </w:r>
+      <w:r>
+        <w:rPr>
+          <w:rFonts w:ascii="Courier New" w:eastAsia="Times New Roman" w:hAnsi="Courier New" w:cs="Courier New"/>
+          <w:b/>
+          <w:color w:val="ABB2BF"/>
+          <w:sz w:val="20"/>
+          <w:szCs w:val="20"/>
+          <w:lang w:val="en-US" w:eastAsia="ru-RU"/>
+        </w:rPr>
+        <w:t>({</w:t>
+      </w:r>
+      <w:r>
+        <w:rPr>
+          <w:rFonts w:ascii="Courier New" w:eastAsia="Times New Roman" w:hAnsi="Courier New" w:cs="Courier New"/>
+          <w:b/>
+          <w:color w:val="D19A66"/>
+          <w:sz w:val="20"/>
+          <w:szCs w:val="20"/>
+          <w:lang w:val="en-US" w:eastAsia="ru-RU"/>
+        </w:rPr>
+        <w:t>title</w:t>
+      </w:r>
+      <w:r>
+        <w:rPr>
+          <w:rFonts w:ascii="Courier New" w:eastAsia="Times New Roman" w:hAnsi="Courier New" w:cs="Courier New"/>
+          <w:b/>
+          <w:color w:val="ABB2BF"/>
+          <w:sz w:val="20"/>
+          <w:szCs w:val="20"/>
+          <w:lang w:val="en-US" w:eastAsia="ru-RU"/>
+        </w:rPr>
+        <w:t xml:space="preserve">, </w:t>
+      </w:r>
+      <w:r>
+        <w:rPr>
+          <w:rFonts w:ascii="Courier New" w:eastAsia="Times New Roman" w:hAnsi="Courier New" w:cs="Courier New"/>
+          <w:b/>
+          <w:color w:val="D19A66"/>
+          <w:sz w:val="20"/>
+          <w:szCs w:val="20"/>
+          <w:lang w:val="en-US" w:eastAsia="ru-RU"/>
+        </w:rPr>
+        <w:t>man</w:t>
+      </w:r>
+      <w:r>
+        <w:rPr>
+          <w:rFonts w:ascii="Courier New" w:eastAsia="Times New Roman" w:hAnsi="Courier New" w:cs="Courier New"/>
+          <w:b/>
+          <w:color w:val="ABB2BF"/>
+          <w:sz w:val="20"/>
+          <w:szCs w:val="20"/>
+          <w:lang w:val="en-US" w:eastAsia="ru-RU"/>
+        </w:rPr>
+        <w:t>}</w:t>
+      </w:r>
+      <w:r>
+        <w:rPr>
+          <w:rFonts w:ascii="Courier New" w:eastAsia="Times New Roman" w:hAnsi="Courier New" w:cs="Courier New"/>
+          <w:color w:val="ABB2BF"/>
+          <w:sz w:val="20"/>
+          <w:szCs w:val="20"/>
+          <w:lang w:val="en-US" w:eastAsia="ru-RU"/>
+        </w:rPr>
+        <w:t>) =&gt; {</w:t>
+      </w:r>
+      <w:r>
+        <w:rPr>
+          <w:rFonts w:ascii="Courier New" w:eastAsia="Times New Roman" w:hAnsi="Courier New" w:cs="Courier New"/>
+          <w:color w:val="ABB2BF"/>
+          <w:sz w:val="20"/>
+          <w:szCs w:val="20"/>
+          <w:lang w:val="en-US" w:eastAsia="ru-RU"/>
+        </w:rPr>
+        <w:br/>
+        <w:t xml:space="preserve">   </w:t>
+      </w:r>
+      <w:r>
+        <w:rPr>
+          <w:rFonts w:ascii="Courier New" w:eastAsia="Times New Roman" w:hAnsi="Courier New" w:cs="Courier New"/>
+          <w:color w:val="C678DD"/>
+          <w:sz w:val="20"/>
+          <w:szCs w:val="20"/>
+          <w:lang w:val="en-US" w:eastAsia="ru-RU"/>
+        </w:rPr>
+        <w:t xml:space="preserve">return </w:t>
+      </w:r>
+      <w:r>
+        <w:rPr>
+          <w:rFonts w:ascii="Courier New" w:eastAsia="Times New Roman" w:hAnsi="Courier New" w:cs="Courier New"/>
+          <w:color w:val="ABB2BF"/>
+          <w:sz w:val="20"/>
+          <w:szCs w:val="20"/>
+          <w:lang w:val="en-US" w:eastAsia="ru-RU"/>
+        </w:rPr>
+        <w:t>(</w:t>
+      </w:r>
+      <w:r>
+        <w:rPr>
+          <w:rFonts w:ascii="Courier New" w:eastAsia="Times New Roman" w:hAnsi="Courier New" w:cs="Courier New"/>
+          <w:color w:val="ABB2BF"/>
+          <w:sz w:val="20"/>
+          <w:szCs w:val="20"/>
+          <w:lang w:val="en-US" w:eastAsia="ru-RU"/>
+        </w:rPr>
+        <w:br/>
+        <w:t xml:space="preserve">    &lt;</w:t>
+      </w:r>
+      <w:r>
+        <w:rPr>
+          <w:rFonts w:ascii="Courier New" w:eastAsia="Times New Roman" w:hAnsi="Courier New" w:cs="Courier New"/>
+          <w:color w:val="E06C75"/>
+          <w:sz w:val="20"/>
+          <w:szCs w:val="20"/>
+          <w:lang w:val="en-US" w:eastAsia="ru-RU"/>
+        </w:rPr>
+        <w:t>div</w:t>
+      </w:r>
+      <w:r>
+        <w:rPr>
+          <w:rFonts w:ascii="Courier New" w:eastAsia="Times New Roman" w:hAnsi="Courier New" w:cs="Courier New"/>
+          <w:color w:val="ABB2BF"/>
+          <w:sz w:val="20"/>
+          <w:szCs w:val="20"/>
+          <w:lang w:val="en-US" w:eastAsia="ru-RU"/>
+        </w:rPr>
+        <w:t>&gt;</w:t>
+      </w:r>
+      <w:r>
+        <w:rPr>
+          <w:rFonts w:ascii="Courier New" w:eastAsia="Times New Roman" w:hAnsi="Courier New" w:cs="Courier New"/>
+          <w:color w:val="ABB2BF"/>
+          <w:sz w:val="20"/>
+          <w:szCs w:val="20"/>
+          <w:lang w:val="en-US" w:eastAsia="ru-RU"/>
+        </w:rPr>
+        <w:br/>
+        <w:t xml:space="preserve">      &lt;</w:t>
+      </w:r>
+      <w:r>
+        <w:rPr>
+          <w:rFonts w:ascii="Courier New" w:eastAsia="Times New Roman" w:hAnsi="Courier New" w:cs="Courier New"/>
+          <w:color w:val="E06C75"/>
+          <w:sz w:val="20"/>
+          <w:szCs w:val="20"/>
+          <w:lang w:val="en-US" w:eastAsia="ru-RU"/>
+        </w:rPr>
+        <w:t>h1</w:t>
+      </w:r>
+      <w:r>
+        <w:rPr>
+          <w:rFonts w:ascii="Courier New" w:eastAsia="Times New Roman" w:hAnsi="Courier New" w:cs="Courier New"/>
+          <w:color w:val="ABB2BF"/>
+          <w:sz w:val="20"/>
+          <w:szCs w:val="20"/>
+          <w:lang w:val="en-US" w:eastAsia="ru-RU"/>
+        </w:rPr>
+        <w:t>&gt;{</w:t>
+      </w:r>
+      <w:r>
+        <w:rPr>
+          <w:rFonts w:ascii="Courier New" w:eastAsia="Times New Roman" w:hAnsi="Courier New" w:cs="Courier New"/>
+          <w:color w:val="D19A66"/>
+          <w:sz w:val="20"/>
+          <w:szCs w:val="20"/>
+          <w:lang w:val="en-US" w:eastAsia="ru-RU"/>
+        </w:rPr>
+        <w:t>title</w:t>
+      </w:r>
+      <w:r>
+        <w:rPr>
+          <w:rFonts w:ascii="Courier New" w:eastAsia="Times New Roman" w:hAnsi="Courier New" w:cs="Courier New"/>
+          <w:color w:val="ABB2BF"/>
+          <w:sz w:val="20"/>
+          <w:szCs w:val="20"/>
+          <w:lang w:val="en-US" w:eastAsia="ru-RU"/>
+        </w:rPr>
+        <w:t>}&lt;/</w:t>
+      </w:r>
+      <w:r>
+        <w:rPr>
+          <w:rFonts w:ascii="Courier New" w:eastAsia="Times New Roman" w:hAnsi="Courier New" w:cs="Courier New"/>
+          <w:color w:val="E06C75"/>
+          <w:sz w:val="20"/>
+          <w:szCs w:val="20"/>
+          <w:lang w:val="en-US" w:eastAsia="ru-RU"/>
+        </w:rPr>
+        <w:t>h1</w:t>
+      </w:r>
+      <w:r>
+        <w:rPr>
+          <w:rFonts w:ascii="Courier New" w:eastAsia="Times New Roman" w:hAnsi="Courier New" w:cs="Courier New"/>
+          <w:color w:val="ABB2BF"/>
+          <w:sz w:val="20"/>
+          <w:szCs w:val="20"/>
+          <w:lang w:val="en-US" w:eastAsia="ru-RU"/>
+        </w:rPr>
+        <w:t>&gt;</w:t>
+      </w:r>
+      <w:r>
+        <w:rPr>
+          <w:rFonts w:ascii="Courier New" w:eastAsia="Times New Roman" w:hAnsi="Courier New" w:cs="Courier New"/>
+          <w:color w:val="ABB2BF"/>
+          <w:sz w:val="20"/>
+          <w:szCs w:val="20"/>
+          <w:lang w:val="en-US" w:eastAsia="ru-RU"/>
+        </w:rPr>
+        <w:br/>
+        <w:t xml:space="preserve">      &lt;</w:t>
+      </w:r>
+      <w:proofErr w:type="spellStart"/>
+      <w:r>
+        <w:rPr>
+          <w:rFonts w:ascii="Courier New" w:eastAsia="Times New Roman" w:hAnsi="Courier New" w:cs="Courier New"/>
+          <w:color w:val="E06C75"/>
+          <w:sz w:val="20"/>
+          <w:szCs w:val="20"/>
+          <w:lang w:val="en-US" w:eastAsia="ru-RU"/>
+        </w:rPr>
+        <w:t>hr</w:t>
+      </w:r>
+      <w:proofErr w:type="spellEnd"/>
+      <w:r>
+        <w:rPr>
+          <w:rFonts w:ascii="Courier New" w:eastAsia="Times New Roman" w:hAnsi="Courier New" w:cs="Courier New"/>
+          <w:color w:val="ABB2BF"/>
+          <w:sz w:val="20"/>
+          <w:szCs w:val="20"/>
+          <w:lang w:val="en-US" w:eastAsia="ru-RU"/>
+        </w:rPr>
+        <w:t>/&gt;</w:t>
+      </w:r>
+      <w:r>
+        <w:rPr>
+          <w:rFonts w:ascii="Courier New" w:eastAsia="Times New Roman" w:hAnsi="Courier New" w:cs="Courier New"/>
+          <w:color w:val="ABB2BF"/>
+          <w:sz w:val="20"/>
+          <w:szCs w:val="20"/>
+          <w:lang w:val="en-US" w:eastAsia="ru-RU"/>
+        </w:rPr>
+        <w:br/>
+        <w:t xml:space="preserve">      &lt;</w:t>
+      </w:r>
+      <w:r>
+        <w:rPr>
+          <w:rFonts w:ascii="Courier New" w:eastAsia="Times New Roman" w:hAnsi="Courier New" w:cs="Courier New"/>
+          <w:color w:val="E06C75"/>
+          <w:sz w:val="20"/>
+          <w:szCs w:val="20"/>
+          <w:lang w:val="en-US" w:eastAsia="ru-RU"/>
+        </w:rPr>
+        <w:t>div</w:t>
+      </w:r>
+      <w:r>
+        <w:rPr>
+          <w:rFonts w:ascii="Courier New" w:eastAsia="Times New Roman" w:hAnsi="Courier New" w:cs="Courier New"/>
+          <w:color w:val="ABB2BF"/>
+          <w:sz w:val="20"/>
+          <w:szCs w:val="20"/>
+          <w:lang w:val="en-US" w:eastAsia="ru-RU"/>
+        </w:rPr>
+        <w:t>&gt;</w:t>
+      </w:r>
+      <w:r>
+        <w:rPr>
+          <w:rFonts w:ascii="Courier New" w:eastAsia="Times New Roman" w:hAnsi="Courier New" w:cs="Courier New"/>
+          <w:color w:val="ABB2BF"/>
+          <w:sz w:val="20"/>
+          <w:szCs w:val="20"/>
+          <w:lang w:val="en-US" w:eastAsia="ru-RU"/>
+        </w:rPr>
+        <w:br/>
+        <w:t xml:space="preserve">        {</w:t>
+      </w:r>
+      <w:r>
+        <w:rPr>
+          <w:rFonts w:ascii="Courier New" w:eastAsia="Times New Roman" w:hAnsi="Courier New" w:cs="Courier New"/>
+          <w:color w:val="E06C75"/>
+          <w:sz w:val="20"/>
+          <w:szCs w:val="20"/>
+          <w:lang w:val="en-US" w:eastAsia="ru-RU"/>
+        </w:rPr>
+        <w:t>name</w:t>
+      </w:r>
+      <w:r>
+        <w:rPr>
+          <w:rFonts w:ascii="Courier New" w:eastAsia="Times New Roman" w:hAnsi="Courier New" w:cs="Courier New"/>
+          <w:color w:val="ABB2BF"/>
+          <w:sz w:val="20"/>
+          <w:szCs w:val="20"/>
+          <w:lang w:val="en-US" w:eastAsia="ru-RU"/>
+        </w:rPr>
+        <w:t>}</w:t>
+      </w:r>
+      <w:r>
+        <w:rPr>
+          <w:rFonts w:ascii="Courier New" w:eastAsia="Times New Roman" w:hAnsi="Courier New" w:cs="Courier New"/>
+          <w:color w:val="ABB2BF"/>
+          <w:sz w:val="20"/>
+          <w:szCs w:val="20"/>
+          <w:lang w:val="en-US" w:eastAsia="ru-RU"/>
+        </w:rPr>
+        <w:br/>
+        <w:t xml:space="preserve">      &lt;/</w:t>
+      </w:r>
+      <w:r>
+        <w:rPr>
+          <w:rFonts w:ascii="Courier New" w:eastAsia="Times New Roman" w:hAnsi="Courier New" w:cs="Courier New"/>
+          <w:color w:val="E06C75"/>
+          <w:sz w:val="20"/>
+          <w:szCs w:val="20"/>
+          <w:lang w:val="en-US" w:eastAsia="ru-RU"/>
+        </w:rPr>
+        <w:t>div</w:t>
+      </w:r>
+      <w:r>
+        <w:rPr>
+          <w:rFonts w:ascii="Courier New" w:eastAsia="Times New Roman" w:hAnsi="Courier New" w:cs="Courier New"/>
+          <w:color w:val="ABB2BF"/>
+          <w:sz w:val="20"/>
+          <w:szCs w:val="20"/>
+          <w:lang w:val="en-US" w:eastAsia="ru-RU"/>
+        </w:rPr>
+        <w:t>&gt;</w:t>
+      </w:r>
+      <w:r>
+        <w:rPr>
+          <w:rFonts w:ascii="Courier New" w:eastAsia="Times New Roman" w:hAnsi="Courier New" w:cs="Courier New"/>
+          <w:color w:val="ABB2BF"/>
+          <w:sz w:val="20"/>
+          <w:szCs w:val="20"/>
+          <w:lang w:val="en-US" w:eastAsia="ru-RU"/>
+        </w:rPr>
+        <w:br/>
+        <w:t xml:space="preserve">    &lt;/</w:t>
+      </w:r>
+      <w:r>
+        <w:rPr>
+          <w:rFonts w:ascii="Courier New" w:eastAsia="Times New Roman" w:hAnsi="Courier New" w:cs="Courier New"/>
+          <w:color w:val="E06C75"/>
+          <w:sz w:val="20"/>
+          <w:szCs w:val="20"/>
+          <w:lang w:val="en-US" w:eastAsia="ru-RU"/>
+        </w:rPr>
+        <w:t>div</w:t>
+      </w:r>
+      <w:r>
+        <w:rPr>
+          <w:rFonts w:ascii="Courier New" w:eastAsia="Times New Roman" w:hAnsi="Courier New" w:cs="Courier New"/>
+          <w:color w:val="ABB2BF"/>
+          <w:sz w:val="20"/>
+          <w:szCs w:val="20"/>
+          <w:lang w:val="en-US" w:eastAsia="ru-RU"/>
+        </w:rPr>
+        <w:t>&gt;</w:t>
+      </w:r>
+      <w:r>
+        <w:rPr>
+          <w:rFonts w:ascii="Courier New" w:eastAsia="Times New Roman" w:hAnsi="Courier New" w:cs="Courier New"/>
+          <w:color w:val="ABB2BF"/>
+          <w:sz w:val="20"/>
+          <w:szCs w:val="20"/>
+          <w:lang w:val="en-US" w:eastAsia="ru-RU"/>
+        </w:rPr>
+        <w:br/>
+        <w:t xml:space="preserve">  )</w:t>
+      </w:r>
+      <w:r>
+        <w:rPr>
+          <w:rFonts w:ascii="Courier New" w:eastAsia="Times New Roman" w:hAnsi="Courier New" w:cs="Courier New"/>
+          <w:color w:val="ABB2BF"/>
+          <w:sz w:val="20"/>
+          <w:szCs w:val="20"/>
+          <w:lang w:val="en-US" w:eastAsia="ru-RU"/>
+        </w:rPr>
+        <w:br/>
+        <w:t>}</w:t>
+      </w:r>
+    </w:p>
+    <w:p>
+      <w:pPr>
+        <w:spacing w:after="0" w:line="240" w:lineRule="auto"/>
+        <w:rPr>
+          <w:lang w:val="en-US"/>
+        </w:rPr>
+      </w:pPr>
+    </w:p>
+    <w:p>
+      <w:pPr>
+        <w:spacing w:after="0" w:line="240" w:lineRule="auto"/>
+      </w:pPr>
+      <w:r>
+        <w:t>Объяснение:</w:t>
+      </w:r>
+    </w:p>
+    <w:p>
+      <w:pPr>
+        <w:spacing w:after="0" w:line="240" w:lineRule="auto"/>
+      </w:pPr>
+      <w:r>
+        <w:t xml:space="preserve">на входе </w:t>
+      </w:r>
+      <w:r>
+        <w:rPr>
+          <w:lang w:val="en-US"/>
+        </w:rPr>
+        <w:t>PROPS</w:t>
+      </w:r>
+      <w:r>
+        <w:t xml:space="preserve"> </w:t>
+      </w:r>
+      <w:r>
+        <w:t xml:space="preserve">это объект, и сразу используя этот </w:t>
+      </w:r>
+      <w:proofErr w:type="gramStart"/>
+      <w:r>
+        <w:t>объект</w:t>
+      </w:r>
+      <w:proofErr w:type="gramEnd"/>
+      <w:r>
+        <w:t xml:space="preserve"> используем ДП</w:t>
+      </w:r>
+      <w:r>
+        <w:t>.</w:t>
+      </w:r>
+    </w:p>
+    <w:p>
+      <w:pPr>
+        <w:spacing w:after="0" w:line="240" w:lineRule="auto"/>
+      </w:pPr>
+      <w:r>
+        <w:rPr>
+          <w:highlight w:val="red"/>
+        </w:rPr>
+        <w:t xml:space="preserve">НО! В этом случае мы не сможем получить доступ к остальным свойствам объекта </w:t>
+      </w:r>
+      <w:r>
+        <w:rPr>
+          <w:highlight w:val="red"/>
+          <w:lang w:val="en-US"/>
+        </w:rPr>
+        <w:t>PROPS</w:t>
+      </w:r>
+    </w:p>
+    <w:p>
+      <w:pPr>
+        <w:rPr>
+          <w:lang w:val="en-US"/>
+        </w:rPr>
+      </w:pPr>
+    </w:p>
+    <w:p>
+      <w:r>
+        <w:lastRenderedPageBreak/>
+        <w:t xml:space="preserve">Есть выход - использование </w:t>
+      </w:r>
+      <w:r>
+        <w:rPr>
+          <w:b/>
+        </w:rPr>
+        <w:t xml:space="preserve">оператора </w:t>
+      </w:r>
+      <w:r>
+        <w:rPr>
+          <w:b/>
+          <w:lang w:val="en-US"/>
+        </w:rPr>
+        <w:t>spread</w:t>
+      </w:r>
+      <w:r>
+        <w:rPr>
+          <w:b/>
+        </w:rPr>
+        <w:t xml:space="preserve"> (или </w:t>
+      </w:r>
+      <w:r>
+        <w:rPr>
+          <w:b/>
+          <w:lang w:val="en-US"/>
+        </w:rPr>
+        <w:t>rest</w:t>
+      </w:r>
+      <w:r>
+        <w:rPr>
+          <w:b/>
+        </w:rPr>
+        <w:t>?</w:t>
+      </w:r>
+      <w:r>
+        <w:rPr>
+          <w:b/>
+        </w:rPr>
+        <w:t>)</w:t>
+      </w:r>
+      <w:r>
+        <w:rPr>
+          <w:b/>
+        </w:rPr>
+        <w:t xml:space="preserve"> таким образом</w:t>
+      </w:r>
+      <w:r>
+        <w:t>:</w:t>
+      </w:r>
+    </w:p>
+    <w:p>
+      <w:pPr>
+        <w:shd w:val="clear" w:color="auto" w:fill="282C34"/>
+        <w:tabs>
+          <w:tab w:val="left" w:pos="916"/>
+          <w:tab w:val="left" w:pos="1832"/>
+          <w:tab w:val="left" w:pos="2748"/>
+          <w:tab w:val="left" w:pos="3664"/>
+          <w:tab w:val="left" w:pos="4580"/>
+          <w:tab w:val="left" w:pos="5496"/>
+          <w:tab w:val="left" w:pos="6412"/>
+          <w:tab w:val="left" w:pos="7328"/>
+          <w:tab w:val="left" w:pos="8244"/>
+          <w:tab w:val="left" w:pos="9160"/>
+          <w:tab w:val="left" w:pos="10076"/>
+          <w:tab w:val="left" w:pos="10992"/>
+          <w:tab w:val="left" w:pos="11908"/>
+          <w:tab w:val="left" w:pos="12824"/>
+          <w:tab w:val="left" w:pos="13740"/>
+          <w:tab w:val="left" w:pos="14656"/>
+        </w:tabs>
+        <w:spacing w:after="0" w:line="240" w:lineRule="auto"/>
+        <w:rPr>
+          <w:rFonts w:ascii="Courier New" w:eastAsia="Times New Roman" w:hAnsi="Courier New" w:cs="Courier New"/>
+          <w:color w:val="ABB2BF"/>
+          <w:sz w:val="20"/>
+          <w:szCs w:val="20"/>
+          <w:lang w:val="en-US" w:eastAsia="ru-RU"/>
+        </w:rPr>
+      </w:pPr>
+      <w:proofErr w:type="gramStart"/>
+      <w:r>
+        <w:rPr>
+          <w:rFonts w:ascii="Courier New" w:eastAsia="Times New Roman" w:hAnsi="Courier New" w:cs="Courier New"/>
+          <w:color w:val="C678DD"/>
+          <w:sz w:val="20"/>
+          <w:szCs w:val="20"/>
+          <w:lang w:val="en-US" w:eastAsia="ru-RU"/>
+        </w:rPr>
+        <w:t>export</w:t>
+      </w:r>
+      <w:proofErr w:type="gramEnd"/>
+      <w:r>
+        <w:rPr>
+          <w:rFonts w:ascii="Courier New" w:eastAsia="Times New Roman" w:hAnsi="Courier New" w:cs="Courier New"/>
+          <w:color w:val="C678DD"/>
+          <w:sz w:val="20"/>
+          <w:szCs w:val="20"/>
+          <w:lang w:val="en-US" w:eastAsia="ru-RU"/>
+        </w:rPr>
+        <w:t xml:space="preserve"> </w:t>
+      </w:r>
+      <w:proofErr w:type="spellStart"/>
+      <w:r>
+        <w:rPr>
+          <w:rFonts w:ascii="Courier New" w:eastAsia="Times New Roman" w:hAnsi="Courier New" w:cs="Courier New"/>
+          <w:color w:val="C678DD"/>
+          <w:sz w:val="20"/>
+          <w:szCs w:val="20"/>
+          <w:lang w:val="en-US" w:eastAsia="ru-RU"/>
+        </w:rPr>
+        <w:t>const</w:t>
+      </w:r>
+      <w:proofErr w:type="spellEnd"/>
+      <w:r>
+        <w:rPr>
+          <w:rFonts w:ascii="Courier New" w:eastAsia="Times New Roman" w:hAnsi="Courier New" w:cs="Courier New"/>
+          <w:color w:val="C678DD"/>
+          <w:sz w:val="20"/>
+          <w:szCs w:val="20"/>
+          <w:lang w:val="en-US" w:eastAsia="ru-RU"/>
+        </w:rPr>
+        <w:t xml:space="preserve"> </w:t>
+      </w:r>
+      <w:proofErr w:type="spellStart"/>
+      <w:r>
+        <w:rPr>
+          <w:rFonts w:ascii="Courier New" w:eastAsia="Times New Roman" w:hAnsi="Courier New" w:cs="Courier New"/>
+          <w:color w:val="61AFEF"/>
+          <w:sz w:val="20"/>
+          <w:szCs w:val="20"/>
+          <w:lang w:val="en-US" w:eastAsia="ru-RU"/>
+        </w:rPr>
+        <w:t>ManComponent</w:t>
+      </w:r>
+      <w:proofErr w:type="spellEnd"/>
+      <w:r>
+        <w:rPr>
+          <w:rFonts w:ascii="Courier New" w:eastAsia="Times New Roman" w:hAnsi="Courier New" w:cs="Courier New"/>
+          <w:color w:val="ABB2BF"/>
+          <w:sz w:val="20"/>
+          <w:szCs w:val="20"/>
+          <w:lang w:val="en-US" w:eastAsia="ru-RU"/>
+        </w:rPr>
+        <w:t xml:space="preserve">: </w:t>
+      </w:r>
+      <w:proofErr w:type="spellStart"/>
+      <w:r>
+        <w:rPr>
+          <w:rFonts w:ascii="Courier New" w:eastAsia="Times New Roman" w:hAnsi="Courier New" w:cs="Courier New"/>
+          <w:color w:val="E5C07B"/>
+          <w:sz w:val="20"/>
+          <w:szCs w:val="20"/>
+          <w:lang w:val="en-US" w:eastAsia="ru-RU"/>
+        </w:rPr>
+        <w:t>React</w:t>
+      </w:r>
+      <w:r>
+        <w:rPr>
+          <w:rFonts w:ascii="Courier New" w:eastAsia="Times New Roman" w:hAnsi="Courier New" w:cs="Courier New"/>
+          <w:color w:val="ABB2BF"/>
+          <w:sz w:val="20"/>
+          <w:szCs w:val="20"/>
+          <w:lang w:val="en-US" w:eastAsia="ru-RU"/>
+        </w:rPr>
+        <w:t>.</w:t>
+      </w:r>
+      <w:r>
+        <w:rPr>
+          <w:rFonts w:ascii="Courier New" w:eastAsia="Times New Roman" w:hAnsi="Courier New" w:cs="Courier New"/>
+          <w:color w:val="E5C07B"/>
+          <w:sz w:val="20"/>
+          <w:szCs w:val="20"/>
+          <w:lang w:val="en-US" w:eastAsia="ru-RU"/>
+        </w:rPr>
+        <w:t>FC</w:t>
+      </w:r>
+      <w:proofErr w:type="spellEnd"/>
+      <w:r>
+        <w:rPr>
+          <w:rFonts w:ascii="Courier New" w:eastAsia="Times New Roman" w:hAnsi="Courier New" w:cs="Courier New"/>
+          <w:color w:val="ABB2BF"/>
+          <w:sz w:val="20"/>
+          <w:szCs w:val="20"/>
+          <w:lang w:val="en-US" w:eastAsia="ru-RU"/>
+        </w:rPr>
+        <w:t>&lt;</w:t>
+      </w:r>
+      <w:proofErr w:type="spellStart"/>
+      <w:r>
+        <w:rPr>
+          <w:rFonts w:ascii="Courier New" w:eastAsia="Times New Roman" w:hAnsi="Courier New" w:cs="Courier New"/>
+          <w:color w:val="E5C07B"/>
+          <w:sz w:val="20"/>
+          <w:szCs w:val="20"/>
+          <w:lang w:val="en-US" w:eastAsia="ru-RU"/>
+        </w:rPr>
+        <w:t>PropsType</w:t>
+      </w:r>
+      <w:proofErr w:type="spellEnd"/>
+      <w:r>
+        <w:rPr>
+          <w:rFonts w:ascii="Courier New" w:eastAsia="Times New Roman" w:hAnsi="Courier New" w:cs="Courier New"/>
+          <w:color w:val="ABB2BF"/>
+          <w:sz w:val="20"/>
+          <w:szCs w:val="20"/>
+          <w:lang w:val="en-US" w:eastAsia="ru-RU"/>
+        </w:rPr>
+        <w:t>&gt; = ({</w:t>
+      </w:r>
+      <w:r>
+        <w:rPr>
+          <w:rFonts w:ascii="Courier New" w:eastAsia="Times New Roman" w:hAnsi="Courier New" w:cs="Courier New"/>
+          <w:b/>
+          <w:color w:val="D19A66"/>
+          <w:sz w:val="20"/>
+          <w:szCs w:val="20"/>
+          <w:lang w:val="en-US" w:eastAsia="ru-RU"/>
+        </w:rPr>
+        <w:t>title</w:t>
+      </w:r>
+      <w:r>
+        <w:rPr>
+          <w:rFonts w:ascii="Courier New" w:eastAsia="Times New Roman" w:hAnsi="Courier New" w:cs="Courier New"/>
+          <w:b/>
+          <w:color w:val="ABB2BF"/>
+          <w:sz w:val="20"/>
+          <w:szCs w:val="20"/>
+          <w:lang w:val="en-US" w:eastAsia="ru-RU"/>
+        </w:rPr>
+        <w:t xml:space="preserve">, </w:t>
+      </w:r>
+      <w:r>
+        <w:rPr>
+          <w:rFonts w:ascii="Courier New" w:eastAsia="Times New Roman" w:hAnsi="Courier New" w:cs="Courier New"/>
+          <w:b/>
+          <w:color w:val="D19A66"/>
+          <w:sz w:val="20"/>
+          <w:szCs w:val="20"/>
+          <w:lang w:val="en-US" w:eastAsia="ru-RU"/>
+        </w:rPr>
+        <w:t>man</w:t>
+      </w:r>
+      <w:r>
+        <w:rPr>
+          <w:rFonts w:ascii="Courier New" w:eastAsia="Times New Roman" w:hAnsi="Courier New" w:cs="Courier New"/>
+          <w:b/>
+          <w:color w:val="ABB2BF"/>
+          <w:sz w:val="20"/>
+          <w:szCs w:val="20"/>
+          <w:lang w:val="en-US" w:eastAsia="ru-RU"/>
+        </w:rPr>
+        <w:t>,...</w:t>
+      </w:r>
+      <w:r>
+        <w:rPr>
+          <w:rFonts w:ascii="Courier New" w:eastAsia="Times New Roman" w:hAnsi="Courier New" w:cs="Courier New"/>
+          <w:b/>
+          <w:color w:val="D19A66"/>
+          <w:sz w:val="20"/>
+          <w:szCs w:val="20"/>
+          <w:lang w:val="en-US" w:eastAsia="ru-RU"/>
+        </w:rPr>
+        <w:t>props</w:t>
+      </w:r>
+      <w:r>
+        <w:rPr>
+          <w:rFonts w:ascii="Courier New" w:eastAsia="Times New Roman" w:hAnsi="Courier New" w:cs="Courier New"/>
+          <w:color w:val="ABB2BF"/>
+          <w:sz w:val="20"/>
+          <w:szCs w:val="20"/>
+          <w:lang w:val="en-US" w:eastAsia="ru-RU"/>
+        </w:rPr>
+        <w:t>}) =&gt; {</w:t>
+      </w:r>
+      <w:r>
+        <w:rPr>
+          <w:rFonts w:ascii="Courier New" w:eastAsia="Times New Roman" w:hAnsi="Courier New" w:cs="Courier New"/>
+          <w:color w:val="ABB2BF"/>
+          <w:sz w:val="20"/>
+          <w:szCs w:val="20"/>
+          <w:lang w:val="en-US" w:eastAsia="ru-RU"/>
+        </w:rPr>
+        <w:br/>
+        <w:t xml:space="preserve">   </w:t>
+      </w:r>
+      <w:r>
+        <w:rPr>
+          <w:rFonts w:ascii="Courier New" w:eastAsia="Times New Roman" w:hAnsi="Courier New" w:cs="Courier New"/>
+          <w:color w:val="C678DD"/>
+          <w:sz w:val="20"/>
+          <w:szCs w:val="20"/>
+          <w:lang w:val="en-US" w:eastAsia="ru-RU"/>
+        </w:rPr>
+        <w:t xml:space="preserve">return </w:t>
+      </w:r>
+      <w:r>
+        <w:rPr>
+          <w:rFonts w:ascii="Courier New" w:eastAsia="Times New Roman" w:hAnsi="Courier New" w:cs="Courier New"/>
+          <w:color w:val="ABB2BF"/>
+          <w:sz w:val="20"/>
+          <w:szCs w:val="20"/>
+          <w:lang w:val="en-US" w:eastAsia="ru-RU"/>
+        </w:rPr>
+        <w:t>(</w:t>
+      </w:r>
+      <w:r>
+        <w:rPr>
+          <w:rFonts w:ascii="Courier New" w:eastAsia="Times New Roman" w:hAnsi="Courier New" w:cs="Courier New"/>
+          <w:color w:val="ABB2BF"/>
+          <w:sz w:val="20"/>
+          <w:szCs w:val="20"/>
+          <w:lang w:val="en-US" w:eastAsia="ru-RU"/>
+        </w:rPr>
+        <w:br/>
+        <w:t xml:space="preserve">    &lt;</w:t>
+      </w:r>
+      <w:r>
+        <w:rPr>
+          <w:rFonts w:ascii="Courier New" w:eastAsia="Times New Roman" w:hAnsi="Courier New" w:cs="Courier New"/>
+          <w:color w:val="E06C75"/>
+          <w:sz w:val="20"/>
+          <w:szCs w:val="20"/>
+          <w:lang w:val="en-US" w:eastAsia="ru-RU"/>
+        </w:rPr>
+        <w:t>div</w:t>
+      </w:r>
+      <w:r>
+        <w:rPr>
+          <w:rFonts w:ascii="Courier New" w:eastAsia="Times New Roman" w:hAnsi="Courier New" w:cs="Courier New"/>
+          <w:color w:val="ABB2BF"/>
+          <w:sz w:val="20"/>
+          <w:szCs w:val="20"/>
+          <w:lang w:val="en-US" w:eastAsia="ru-RU"/>
+        </w:rPr>
+        <w:t>&gt;</w:t>
+      </w:r>
+      <w:r>
+        <w:rPr>
+          <w:rFonts w:ascii="Courier New" w:eastAsia="Times New Roman" w:hAnsi="Courier New" w:cs="Courier New"/>
+          <w:color w:val="ABB2BF"/>
+          <w:sz w:val="20"/>
+          <w:szCs w:val="20"/>
+          <w:lang w:val="en-US" w:eastAsia="ru-RU"/>
+        </w:rPr>
+        <w:br/>
+        <w:t xml:space="preserve">      &lt;</w:t>
+      </w:r>
+      <w:r>
+        <w:rPr>
+          <w:rFonts w:ascii="Courier New" w:eastAsia="Times New Roman" w:hAnsi="Courier New" w:cs="Courier New"/>
+          <w:color w:val="E06C75"/>
+          <w:sz w:val="20"/>
+          <w:szCs w:val="20"/>
+          <w:lang w:val="en-US" w:eastAsia="ru-RU"/>
+        </w:rPr>
+        <w:t>h1</w:t>
+      </w:r>
+      <w:r>
+        <w:rPr>
+          <w:rFonts w:ascii="Courier New" w:eastAsia="Times New Roman" w:hAnsi="Courier New" w:cs="Courier New"/>
+          <w:color w:val="ABB2BF"/>
+          <w:sz w:val="20"/>
+          <w:szCs w:val="20"/>
+          <w:lang w:val="en-US" w:eastAsia="ru-RU"/>
+        </w:rPr>
+        <w:t>&gt;{</w:t>
+      </w:r>
+      <w:r>
+        <w:rPr>
+          <w:rFonts w:ascii="Courier New" w:eastAsia="Times New Roman" w:hAnsi="Courier New" w:cs="Courier New"/>
+          <w:color w:val="D19A66"/>
+          <w:sz w:val="20"/>
+          <w:szCs w:val="20"/>
+          <w:lang w:val="en-US" w:eastAsia="ru-RU"/>
+        </w:rPr>
+        <w:t>title</w:t>
+      </w:r>
+      <w:r>
+        <w:rPr>
+          <w:rFonts w:ascii="Courier New" w:eastAsia="Times New Roman" w:hAnsi="Courier New" w:cs="Courier New"/>
+          <w:color w:val="ABB2BF"/>
+          <w:sz w:val="20"/>
+          <w:szCs w:val="20"/>
+          <w:lang w:val="en-US" w:eastAsia="ru-RU"/>
+        </w:rPr>
+        <w:t>}&lt;/</w:t>
+      </w:r>
+      <w:r>
+        <w:rPr>
+          <w:rFonts w:ascii="Courier New" w:eastAsia="Times New Roman" w:hAnsi="Courier New" w:cs="Courier New"/>
+          <w:color w:val="E06C75"/>
+          <w:sz w:val="20"/>
+          <w:szCs w:val="20"/>
+          <w:lang w:val="en-US" w:eastAsia="ru-RU"/>
+        </w:rPr>
+        <w:t>h1</w:t>
+      </w:r>
+      <w:r>
+        <w:rPr>
+          <w:rFonts w:ascii="Courier New" w:eastAsia="Times New Roman" w:hAnsi="Courier New" w:cs="Courier New"/>
+          <w:color w:val="ABB2BF"/>
+          <w:sz w:val="20"/>
+          <w:szCs w:val="20"/>
+          <w:lang w:val="en-US" w:eastAsia="ru-RU"/>
+        </w:rPr>
+        <w:t>&gt;</w:t>
+      </w:r>
+      <w:r>
+        <w:rPr>
+          <w:rFonts w:ascii="Courier New" w:eastAsia="Times New Roman" w:hAnsi="Courier New" w:cs="Courier New"/>
+          <w:color w:val="ABB2BF"/>
+          <w:sz w:val="20"/>
+          <w:szCs w:val="20"/>
+          <w:lang w:val="en-US" w:eastAsia="ru-RU"/>
+        </w:rPr>
+        <w:br/>
+        <w:t xml:space="preserve">      &lt;</w:t>
+      </w:r>
+      <w:proofErr w:type="spellStart"/>
+      <w:r>
+        <w:rPr>
+          <w:rFonts w:ascii="Courier New" w:eastAsia="Times New Roman" w:hAnsi="Courier New" w:cs="Courier New"/>
+          <w:color w:val="E06C75"/>
+          <w:sz w:val="20"/>
+          <w:szCs w:val="20"/>
+          <w:lang w:val="en-US" w:eastAsia="ru-RU"/>
+        </w:rPr>
+        <w:t>hr</w:t>
+      </w:r>
+      <w:proofErr w:type="spellEnd"/>
+      <w:r>
+        <w:rPr>
+          <w:rFonts w:ascii="Courier New" w:eastAsia="Times New Roman" w:hAnsi="Courier New" w:cs="Courier New"/>
+          <w:color w:val="ABB2BF"/>
+          <w:sz w:val="20"/>
+          <w:szCs w:val="20"/>
+          <w:lang w:val="en-US" w:eastAsia="ru-RU"/>
+        </w:rPr>
+        <w:t>/&gt;</w:t>
+      </w:r>
+      <w:r>
+        <w:rPr>
+          <w:rFonts w:ascii="Courier New" w:eastAsia="Times New Roman" w:hAnsi="Courier New" w:cs="Courier New"/>
+          <w:color w:val="ABB2BF"/>
+          <w:sz w:val="20"/>
+          <w:szCs w:val="20"/>
+          <w:lang w:val="en-US" w:eastAsia="ru-RU"/>
+        </w:rPr>
+        <w:br/>
+        <w:t xml:space="preserve">      &lt;</w:t>
+      </w:r>
+      <w:r>
+        <w:rPr>
+          <w:rFonts w:ascii="Courier New" w:eastAsia="Times New Roman" w:hAnsi="Courier New" w:cs="Courier New"/>
+          <w:color w:val="E06C75"/>
+          <w:sz w:val="20"/>
+          <w:szCs w:val="20"/>
+          <w:lang w:val="en-US" w:eastAsia="ru-RU"/>
+        </w:rPr>
+        <w:t>div</w:t>
+      </w:r>
+      <w:r>
+        <w:rPr>
+          <w:rFonts w:ascii="Courier New" w:eastAsia="Times New Roman" w:hAnsi="Courier New" w:cs="Courier New"/>
+          <w:color w:val="ABB2BF"/>
+          <w:sz w:val="20"/>
+          <w:szCs w:val="20"/>
+          <w:lang w:val="en-US" w:eastAsia="ru-RU"/>
+        </w:rPr>
+        <w:t>&gt;</w:t>
+      </w:r>
+      <w:r>
+        <w:rPr>
+          <w:rFonts w:ascii="Courier New" w:eastAsia="Times New Roman" w:hAnsi="Courier New" w:cs="Courier New"/>
+          <w:color w:val="ABB2BF"/>
+          <w:sz w:val="20"/>
+          <w:szCs w:val="20"/>
+          <w:lang w:val="en-US" w:eastAsia="ru-RU"/>
+        </w:rPr>
+        <w:br/>
+        <w:t xml:space="preserve">        {</w:t>
+      </w:r>
+      <w:r>
+        <w:rPr>
+          <w:rFonts w:ascii="Courier New" w:eastAsia="Times New Roman" w:hAnsi="Courier New" w:cs="Courier New"/>
+          <w:color w:val="D19A66"/>
+          <w:sz w:val="20"/>
+          <w:szCs w:val="20"/>
+          <w:lang w:val="en-US" w:eastAsia="ru-RU"/>
+        </w:rPr>
+        <w:t>man</w:t>
+      </w:r>
+      <w:r>
+        <w:rPr>
+          <w:rFonts w:ascii="Courier New" w:eastAsia="Times New Roman" w:hAnsi="Courier New" w:cs="Courier New"/>
+          <w:color w:val="ABB2BF"/>
+          <w:sz w:val="20"/>
+          <w:szCs w:val="20"/>
+          <w:lang w:val="en-US" w:eastAsia="ru-RU"/>
+        </w:rPr>
+        <w:t>}</w:t>
+      </w:r>
+      <w:r>
+        <w:rPr>
+          <w:rFonts w:ascii="Courier New" w:eastAsia="Times New Roman" w:hAnsi="Courier New" w:cs="Courier New"/>
+          <w:color w:val="ABB2BF"/>
+          <w:sz w:val="20"/>
+          <w:szCs w:val="20"/>
+          <w:lang w:val="en-US" w:eastAsia="ru-RU"/>
+        </w:rPr>
+        <w:br/>
+        <w:t xml:space="preserve">      &lt;/</w:t>
+      </w:r>
+      <w:r>
+        <w:rPr>
+          <w:rFonts w:ascii="Courier New" w:eastAsia="Times New Roman" w:hAnsi="Courier New" w:cs="Courier New"/>
+          <w:color w:val="E06C75"/>
+          <w:sz w:val="20"/>
+          <w:szCs w:val="20"/>
+          <w:lang w:val="en-US" w:eastAsia="ru-RU"/>
+        </w:rPr>
+        <w:t>div</w:t>
+      </w:r>
+      <w:r>
+        <w:rPr>
+          <w:rFonts w:ascii="Courier New" w:eastAsia="Times New Roman" w:hAnsi="Courier New" w:cs="Courier New"/>
+          <w:color w:val="ABB2BF"/>
+          <w:sz w:val="20"/>
+          <w:szCs w:val="20"/>
+          <w:lang w:val="en-US" w:eastAsia="ru-RU"/>
+        </w:rPr>
+        <w:t>&gt;</w:t>
+      </w:r>
+      <w:r>
+        <w:rPr>
+          <w:rFonts w:ascii="Courier New" w:eastAsia="Times New Roman" w:hAnsi="Courier New" w:cs="Courier New"/>
+          <w:color w:val="ABB2BF"/>
+          <w:sz w:val="20"/>
+          <w:szCs w:val="20"/>
+          <w:lang w:val="en-US" w:eastAsia="ru-RU"/>
+        </w:rPr>
+        <w:br/>
+        <w:t xml:space="preserve">      {</w:t>
+      </w:r>
+      <w:proofErr w:type="spellStart"/>
+      <w:r>
+        <w:rPr>
+          <w:rFonts w:ascii="Courier New" w:eastAsia="Times New Roman" w:hAnsi="Courier New" w:cs="Courier New"/>
+          <w:color w:val="D19A66"/>
+          <w:sz w:val="20"/>
+          <w:szCs w:val="20"/>
+          <w:lang w:val="en-US" w:eastAsia="ru-RU"/>
+        </w:rPr>
+        <w:t>props</w:t>
+      </w:r>
+      <w:r>
+        <w:rPr>
+          <w:rFonts w:ascii="Courier New" w:eastAsia="Times New Roman" w:hAnsi="Courier New" w:cs="Courier New"/>
+          <w:color w:val="ABB2BF"/>
+          <w:sz w:val="20"/>
+          <w:szCs w:val="20"/>
+          <w:lang w:val="en-US" w:eastAsia="ru-RU"/>
+        </w:rPr>
+        <w:t>.</w:t>
+      </w:r>
+      <w:r>
+        <w:rPr>
+          <w:rFonts w:ascii="Courier New" w:eastAsia="Times New Roman" w:hAnsi="Courier New" w:cs="Courier New"/>
+          <w:color w:val="E06C75"/>
+          <w:sz w:val="20"/>
+          <w:szCs w:val="20"/>
+          <w:lang w:val="en-US" w:eastAsia="ru-RU"/>
+        </w:rPr>
+        <w:t>children</w:t>
+      </w:r>
+      <w:proofErr w:type="spellEnd"/>
+      <w:r>
+        <w:rPr>
+          <w:rFonts w:ascii="Courier New" w:eastAsia="Times New Roman" w:hAnsi="Courier New" w:cs="Courier New"/>
+          <w:color w:val="ABB2BF"/>
+          <w:sz w:val="20"/>
+          <w:szCs w:val="20"/>
+          <w:lang w:val="en-US" w:eastAsia="ru-RU"/>
+        </w:rPr>
+        <w:t>}</w:t>
+      </w:r>
+      <w:r>
+        <w:rPr>
+          <w:rFonts w:ascii="Courier New" w:eastAsia="Times New Roman" w:hAnsi="Courier New" w:cs="Courier New"/>
+          <w:color w:val="ABB2BF"/>
+          <w:sz w:val="20"/>
+          <w:szCs w:val="20"/>
+          <w:lang w:val="en-US" w:eastAsia="ru-RU"/>
+        </w:rPr>
+        <w:br/>
+        <w:t xml:space="preserve">    &lt;/</w:t>
+      </w:r>
+      <w:r>
+        <w:rPr>
+          <w:rFonts w:ascii="Courier New" w:eastAsia="Times New Roman" w:hAnsi="Courier New" w:cs="Courier New"/>
+          <w:color w:val="E06C75"/>
+          <w:sz w:val="20"/>
+          <w:szCs w:val="20"/>
+          <w:lang w:val="en-US" w:eastAsia="ru-RU"/>
+        </w:rPr>
+        <w:t>div</w:t>
+      </w:r>
+      <w:r>
+        <w:rPr>
+          <w:rFonts w:ascii="Courier New" w:eastAsia="Times New Roman" w:hAnsi="Courier New" w:cs="Courier New"/>
+          <w:color w:val="ABB2BF"/>
+          <w:sz w:val="20"/>
+          <w:szCs w:val="20"/>
+          <w:lang w:val="en-US" w:eastAsia="ru-RU"/>
+        </w:rPr>
+        <w:t>&gt;</w:t>
+      </w:r>
+      <w:r>
+        <w:rPr>
+          <w:rFonts w:ascii="Courier New" w:eastAsia="Times New Roman" w:hAnsi="Courier New" w:cs="Courier New"/>
+          <w:color w:val="ABB2BF"/>
+          <w:sz w:val="20"/>
+          <w:szCs w:val="20"/>
+          <w:lang w:val="en-US" w:eastAsia="ru-RU"/>
+        </w:rPr>
+        <w:br/>
+        <w:t xml:space="preserve">  )</w:t>
+      </w:r>
+      <w:r>
+        <w:rPr>
+          <w:rFonts w:ascii="Courier New" w:eastAsia="Times New Roman" w:hAnsi="Courier New" w:cs="Courier New"/>
+          <w:color w:val="ABB2BF"/>
+          <w:sz w:val="20"/>
+          <w:szCs w:val="20"/>
+          <w:lang w:val="en-US" w:eastAsia="ru-RU"/>
+        </w:rPr>
+        <w:br/>
+        <w:t>}</w:t>
+      </w:r>
+    </w:p>
+    <w:p>
+      <w:pPr>
+        <w:rPr>
+          <w:lang w:val="en-US"/>
+        </w:rPr>
+      </w:pPr>
+    </w:p>
+    <w:p>
+      <w:pPr>
+        <w:rPr>
+          <w:lang w:val="en-US"/>
+        </w:rPr>
+      </w:pPr>
+      <w:r>
+        <w:t>или</w:t>
+      </w:r>
+      <w:r>
+        <w:rPr>
+          <w:lang w:val="en-US"/>
+        </w:rPr>
+        <w:t xml:space="preserve"> </w:t>
+      </w:r>
+      <w:r>
+        <w:t>можно</w:t>
+      </w:r>
+      <w:r>
+        <w:rPr>
+          <w:lang w:val="en-US"/>
+        </w:rPr>
+        <w:t xml:space="preserve"> </w:t>
+      </w:r>
+      <w:r>
+        <w:t>сделать</w:t>
+      </w:r>
+      <w:r>
+        <w:rPr>
+          <w:lang w:val="en-US"/>
+        </w:rPr>
+        <w:t xml:space="preserve"> </w:t>
+      </w:r>
+      <w:r>
+        <w:t>так</w:t>
+      </w:r>
+      <w:r>
+        <w:rPr>
+          <w:lang w:val="en-US"/>
+        </w:rPr>
+        <w:t>:</w:t>
+      </w:r>
+    </w:p>
+    <w:p>
+      <w:pPr>
+        <w:shd w:val="clear" w:color="auto" w:fill="282C34"/>
+        <w:tabs>
+          <w:tab w:val="left" w:pos="916"/>
+          <w:tab w:val="left" w:pos="1832"/>
+          <w:tab w:val="left" w:pos="2748"/>
+          <w:tab w:val="left" w:pos="3664"/>
+          <w:tab w:val="left" w:pos="4580"/>
+          <w:tab w:val="left" w:pos="5496"/>
+          <w:tab w:val="left" w:pos="6412"/>
+          <w:tab w:val="left" w:pos="7328"/>
+          <w:tab w:val="left" w:pos="8244"/>
+          <w:tab w:val="left" w:pos="9160"/>
+          <w:tab w:val="left" w:pos="10076"/>
+          <w:tab w:val="left" w:pos="10992"/>
+          <w:tab w:val="left" w:pos="11908"/>
+          <w:tab w:val="left" w:pos="12824"/>
+          <w:tab w:val="left" w:pos="13740"/>
+          <w:tab w:val="left" w:pos="14656"/>
+        </w:tabs>
+        <w:spacing w:after="0" w:line="240" w:lineRule="auto"/>
+        <w:rPr>
+          <w:rFonts w:ascii="Courier New" w:eastAsia="Times New Roman" w:hAnsi="Courier New" w:cs="Courier New"/>
+          <w:color w:val="ABB2BF"/>
+          <w:sz w:val="20"/>
+          <w:szCs w:val="20"/>
+          <w:lang w:val="en-US" w:eastAsia="ru-RU"/>
+        </w:rPr>
+      </w:pPr>
+      <w:proofErr w:type="gramStart"/>
+      <w:r>
+        <w:rPr>
+          <w:rFonts w:ascii="Courier New" w:eastAsia="Times New Roman" w:hAnsi="Courier New" w:cs="Courier New"/>
+          <w:color w:val="C678DD"/>
+          <w:sz w:val="20"/>
+          <w:szCs w:val="20"/>
+          <w:lang w:val="en-US" w:eastAsia="ru-RU"/>
+        </w:rPr>
+        <w:t>export</w:t>
+      </w:r>
+      <w:proofErr w:type="gramEnd"/>
+      <w:r>
+        <w:rPr>
+          <w:rFonts w:ascii="Courier New" w:eastAsia="Times New Roman" w:hAnsi="Courier New" w:cs="Courier New"/>
+          <w:color w:val="C678DD"/>
+          <w:sz w:val="20"/>
+          <w:szCs w:val="20"/>
+          <w:lang w:val="en-US" w:eastAsia="ru-RU"/>
+        </w:rPr>
+        <w:t xml:space="preserve"> </w:t>
+      </w:r>
+      <w:proofErr w:type="spellStart"/>
+      <w:r>
+        <w:rPr>
+          <w:rFonts w:ascii="Courier New" w:eastAsia="Times New Roman" w:hAnsi="Courier New" w:cs="Courier New"/>
+          <w:color w:val="C678DD"/>
+          <w:sz w:val="20"/>
+          <w:szCs w:val="20"/>
+          <w:lang w:val="en-US" w:eastAsia="ru-RU"/>
+        </w:rPr>
+        <w:t>const</w:t>
+      </w:r>
+      <w:proofErr w:type="spellEnd"/>
+      <w:r>
+        <w:rPr>
+          <w:rFonts w:ascii="Courier New" w:eastAsia="Times New Roman" w:hAnsi="Courier New" w:cs="Courier New"/>
+          <w:color w:val="C678DD"/>
+          <w:sz w:val="20"/>
+          <w:szCs w:val="20"/>
+          <w:lang w:val="en-US" w:eastAsia="ru-RU"/>
+        </w:rPr>
+        <w:t xml:space="preserve"> </w:t>
+      </w:r>
+      <w:proofErr w:type="spellStart"/>
+      <w:r>
+        <w:rPr>
+          <w:rFonts w:ascii="Courier New" w:eastAsia="Times New Roman" w:hAnsi="Courier New" w:cs="Courier New"/>
+          <w:color w:val="61AFEF"/>
+          <w:sz w:val="20"/>
+          <w:szCs w:val="20"/>
+          <w:lang w:val="en-US" w:eastAsia="ru-RU"/>
+        </w:rPr>
+        <w:t>ManComponent</w:t>
+      </w:r>
+      <w:proofErr w:type="spellEnd"/>
+      <w:r>
+        <w:rPr>
+          <w:rFonts w:ascii="Courier New" w:eastAsia="Times New Roman" w:hAnsi="Courier New" w:cs="Courier New"/>
+          <w:color w:val="ABB2BF"/>
+          <w:sz w:val="20"/>
+          <w:szCs w:val="20"/>
+          <w:lang w:val="en-US" w:eastAsia="ru-RU"/>
+        </w:rPr>
+        <w:t xml:space="preserve">: </w:t>
+      </w:r>
+      <w:proofErr w:type="spellStart"/>
+      <w:r>
+        <w:rPr>
+          <w:rFonts w:ascii="Courier New" w:eastAsia="Times New Roman" w:hAnsi="Courier New" w:cs="Courier New"/>
+          <w:color w:val="E5C07B"/>
+          <w:sz w:val="20"/>
+          <w:szCs w:val="20"/>
+          <w:lang w:val="en-US" w:eastAsia="ru-RU"/>
+        </w:rPr>
+        <w:t>React</w:t>
+      </w:r>
+      <w:r>
+        <w:rPr>
+          <w:rFonts w:ascii="Courier New" w:eastAsia="Times New Roman" w:hAnsi="Courier New" w:cs="Courier New"/>
+          <w:color w:val="ABB2BF"/>
+          <w:sz w:val="20"/>
+          <w:szCs w:val="20"/>
+          <w:lang w:val="en-US" w:eastAsia="ru-RU"/>
+        </w:rPr>
+        <w:t>.</w:t>
+      </w:r>
+      <w:r>
+        <w:rPr>
+          <w:rFonts w:ascii="Courier New" w:eastAsia="Times New Roman" w:hAnsi="Courier New" w:cs="Courier New"/>
+          <w:color w:val="E5C07B"/>
+          <w:sz w:val="20"/>
+          <w:szCs w:val="20"/>
+          <w:lang w:val="en-US" w:eastAsia="ru-RU"/>
+        </w:rPr>
+        <w:t>FC</w:t>
+      </w:r>
+      <w:proofErr w:type="spellEnd"/>
+      <w:r>
+        <w:rPr>
+          <w:rFonts w:ascii="Courier New" w:eastAsia="Times New Roman" w:hAnsi="Courier New" w:cs="Courier New"/>
+          <w:color w:val="ABB2BF"/>
+          <w:sz w:val="20"/>
+          <w:szCs w:val="20"/>
+          <w:lang w:val="en-US" w:eastAsia="ru-RU"/>
+        </w:rPr>
+        <w:t>&lt;</w:t>
+      </w:r>
+      <w:proofErr w:type="spellStart"/>
+      <w:r>
+        <w:rPr>
+          <w:rFonts w:ascii="Courier New" w:eastAsia="Times New Roman" w:hAnsi="Courier New" w:cs="Courier New"/>
+          <w:color w:val="E5C07B"/>
+          <w:sz w:val="20"/>
+          <w:szCs w:val="20"/>
+          <w:lang w:val="en-US" w:eastAsia="ru-RU"/>
+        </w:rPr>
+        <w:t>PropsType</w:t>
+      </w:r>
+      <w:proofErr w:type="spellEnd"/>
+      <w:r>
+        <w:rPr>
+          <w:rFonts w:ascii="Courier New" w:eastAsia="Times New Roman" w:hAnsi="Courier New" w:cs="Courier New"/>
+          <w:color w:val="ABB2BF"/>
+          <w:sz w:val="20"/>
+          <w:szCs w:val="20"/>
+          <w:lang w:val="en-US" w:eastAsia="ru-RU"/>
+        </w:rPr>
+        <w:t>&gt; = (</w:t>
+      </w:r>
+      <w:r>
+        <w:rPr>
+          <w:rFonts w:ascii="Courier New" w:eastAsia="Times New Roman" w:hAnsi="Courier New" w:cs="Courier New"/>
+          <w:color w:val="D19A66"/>
+          <w:sz w:val="20"/>
+          <w:szCs w:val="20"/>
+          <w:lang w:val="en-US" w:eastAsia="ru-RU"/>
+        </w:rPr>
+        <w:t>props</w:t>
+      </w:r>
+      <w:r>
+        <w:rPr>
+          <w:rFonts w:ascii="Courier New" w:eastAsia="Times New Roman" w:hAnsi="Courier New" w:cs="Courier New"/>
+          <w:color w:val="ABB2BF"/>
+          <w:sz w:val="20"/>
+          <w:szCs w:val="20"/>
+          <w:lang w:val="en-US" w:eastAsia="ru-RU"/>
+        </w:rPr>
+        <w:t>) =&gt; {</w:t>
+      </w:r>
+      <w:r>
+        <w:rPr>
+          <w:rFonts w:ascii="Courier New" w:eastAsia="Times New Roman" w:hAnsi="Courier New" w:cs="Courier New"/>
+          <w:color w:val="ABB2BF"/>
+          <w:sz w:val="20"/>
+          <w:szCs w:val="20"/>
+          <w:lang w:val="en-US" w:eastAsia="ru-RU"/>
+        </w:rPr>
+        <w:br/>
+        <w:t xml:space="preserve">  </w:t>
+      </w:r>
+      <w:proofErr w:type="spellStart"/>
+      <w:r>
+        <w:rPr>
+          <w:rFonts w:ascii="Courier New" w:eastAsia="Times New Roman" w:hAnsi="Courier New" w:cs="Courier New"/>
+          <w:color w:val="C678DD"/>
+          <w:sz w:val="20"/>
+          <w:szCs w:val="20"/>
+          <w:lang w:val="en-US" w:eastAsia="ru-RU"/>
+        </w:rPr>
+        <w:t>const</w:t>
+      </w:r>
+      <w:proofErr w:type="spellEnd"/>
+      <w:r>
+        <w:rPr>
+          <w:rFonts w:ascii="Courier New" w:eastAsia="Times New Roman" w:hAnsi="Courier New" w:cs="Courier New"/>
+          <w:color w:val="C678DD"/>
+          <w:sz w:val="20"/>
+          <w:szCs w:val="20"/>
+          <w:lang w:val="en-US" w:eastAsia="ru-RU"/>
+        </w:rPr>
+        <w:t xml:space="preserve"> </w:t>
+      </w:r>
+      <w:r>
+        <w:rPr>
+          <w:rFonts w:ascii="Courier New" w:eastAsia="Times New Roman" w:hAnsi="Courier New" w:cs="Courier New"/>
+          <w:color w:val="ABB2BF"/>
+          <w:sz w:val="20"/>
+          <w:szCs w:val="20"/>
+          <w:lang w:val="en-US" w:eastAsia="ru-RU"/>
+        </w:rPr>
+        <w:t>{title, man, ...</w:t>
+      </w:r>
+      <w:proofErr w:type="spellStart"/>
+      <w:r>
+        <w:rPr>
+          <w:rFonts w:ascii="Courier New" w:eastAsia="Times New Roman" w:hAnsi="Courier New" w:cs="Courier New"/>
+          <w:color w:val="ABB2BF"/>
+          <w:sz w:val="20"/>
+          <w:szCs w:val="20"/>
+          <w:lang w:val="en-US" w:eastAsia="ru-RU"/>
+        </w:rPr>
+        <w:t>resProps</w:t>
+      </w:r>
+      <w:proofErr w:type="spellEnd"/>
+      <w:r>
+        <w:rPr>
+          <w:rFonts w:ascii="Courier New" w:eastAsia="Times New Roman" w:hAnsi="Courier New" w:cs="Courier New"/>
+          <w:color w:val="ABB2BF"/>
+          <w:sz w:val="20"/>
+          <w:szCs w:val="20"/>
+          <w:lang w:val="en-US" w:eastAsia="ru-RU"/>
+        </w:rPr>
+        <w:t xml:space="preserve">} = </w:t>
+      </w:r>
+      <w:r>
+        <w:rPr>
+          <w:rFonts w:ascii="Courier New" w:eastAsia="Times New Roman" w:hAnsi="Courier New" w:cs="Courier New"/>
+          <w:color w:val="D19A66"/>
+          <w:sz w:val="20"/>
+          <w:szCs w:val="20"/>
+          <w:lang w:val="en-US" w:eastAsia="ru-RU"/>
+        </w:rPr>
+        <w:t>props</w:t>
+      </w:r>
+      <w:r>
+        <w:rPr>
+          <w:rFonts w:ascii="Courier New" w:eastAsia="Times New Roman" w:hAnsi="Courier New" w:cs="Courier New"/>
+          <w:color w:val="D19A66"/>
+          <w:sz w:val="20"/>
+          <w:szCs w:val="20"/>
+          <w:lang w:val="en-US" w:eastAsia="ru-RU"/>
+        </w:rPr>
+        <w:br/>
+        <w:t xml:space="preserve">  </w:t>
+      </w:r>
+      <w:r>
+        <w:rPr>
+          <w:rFonts w:ascii="Courier New" w:eastAsia="Times New Roman" w:hAnsi="Courier New" w:cs="Courier New"/>
+          <w:color w:val="C678DD"/>
+          <w:sz w:val="20"/>
+          <w:szCs w:val="20"/>
+          <w:lang w:val="en-US" w:eastAsia="ru-RU"/>
+        </w:rPr>
+        <w:t xml:space="preserve">return </w:t>
+      </w:r>
+      <w:r>
+        <w:rPr>
+          <w:rFonts w:ascii="Courier New" w:eastAsia="Times New Roman" w:hAnsi="Courier New" w:cs="Courier New"/>
+          <w:color w:val="ABB2BF"/>
+          <w:sz w:val="20"/>
+          <w:szCs w:val="20"/>
+          <w:lang w:val="en-US" w:eastAsia="ru-RU"/>
+        </w:rPr>
+        <w:t>(</w:t>
+      </w:r>
+      <w:r>
+        <w:rPr>
+          <w:rFonts w:ascii="Courier New" w:eastAsia="Times New Roman" w:hAnsi="Courier New" w:cs="Courier New"/>
+          <w:color w:val="ABB2BF"/>
+          <w:sz w:val="20"/>
+          <w:szCs w:val="20"/>
+          <w:lang w:val="en-US" w:eastAsia="ru-RU"/>
+        </w:rPr>
+        <w:br/>
+        <w:t xml:space="preserve">    &lt;</w:t>
+      </w:r>
+      <w:r>
+        <w:rPr>
+          <w:rFonts w:ascii="Courier New" w:eastAsia="Times New Roman" w:hAnsi="Courier New" w:cs="Courier New"/>
+          <w:color w:val="E06C75"/>
+          <w:sz w:val="20"/>
+          <w:szCs w:val="20"/>
+          <w:lang w:val="en-US" w:eastAsia="ru-RU"/>
+        </w:rPr>
+        <w:t>div</w:t>
+      </w:r>
+      <w:r>
+        <w:rPr>
+          <w:rFonts w:ascii="Courier New" w:eastAsia="Times New Roman" w:hAnsi="Courier New" w:cs="Courier New"/>
+          <w:color w:val="ABB2BF"/>
+          <w:sz w:val="20"/>
+          <w:szCs w:val="20"/>
+          <w:lang w:val="en-US" w:eastAsia="ru-RU"/>
+        </w:rPr>
+        <w:t>&gt;</w:t>
+      </w:r>
+      <w:r>
+        <w:rPr>
+          <w:rFonts w:ascii="Courier New" w:eastAsia="Times New Roman" w:hAnsi="Courier New" w:cs="Courier New"/>
+          <w:color w:val="ABB2BF"/>
+          <w:sz w:val="20"/>
+          <w:szCs w:val="20"/>
+          <w:lang w:val="en-US" w:eastAsia="ru-RU"/>
+        </w:rPr>
+        <w:br/>
+        <w:t xml:space="preserve">      &lt;</w:t>
+      </w:r>
+      <w:r>
+        <w:rPr>
+          <w:rFonts w:ascii="Courier New" w:eastAsia="Times New Roman" w:hAnsi="Courier New" w:cs="Courier New"/>
+          <w:color w:val="E06C75"/>
+          <w:sz w:val="20"/>
+          <w:szCs w:val="20"/>
+          <w:lang w:val="en-US" w:eastAsia="ru-RU"/>
+        </w:rPr>
+        <w:t>h1</w:t>
+      </w:r>
+      <w:r>
+        <w:rPr>
+          <w:rFonts w:ascii="Courier New" w:eastAsia="Times New Roman" w:hAnsi="Courier New" w:cs="Courier New"/>
+          <w:color w:val="ABB2BF"/>
+          <w:sz w:val="20"/>
+          <w:szCs w:val="20"/>
+          <w:lang w:val="en-US" w:eastAsia="ru-RU"/>
+        </w:rPr>
+        <w:t>&gt;{title}&lt;/</w:t>
+      </w:r>
+      <w:r>
+        <w:rPr>
+          <w:rFonts w:ascii="Courier New" w:eastAsia="Times New Roman" w:hAnsi="Courier New" w:cs="Courier New"/>
+          <w:color w:val="E06C75"/>
+          <w:sz w:val="20"/>
+          <w:szCs w:val="20"/>
+          <w:lang w:val="en-US" w:eastAsia="ru-RU"/>
+        </w:rPr>
+        <w:t>h1</w:t>
+      </w:r>
+      <w:r>
+        <w:rPr>
+          <w:rFonts w:ascii="Courier New" w:eastAsia="Times New Roman" w:hAnsi="Courier New" w:cs="Courier New"/>
+          <w:color w:val="ABB2BF"/>
+          <w:sz w:val="20"/>
+          <w:szCs w:val="20"/>
+          <w:lang w:val="en-US" w:eastAsia="ru-RU"/>
+        </w:rPr>
+        <w:t>&gt;</w:t>
+      </w:r>
+      <w:r>
+        <w:rPr>
+          <w:rFonts w:ascii="Courier New" w:eastAsia="Times New Roman" w:hAnsi="Courier New" w:cs="Courier New"/>
+          <w:color w:val="ABB2BF"/>
+          <w:sz w:val="20"/>
+          <w:szCs w:val="20"/>
+          <w:lang w:val="en-US" w:eastAsia="ru-RU"/>
+        </w:rPr>
+        <w:br/>
+        <w:t xml:space="preserve">      &lt;</w:t>
+      </w:r>
+      <w:proofErr w:type="spellStart"/>
+      <w:r>
+        <w:rPr>
+          <w:rFonts w:ascii="Courier New" w:eastAsia="Times New Roman" w:hAnsi="Courier New" w:cs="Courier New"/>
+          <w:color w:val="E06C75"/>
+          <w:sz w:val="20"/>
+          <w:szCs w:val="20"/>
+          <w:lang w:val="en-US" w:eastAsia="ru-RU"/>
+        </w:rPr>
+        <w:t>hr</w:t>
+      </w:r>
+      <w:proofErr w:type="spellEnd"/>
+      <w:r>
+        <w:rPr>
+          <w:rFonts w:ascii="Courier New" w:eastAsia="Times New Roman" w:hAnsi="Courier New" w:cs="Courier New"/>
+          <w:color w:val="ABB2BF"/>
+          <w:sz w:val="20"/>
+          <w:szCs w:val="20"/>
+          <w:lang w:val="en-US" w:eastAsia="ru-RU"/>
+        </w:rPr>
+        <w:t>/&gt;</w:t>
+      </w:r>
+      <w:r>
+        <w:rPr>
+          <w:rFonts w:ascii="Courier New" w:eastAsia="Times New Roman" w:hAnsi="Courier New" w:cs="Courier New"/>
+          <w:color w:val="ABB2BF"/>
+          <w:sz w:val="20"/>
+          <w:szCs w:val="20"/>
+          <w:lang w:val="en-US" w:eastAsia="ru-RU"/>
+        </w:rPr>
+        <w:br/>
+        <w:t xml:space="preserve">      &lt;</w:t>
+      </w:r>
+      <w:r>
+        <w:rPr>
+          <w:rFonts w:ascii="Courier New" w:eastAsia="Times New Roman" w:hAnsi="Courier New" w:cs="Courier New"/>
+          <w:color w:val="E06C75"/>
+          <w:sz w:val="20"/>
+          <w:szCs w:val="20"/>
+          <w:lang w:val="en-US" w:eastAsia="ru-RU"/>
+        </w:rPr>
+        <w:t>div</w:t>
+      </w:r>
+      <w:r>
+        <w:rPr>
+          <w:rFonts w:ascii="Courier New" w:eastAsia="Times New Roman" w:hAnsi="Courier New" w:cs="Courier New"/>
+          <w:color w:val="ABB2BF"/>
+          <w:sz w:val="20"/>
+          <w:szCs w:val="20"/>
+          <w:lang w:val="en-US" w:eastAsia="ru-RU"/>
+        </w:rPr>
+        <w:t>&gt;</w:t>
+      </w:r>
+      <w:r>
+        <w:rPr>
+          <w:rFonts w:ascii="Courier New" w:eastAsia="Times New Roman" w:hAnsi="Courier New" w:cs="Courier New"/>
+          <w:color w:val="ABB2BF"/>
+          <w:sz w:val="20"/>
+          <w:szCs w:val="20"/>
+          <w:lang w:val="en-US" w:eastAsia="ru-RU"/>
+        </w:rPr>
+        <w:br/>
+        <w:t xml:space="preserve">        {man}</w:t>
+      </w:r>
+      <w:r>
+        <w:rPr>
+          <w:rFonts w:ascii="Courier New" w:eastAsia="Times New Roman" w:hAnsi="Courier New" w:cs="Courier New"/>
+          <w:color w:val="ABB2BF"/>
+          <w:sz w:val="20"/>
+          <w:szCs w:val="20"/>
+          <w:lang w:val="en-US" w:eastAsia="ru-RU"/>
+        </w:rPr>
+        <w:br/>
+        <w:t xml:space="preserve">      &lt;/</w:t>
+      </w:r>
+      <w:r>
+        <w:rPr>
+          <w:rFonts w:ascii="Courier New" w:eastAsia="Times New Roman" w:hAnsi="Courier New" w:cs="Courier New"/>
+          <w:color w:val="E06C75"/>
+          <w:sz w:val="20"/>
+          <w:szCs w:val="20"/>
+          <w:lang w:val="en-US" w:eastAsia="ru-RU"/>
+        </w:rPr>
+        <w:t>div</w:t>
+      </w:r>
+      <w:r>
+        <w:rPr>
+          <w:rFonts w:ascii="Courier New" w:eastAsia="Times New Roman" w:hAnsi="Courier New" w:cs="Courier New"/>
+          <w:color w:val="ABB2BF"/>
+          <w:sz w:val="20"/>
+          <w:szCs w:val="20"/>
+          <w:lang w:val="en-US" w:eastAsia="ru-RU"/>
+        </w:rPr>
+        <w:t>&gt;</w:t>
+      </w:r>
+      <w:r>
+        <w:rPr>
+          <w:rFonts w:ascii="Courier New" w:eastAsia="Times New Roman" w:hAnsi="Courier New" w:cs="Courier New"/>
+          <w:color w:val="ABB2BF"/>
+          <w:sz w:val="20"/>
+          <w:szCs w:val="20"/>
+          <w:lang w:val="en-US" w:eastAsia="ru-RU"/>
+        </w:rPr>
+        <w:br/>
+        <w:t xml:space="preserve">    &lt;/</w:t>
+      </w:r>
+      <w:r>
+        <w:rPr>
+          <w:rFonts w:ascii="Courier New" w:eastAsia="Times New Roman" w:hAnsi="Courier New" w:cs="Courier New"/>
+          <w:color w:val="E06C75"/>
+          <w:sz w:val="20"/>
+          <w:szCs w:val="20"/>
+          <w:lang w:val="en-US" w:eastAsia="ru-RU"/>
+        </w:rPr>
+        <w:t>div</w:t>
+      </w:r>
+      <w:r>
+        <w:rPr>
+          <w:rFonts w:ascii="Courier New" w:eastAsia="Times New Roman" w:hAnsi="Courier New" w:cs="Courier New"/>
+          <w:color w:val="ABB2BF"/>
+          <w:sz w:val="20"/>
+          <w:szCs w:val="20"/>
+          <w:lang w:val="en-US" w:eastAsia="ru-RU"/>
+        </w:rPr>
+        <w:t>&gt;</w:t>
+      </w:r>
+      <w:r>
+        <w:rPr>
+          <w:rFonts w:ascii="Courier New" w:eastAsia="Times New Roman" w:hAnsi="Courier New" w:cs="Courier New"/>
+          <w:color w:val="ABB2BF"/>
+          <w:sz w:val="20"/>
+          <w:szCs w:val="20"/>
+          <w:lang w:val="en-US" w:eastAsia="ru-RU"/>
+        </w:rPr>
+        <w:br/>
+        <w:t xml:space="preserve">  )</w:t>
+      </w:r>
+      <w:r>
+        <w:rPr>
+          <w:rFonts w:ascii="Courier New" w:eastAsia="Times New Roman" w:hAnsi="Courier New" w:cs="Courier New"/>
+          <w:color w:val="ABB2BF"/>
+          <w:sz w:val="20"/>
+          <w:szCs w:val="20"/>
+          <w:lang w:val="en-US" w:eastAsia="ru-RU"/>
+        </w:rPr>
+        <w:br/>
+        <w:t>}</w:t>
+      </w:r>
+    </w:p>
+    <w:p>
+      <w:r>
+        <w:t xml:space="preserve">Это может понадобиться, если нужно прокинуть </w:t>
+      </w:r>
+      <w:r>
+        <w:rPr>
+          <w:lang w:val="en-US"/>
+        </w:rPr>
+        <w:t>PROPS</w:t>
+      </w:r>
+      <w:r>
+        <w:t xml:space="preserve"> </w:t>
+      </w:r>
+      <w:r>
+        <w:t>дальше.</w:t>
+      </w:r>
+    </w:p>
+    <w:p>
+      <w:pPr>
+        <w:rPr>
+          <w:sz w:val="28"/>
+          <w:szCs w:val="28"/>
+          <w:highlight w:val="cyan"/>
+        </w:rPr>
+      </w:pPr>
+      <w:r>
+        <w:rPr>
+          <w:sz w:val="28"/>
+          <w:szCs w:val="28"/>
+          <w:highlight w:val="cyan"/>
+        </w:rPr>
+        <w:t xml:space="preserve">Деструктуризация </w:t>
+      </w:r>
+      <w:r>
+        <w:rPr>
+          <w:sz w:val="28"/>
+          <w:szCs w:val="28"/>
+          <w:highlight w:val="cyan"/>
+        </w:rPr>
+        <w:t>в МАССИВАХ</w:t>
+      </w:r>
+    </w:p>
+    <w:p>
+      <w:r>
+        <w:t>Синтаксис:</w:t>
+      </w:r>
+    </w:p>
+    <w:p>
+      <w:r>
+        <w:t>[</w:t>
+      </w:r>
+      <w:r>
+        <w:rPr>
+          <w:lang w:val="en-US"/>
+        </w:rPr>
+        <w:t>variable</w:t>
+      </w:r>
+      <w:r>
+        <w:t xml:space="preserve">1, </w:t>
+      </w:r>
+      <w:r>
+        <w:rPr>
+          <w:lang w:val="en-US"/>
+        </w:rPr>
+        <w:t>variable</w:t>
+      </w:r>
+      <w:r>
+        <w:t xml:space="preserve">2] = </w:t>
+      </w:r>
+      <w:r>
+        <w:rPr>
+          <w:lang w:val="en-US"/>
+        </w:rPr>
+        <w:t>array</w:t>
+      </w:r>
+    </w:p>
+    <w:p>
+      <w:r>
+        <w:t>Это не делается для больших массивов.</w:t>
+      </w:r>
+    </w:p>
+    <w:p>
+      <w:pPr>
+        <w:rPr>
+          <w:b/>
+          <w:lang w:val="en-US"/>
+        </w:rPr>
+      </w:pPr>
+      <w:r>
+        <w:rPr>
+          <w:b/>
+        </w:rPr>
+        <w:t xml:space="preserve">Как наиболее частый пример - использование в </w:t>
+      </w:r>
+      <w:r>
+        <w:rPr>
+          <w:b/>
+          <w:lang w:val="en-US"/>
+        </w:rPr>
+        <w:t>useState</w:t>
+      </w:r>
+      <w:r>
+        <w:rPr>
+          <w:b/>
+        </w:rPr>
+        <w:t>()</w:t>
+      </w:r>
+    </w:p>
+    <w:p>
+      <w:pPr>
+        <w:shd w:val="clear" w:color="auto" w:fill="282C34"/>
+        <w:tabs>
+          <w:tab w:val="left" w:pos="916"/>
+          <w:tab w:val="left" w:pos="1832"/>
+          <w:tab w:val="left" w:pos="2748"/>
+          <w:tab w:val="left" w:pos="3664"/>
+          <w:tab w:val="left" w:pos="4580"/>
+          <w:tab w:val="left" w:pos="5496"/>
+          <w:tab w:val="left" w:pos="6412"/>
+          <w:tab w:val="left" w:pos="7328"/>
+          <w:tab w:val="left" w:pos="8244"/>
+          <w:tab w:val="left" w:pos="9160"/>
+          <w:tab w:val="left" w:pos="10076"/>
+          <w:tab w:val="left" w:pos="10992"/>
+          <w:tab w:val="left" w:pos="11908"/>
+          <w:tab w:val="left" w:pos="12824"/>
+          <w:tab w:val="left" w:pos="13740"/>
+          <w:tab w:val="left" w:pos="14656"/>
+        </w:tabs>
+        <w:spacing w:after="0" w:line="240" w:lineRule="auto"/>
+        <w:rPr>
+          <w:rFonts w:ascii="Courier New" w:eastAsia="Times New Roman" w:hAnsi="Courier New" w:cs="Courier New"/>
+          <w:color w:val="ABB2BF"/>
+          <w:sz w:val="20"/>
+          <w:szCs w:val="20"/>
+          <w:lang w:val="en-US" w:eastAsia="ru-RU"/>
+        </w:rPr>
+      </w:pPr>
+      <w:proofErr w:type="gramStart"/>
+      <w:r>
+        <w:rPr>
+          <w:rFonts w:ascii="Courier New" w:eastAsia="Times New Roman" w:hAnsi="Courier New" w:cs="Courier New"/>
+          <w:color w:val="C678DD"/>
+          <w:sz w:val="20"/>
+          <w:szCs w:val="20"/>
+          <w:lang w:val="en-US" w:eastAsia="ru-RU"/>
+        </w:rPr>
+        <w:t>export</w:t>
+      </w:r>
+      <w:proofErr w:type="gramEnd"/>
+      <w:r>
+        <w:rPr>
+          <w:rFonts w:ascii="Courier New" w:eastAsia="Times New Roman" w:hAnsi="Courier New" w:cs="Courier New"/>
+          <w:color w:val="C678DD"/>
+          <w:sz w:val="20"/>
+          <w:szCs w:val="20"/>
+          <w:lang w:val="en-US" w:eastAsia="ru-RU"/>
+        </w:rPr>
+        <w:t xml:space="preserve"> </w:t>
+      </w:r>
+      <w:proofErr w:type="spellStart"/>
+      <w:r>
+        <w:rPr>
+          <w:rFonts w:ascii="Courier New" w:eastAsia="Times New Roman" w:hAnsi="Courier New" w:cs="Courier New"/>
+          <w:color w:val="C678DD"/>
+          <w:sz w:val="20"/>
+          <w:szCs w:val="20"/>
+          <w:lang w:val="en-US" w:eastAsia="ru-RU"/>
+        </w:rPr>
+        <w:t>const</w:t>
+      </w:r>
+      <w:proofErr w:type="spellEnd"/>
+      <w:r>
+        <w:rPr>
+          <w:rFonts w:ascii="Courier New" w:eastAsia="Times New Roman" w:hAnsi="Courier New" w:cs="Courier New"/>
+          <w:color w:val="C678DD"/>
+          <w:sz w:val="20"/>
+          <w:szCs w:val="20"/>
+          <w:lang w:val="en-US" w:eastAsia="ru-RU"/>
+        </w:rPr>
+        <w:t xml:space="preserve"> </w:t>
+      </w:r>
+      <w:proofErr w:type="spellStart"/>
+      <w:r>
+        <w:rPr>
+          <w:rFonts w:ascii="Courier New" w:eastAsia="Times New Roman" w:hAnsi="Courier New" w:cs="Courier New"/>
+          <w:color w:val="61AFEF"/>
+          <w:sz w:val="20"/>
+          <w:szCs w:val="20"/>
+          <w:lang w:val="en-US" w:eastAsia="ru-RU"/>
+        </w:rPr>
+        <w:t>ManComponent</w:t>
+      </w:r>
+      <w:proofErr w:type="spellEnd"/>
+      <w:r>
+        <w:rPr>
+          <w:rFonts w:ascii="Courier New" w:eastAsia="Times New Roman" w:hAnsi="Courier New" w:cs="Courier New"/>
+          <w:color w:val="ABB2BF"/>
+          <w:sz w:val="20"/>
+          <w:szCs w:val="20"/>
+          <w:lang w:val="en-US" w:eastAsia="ru-RU"/>
+        </w:rPr>
+        <w:t xml:space="preserve">: </w:t>
+      </w:r>
+      <w:proofErr w:type="spellStart"/>
+      <w:r>
+        <w:rPr>
+          <w:rFonts w:ascii="Courier New" w:eastAsia="Times New Roman" w:hAnsi="Courier New" w:cs="Courier New"/>
+          <w:color w:val="E5C07B"/>
+          <w:sz w:val="20"/>
+          <w:szCs w:val="20"/>
+          <w:lang w:val="en-US" w:eastAsia="ru-RU"/>
+        </w:rPr>
+        <w:t>React</w:t>
+      </w:r>
+      <w:r>
+        <w:rPr>
+          <w:rFonts w:ascii="Courier New" w:eastAsia="Times New Roman" w:hAnsi="Courier New" w:cs="Courier New"/>
+          <w:color w:val="ABB2BF"/>
+          <w:sz w:val="20"/>
+          <w:szCs w:val="20"/>
+          <w:lang w:val="en-US" w:eastAsia="ru-RU"/>
+        </w:rPr>
+        <w:t>.</w:t>
+      </w:r>
+      <w:r>
+        <w:rPr>
+          <w:rFonts w:ascii="Courier New" w:eastAsia="Times New Roman" w:hAnsi="Courier New" w:cs="Courier New"/>
+          <w:color w:val="E5C07B"/>
+          <w:sz w:val="20"/>
+          <w:szCs w:val="20"/>
+          <w:lang w:val="en-US" w:eastAsia="ru-RU"/>
+        </w:rPr>
+        <w:t>FC</w:t>
+      </w:r>
+      <w:proofErr w:type="spellEnd"/>
+      <w:r>
+        <w:rPr>
+          <w:rFonts w:ascii="Courier New" w:eastAsia="Times New Roman" w:hAnsi="Courier New" w:cs="Courier New"/>
+          <w:color w:val="ABB2BF"/>
+          <w:sz w:val="20"/>
+          <w:szCs w:val="20"/>
+          <w:lang w:val="en-US" w:eastAsia="ru-RU"/>
+        </w:rPr>
+        <w:t>&lt;</w:t>
+      </w:r>
+      <w:proofErr w:type="spellStart"/>
+      <w:r>
+        <w:rPr>
+          <w:rFonts w:ascii="Courier New" w:eastAsia="Times New Roman" w:hAnsi="Courier New" w:cs="Courier New"/>
+          <w:color w:val="E5C07B"/>
+          <w:sz w:val="20"/>
+          <w:szCs w:val="20"/>
+          <w:lang w:val="en-US" w:eastAsia="ru-RU"/>
+        </w:rPr>
+        <w:t>PropsType</w:t>
+      </w:r>
+      <w:proofErr w:type="spellEnd"/>
+      <w:r>
+        <w:rPr>
+          <w:rFonts w:ascii="Courier New" w:eastAsia="Times New Roman" w:hAnsi="Courier New" w:cs="Courier New"/>
+          <w:color w:val="ABB2BF"/>
+          <w:sz w:val="20"/>
+          <w:szCs w:val="20"/>
+          <w:lang w:val="en-US" w:eastAsia="ru-RU"/>
+        </w:rPr>
+        <w:t>&gt; = (</w:t>
+      </w:r>
+      <w:r>
+        <w:rPr>
+          <w:rFonts w:ascii="Courier New" w:eastAsia="Times New Roman" w:hAnsi="Courier New" w:cs="Courier New"/>
+          <w:color w:val="D19A66"/>
+          <w:sz w:val="20"/>
+          <w:szCs w:val="20"/>
+          <w:lang w:val="en-US" w:eastAsia="ru-RU"/>
+        </w:rPr>
+        <w:t>props</w:t>
+      </w:r>
+      <w:r>
+        <w:rPr>
+          <w:rFonts w:ascii="Courier New" w:eastAsia="Times New Roman" w:hAnsi="Courier New" w:cs="Courier New"/>
+          <w:color w:val="ABB2BF"/>
+          <w:sz w:val="20"/>
+          <w:szCs w:val="20"/>
+          <w:lang w:val="en-US" w:eastAsia="ru-RU"/>
+        </w:rPr>
+        <w:t>) =&gt; {</w:t>
+      </w:r>
+      <w:r>
+        <w:rPr>
+          <w:rFonts w:ascii="Courier New" w:eastAsia="Times New Roman" w:hAnsi="Courier New" w:cs="Courier New"/>
+          <w:color w:val="ABB2BF"/>
+          <w:sz w:val="20"/>
+          <w:szCs w:val="20"/>
+          <w:lang w:val="en-US" w:eastAsia="ru-RU"/>
+        </w:rPr>
+        <w:br/>
+      </w:r>
+      <w:r>
+        <w:rPr>
+          <w:rFonts w:ascii="Courier New" w:eastAsia="Times New Roman" w:hAnsi="Courier New" w:cs="Courier New"/>
+          <w:color w:val="ABB2BF"/>
+          <w:sz w:val="20"/>
+          <w:szCs w:val="20"/>
+          <w:lang w:val="en-US" w:eastAsia="ru-RU"/>
+        </w:rPr>
+        <w:br/>
+        <w:t xml:space="preserve">  </w:t>
+      </w:r>
+      <w:proofErr w:type="spellStart"/>
+      <w:r>
+        <w:rPr>
+          <w:rFonts w:ascii="Courier New" w:eastAsia="Times New Roman" w:hAnsi="Courier New" w:cs="Courier New"/>
+          <w:color w:val="C678DD"/>
+          <w:sz w:val="20"/>
+          <w:szCs w:val="20"/>
+          <w:lang w:val="en-US" w:eastAsia="ru-RU"/>
+        </w:rPr>
+        <w:t>const</w:t>
+      </w:r>
+      <w:proofErr w:type="spellEnd"/>
+      <w:r>
+        <w:rPr>
+          <w:rFonts w:ascii="Courier New" w:eastAsia="Times New Roman" w:hAnsi="Courier New" w:cs="Courier New"/>
+          <w:color w:val="C678DD"/>
+          <w:sz w:val="20"/>
+          <w:szCs w:val="20"/>
+          <w:lang w:val="en-US" w:eastAsia="ru-RU"/>
+        </w:rPr>
+        <w:t xml:space="preserve"> </w:t>
+      </w:r>
+      <w:r>
+        <w:rPr>
+          <w:rFonts w:ascii="Courier New" w:eastAsia="Times New Roman" w:hAnsi="Courier New" w:cs="Courier New"/>
+          <w:color w:val="ABB2BF"/>
+          <w:sz w:val="20"/>
+          <w:szCs w:val="20"/>
+          <w:lang w:val="en-US" w:eastAsia="ru-RU"/>
+        </w:rPr>
+        <w:t xml:space="preserve">[message, </w:t>
+      </w:r>
+      <w:proofErr w:type="spellStart"/>
+      <w:r>
+        <w:rPr>
+          <w:rFonts w:ascii="Courier New" w:eastAsia="Times New Roman" w:hAnsi="Courier New" w:cs="Courier New"/>
+          <w:color w:val="ABB2BF"/>
+          <w:sz w:val="20"/>
+          <w:szCs w:val="20"/>
+          <w:lang w:val="en-US" w:eastAsia="ru-RU"/>
+        </w:rPr>
+        <w:t>setMessage</w:t>
+      </w:r>
+      <w:proofErr w:type="spellEnd"/>
+      <w:r>
+        <w:rPr>
+          <w:rFonts w:ascii="Courier New" w:eastAsia="Times New Roman" w:hAnsi="Courier New" w:cs="Courier New"/>
+          <w:color w:val="ABB2BF"/>
+          <w:sz w:val="20"/>
+          <w:szCs w:val="20"/>
+          <w:lang w:val="en-US" w:eastAsia="ru-RU"/>
+        </w:rPr>
+        <w:t xml:space="preserve">] = </w:t>
+      </w:r>
+      <w:r>
+        <w:rPr>
+          <w:rFonts w:ascii="Courier New" w:eastAsia="Times New Roman" w:hAnsi="Courier New" w:cs="Courier New"/>
+          <w:color w:val="61AFEF"/>
+          <w:sz w:val="20"/>
+          <w:szCs w:val="20"/>
+          <w:lang w:val="en-US" w:eastAsia="ru-RU"/>
+        </w:rPr>
+        <w:t>useState</w:t>
+      </w:r>
+      <w:r>
+        <w:rPr>
+          <w:rFonts w:ascii="Courier New" w:eastAsia="Times New Roman" w:hAnsi="Courier New" w:cs="Courier New"/>
+          <w:color w:val="ABB2BF"/>
+          <w:sz w:val="20"/>
+          <w:szCs w:val="20"/>
+          <w:lang w:val="en-US" w:eastAsia="ru-RU"/>
+        </w:rPr>
+        <w:t>&lt;</w:t>
+      </w:r>
+      <w:r>
+        <w:rPr>
+          <w:rFonts w:ascii="Courier New" w:eastAsia="Times New Roman" w:hAnsi="Courier New" w:cs="Courier New"/>
+          <w:color w:val="C678DD"/>
+          <w:sz w:val="20"/>
+          <w:szCs w:val="20"/>
+          <w:lang w:val="en-US" w:eastAsia="ru-RU"/>
+        </w:rPr>
+        <w:t>string</w:t>
+      </w:r>
+      <w:r>
+        <w:rPr>
+          <w:rFonts w:ascii="Courier New" w:eastAsia="Times New Roman" w:hAnsi="Courier New" w:cs="Courier New"/>
+          <w:color w:val="ABB2BF"/>
+          <w:sz w:val="20"/>
+          <w:szCs w:val="20"/>
+          <w:lang w:val="en-US" w:eastAsia="ru-RU"/>
+        </w:rPr>
+        <w:t>&gt;(</w:t>
+      </w:r>
+      <w:r>
+        <w:rPr>
+          <w:rFonts w:ascii="Courier New" w:eastAsia="Times New Roman" w:hAnsi="Courier New" w:cs="Courier New"/>
+          <w:color w:val="98C379"/>
+          <w:sz w:val="20"/>
+          <w:szCs w:val="20"/>
+          <w:lang w:val="en-US" w:eastAsia="ru-RU"/>
+        </w:rPr>
+        <w:t>'hello'</w:t>
+      </w:r>
+      <w:r>
+        <w:rPr>
+          <w:rFonts w:ascii="Courier New" w:eastAsia="Times New Roman" w:hAnsi="Courier New" w:cs="Courier New"/>
+          <w:color w:val="ABB2BF"/>
+          <w:sz w:val="20"/>
+          <w:szCs w:val="20"/>
+          <w:lang w:val="en-US" w:eastAsia="ru-RU"/>
+        </w:rPr>
+        <w:t>)</w:t>
+      </w:r>
+      <w:r>
+        <w:rPr>
+          <w:rFonts w:ascii="Courier New" w:eastAsia="Times New Roman" w:hAnsi="Courier New" w:cs="Courier New"/>
+          <w:color w:val="ABB2BF"/>
+          <w:sz w:val="20"/>
+          <w:szCs w:val="20"/>
+          <w:lang w:val="en-US" w:eastAsia="ru-RU"/>
+        </w:rPr>
+        <w:br/>
+      </w:r>
+      <w:r>
+        <w:rPr>
+          <w:rFonts w:ascii="Courier New" w:eastAsia="Times New Roman" w:hAnsi="Courier New" w:cs="Courier New"/>
+          <w:color w:val="ABB2BF"/>
+          <w:sz w:val="20"/>
+          <w:szCs w:val="20"/>
+          <w:lang w:val="en-US" w:eastAsia="ru-RU"/>
+        </w:rPr>
+        <w:br/>
+        <w:t xml:space="preserve">  </w:t>
+      </w:r>
+      <w:r>
+        <w:rPr>
+          <w:rFonts w:ascii="Courier New" w:eastAsia="Times New Roman" w:hAnsi="Courier New" w:cs="Courier New"/>
+          <w:color w:val="C678DD"/>
+          <w:sz w:val="20"/>
+          <w:szCs w:val="20"/>
+          <w:lang w:val="en-US" w:eastAsia="ru-RU"/>
+        </w:rPr>
+        <w:t xml:space="preserve">return </w:t>
+      </w:r>
+      <w:r>
+        <w:rPr>
+          <w:rFonts w:ascii="Courier New" w:eastAsia="Times New Roman" w:hAnsi="Courier New" w:cs="Courier New"/>
+          <w:color w:val="ABB2BF"/>
+          <w:sz w:val="20"/>
+          <w:szCs w:val="20"/>
+          <w:lang w:val="en-US" w:eastAsia="ru-RU"/>
+        </w:rPr>
+        <w:t>(</w:t>
+      </w:r>
+      <w:r>
+        <w:rPr>
+          <w:rFonts w:ascii="Courier New" w:eastAsia="Times New Roman" w:hAnsi="Courier New" w:cs="Courier New"/>
+          <w:color w:val="ABB2BF"/>
+          <w:sz w:val="20"/>
+          <w:szCs w:val="20"/>
+          <w:lang w:val="en-US" w:eastAsia="ru-RU"/>
+        </w:rPr>
+        <w:br/>
+        <w:t xml:space="preserve">    &lt;</w:t>
+      </w:r>
+      <w:r>
+        <w:rPr>
+          <w:rFonts w:ascii="Courier New" w:eastAsia="Times New Roman" w:hAnsi="Courier New" w:cs="Courier New"/>
+          <w:color w:val="E06C75"/>
+          <w:sz w:val="20"/>
+          <w:szCs w:val="20"/>
+          <w:lang w:val="en-US" w:eastAsia="ru-RU"/>
+        </w:rPr>
+        <w:t>div</w:t>
+      </w:r>
+      <w:r>
+        <w:rPr>
+          <w:rFonts w:ascii="Courier New" w:eastAsia="Times New Roman" w:hAnsi="Courier New" w:cs="Courier New"/>
+          <w:color w:val="ABB2BF"/>
+          <w:sz w:val="20"/>
+          <w:szCs w:val="20"/>
+          <w:lang w:val="en-US" w:eastAsia="ru-RU"/>
+        </w:rPr>
+        <w:t>&gt;</w:t>
+      </w:r>
+      <w:r>
+        <w:rPr>
+          <w:rFonts w:ascii="Courier New" w:eastAsia="Times New Roman" w:hAnsi="Courier New" w:cs="Courier New"/>
+          <w:color w:val="ABB2BF"/>
+          <w:sz w:val="20"/>
+          <w:szCs w:val="20"/>
+          <w:lang w:val="en-US" w:eastAsia="ru-RU"/>
+        </w:rPr>
+        <w:br/>
+        <w:t xml:space="preserve">      &lt;</w:t>
+      </w:r>
+      <w:r>
+        <w:rPr>
+          <w:rFonts w:ascii="Courier New" w:eastAsia="Times New Roman" w:hAnsi="Courier New" w:cs="Courier New"/>
+          <w:color w:val="E06C75"/>
+          <w:sz w:val="20"/>
+          <w:szCs w:val="20"/>
+          <w:lang w:val="en-US" w:eastAsia="ru-RU"/>
+        </w:rPr>
+        <w:t>h1</w:t>
+      </w:r>
+      <w:r>
+        <w:rPr>
+          <w:rFonts w:ascii="Courier New" w:eastAsia="Times New Roman" w:hAnsi="Courier New" w:cs="Courier New"/>
+          <w:color w:val="ABB2BF"/>
+          <w:sz w:val="20"/>
+          <w:szCs w:val="20"/>
+          <w:lang w:val="en-US" w:eastAsia="ru-RU"/>
+        </w:rPr>
+        <w:t>&gt;{message}&lt;/</w:t>
+      </w:r>
+      <w:r>
+        <w:rPr>
+          <w:rFonts w:ascii="Courier New" w:eastAsia="Times New Roman" w:hAnsi="Courier New" w:cs="Courier New"/>
+          <w:color w:val="E06C75"/>
+          <w:sz w:val="20"/>
+          <w:szCs w:val="20"/>
+          <w:lang w:val="en-US" w:eastAsia="ru-RU"/>
+        </w:rPr>
+        <w:t>h1</w:t>
+      </w:r>
+      <w:r>
+        <w:rPr>
+          <w:rFonts w:ascii="Courier New" w:eastAsia="Times New Roman" w:hAnsi="Courier New" w:cs="Courier New"/>
+          <w:color w:val="ABB2BF"/>
+          <w:sz w:val="20"/>
+          <w:szCs w:val="20"/>
+          <w:lang w:val="en-US" w:eastAsia="ru-RU"/>
+        </w:rPr>
+        <w:t>&gt;</w:t>
+      </w:r>
+      <w:r>
+        <w:rPr>
+          <w:rFonts w:ascii="Courier New" w:eastAsia="Times New Roman" w:hAnsi="Courier New" w:cs="Courier New"/>
+          <w:color w:val="ABB2BF"/>
+          <w:sz w:val="20"/>
+          <w:szCs w:val="20"/>
+          <w:lang w:val="en-US" w:eastAsia="ru-RU"/>
+        </w:rPr>
+        <w:br/>
+        <w:t xml:space="preserve">      &lt;</w:t>
+      </w:r>
+      <w:proofErr w:type="spellStart"/>
+      <w:r>
+        <w:rPr>
+          <w:rFonts w:ascii="Courier New" w:eastAsia="Times New Roman" w:hAnsi="Courier New" w:cs="Courier New"/>
+          <w:color w:val="E06C75"/>
+          <w:sz w:val="20"/>
+          <w:szCs w:val="20"/>
+          <w:lang w:val="en-US" w:eastAsia="ru-RU"/>
+        </w:rPr>
+        <w:t>hr</w:t>
+      </w:r>
+      <w:proofErr w:type="spellEnd"/>
+      <w:r>
+        <w:rPr>
+          <w:rFonts w:ascii="Courier New" w:eastAsia="Times New Roman" w:hAnsi="Courier New" w:cs="Courier New"/>
+          <w:color w:val="ABB2BF"/>
+          <w:sz w:val="20"/>
+          <w:szCs w:val="20"/>
+          <w:lang w:val="en-US" w:eastAsia="ru-RU"/>
+        </w:rPr>
+        <w:t>/&gt;</w:t>
+      </w:r>
+      <w:r>
+        <w:rPr>
+          <w:rFonts w:ascii="Courier New" w:eastAsia="Times New Roman" w:hAnsi="Courier New" w:cs="Courier New"/>
+          <w:color w:val="ABB2BF"/>
+          <w:sz w:val="20"/>
+          <w:szCs w:val="20"/>
+          <w:lang w:val="en-US" w:eastAsia="ru-RU"/>
+        </w:rPr>
+        <w:br/>
+        <w:t xml:space="preserve">      &lt;</w:t>
+      </w:r>
+      <w:r>
+        <w:rPr>
+          <w:rFonts w:ascii="Courier New" w:eastAsia="Times New Roman" w:hAnsi="Courier New" w:cs="Courier New"/>
+          <w:color w:val="E06C75"/>
+          <w:sz w:val="20"/>
+          <w:szCs w:val="20"/>
+          <w:lang w:val="en-US" w:eastAsia="ru-RU"/>
+        </w:rPr>
+        <w:t>div</w:t>
+      </w:r>
+      <w:r>
+        <w:rPr>
+          <w:rFonts w:ascii="Courier New" w:eastAsia="Times New Roman" w:hAnsi="Courier New" w:cs="Courier New"/>
+          <w:color w:val="ABB2BF"/>
+          <w:sz w:val="20"/>
+          <w:szCs w:val="20"/>
+          <w:lang w:val="en-US" w:eastAsia="ru-RU"/>
+        </w:rPr>
+        <w:t>&gt;</w:t>
+      </w:r>
+      <w:r>
+        <w:rPr>
+          <w:rFonts w:ascii="Courier New" w:eastAsia="Times New Roman" w:hAnsi="Courier New" w:cs="Courier New"/>
+          <w:color w:val="ABB2BF"/>
+          <w:sz w:val="20"/>
+          <w:szCs w:val="20"/>
+          <w:lang w:val="en-US" w:eastAsia="ru-RU"/>
+        </w:rPr>
+        <w:br/>
+        <w:t xml:space="preserve">         </w:t>
+      </w:r>
+      <w:r>
+        <w:rPr>
+          <w:rFonts w:ascii="Courier New" w:eastAsia="Times New Roman" w:hAnsi="Courier New" w:cs="Courier New"/>
+          <w:color w:val="ABB2BF"/>
+          <w:sz w:val="20"/>
+          <w:szCs w:val="20"/>
+          <w:lang w:val="en-US" w:eastAsia="ru-RU"/>
+        </w:rPr>
+        <w:br/>
+        <w:t xml:space="preserve">      &lt;/</w:t>
+      </w:r>
+      <w:r>
+        <w:rPr>
+          <w:rFonts w:ascii="Courier New" w:eastAsia="Times New Roman" w:hAnsi="Courier New" w:cs="Courier New"/>
+          <w:color w:val="E06C75"/>
+          <w:sz w:val="20"/>
+          <w:szCs w:val="20"/>
+          <w:lang w:val="en-US" w:eastAsia="ru-RU"/>
+        </w:rPr>
+        <w:t>div</w:t>
+      </w:r>
+      <w:r>
+        <w:rPr>
+          <w:rFonts w:ascii="Courier New" w:eastAsia="Times New Roman" w:hAnsi="Courier New" w:cs="Courier New"/>
+          <w:color w:val="ABB2BF"/>
+          <w:sz w:val="20"/>
+          <w:szCs w:val="20"/>
+          <w:lang w:val="en-US" w:eastAsia="ru-RU"/>
+        </w:rPr>
+        <w:t>&gt;</w:t>
+      </w:r>
+      <w:r>
+        <w:rPr>
+          <w:rFonts w:ascii="Courier New" w:eastAsia="Times New Roman" w:hAnsi="Courier New" w:cs="Courier New"/>
+          <w:color w:val="ABB2BF"/>
+          <w:sz w:val="20"/>
+          <w:szCs w:val="20"/>
+          <w:lang w:val="en-US" w:eastAsia="ru-RU"/>
+        </w:rPr>
+        <w:br/>
+        <w:t xml:space="preserve">    &lt;/</w:t>
+      </w:r>
+      <w:r>
+        <w:rPr>
+          <w:rFonts w:ascii="Courier New" w:eastAsia="Times New Roman" w:hAnsi="Courier New" w:cs="Courier New"/>
+          <w:color w:val="E06C75"/>
+          <w:sz w:val="20"/>
+          <w:szCs w:val="20"/>
+          <w:lang w:val="en-US" w:eastAsia="ru-RU"/>
+        </w:rPr>
+        <w:t>div</w:t>
+      </w:r>
+      <w:r>
+        <w:rPr>
+          <w:rFonts w:ascii="Courier New" w:eastAsia="Times New Roman" w:hAnsi="Courier New" w:cs="Courier New"/>
+          <w:color w:val="ABB2BF"/>
+          <w:sz w:val="20"/>
+          <w:szCs w:val="20"/>
+          <w:lang w:val="en-US" w:eastAsia="ru-RU"/>
+        </w:rPr>
+        <w:t>&gt;</w:t>
+      </w:r>
+      <w:r>
+        <w:rPr>
+          <w:rFonts w:ascii="Courier New" w:eastAsia="Times New Roman" w:hAnsi="Courier New" w:cs="Courier New"/>
+          <w:color w:val="ABB2BF"/>
+          <w:sz w:val="20"/>
+          <w:szCs w:val="20"/>
+          <w:lang w:val="en-US" w:eastAsia="ru-RU"/>
+        </w:rPr>
+        <w:br/>
+        <w:t xml:space="preserve">  )</w:t>
+      </w:r>
+      <w:r>
+        <w:rPr>
+          <w:rFonts w:ascii="Courier New" w:eastAsia="Times New Roman" w:hAnsi="Courier New" w:cs="Courier New"/>
+          <w:color w:val="ABB2BF"/>
+          <w:sz w:val="20"/>
+          <w:szCs w:val="20"/>
+          <w:lang w:val="en-US" w:eastAsia="ru-RU"/>
+        </w:rPr>
+        <w:br/>
+        <w:t>}</w:t>
+      </w:r>
+    </w:p>
+    <w:p>
+      <w:pPr>
+        <w:rPr>
+          <w:sz w:val="28"/>
+          <w:szCs w:val="28"/>
+          <w:highlight w:val="cyan"/>
+          <w:lang w:val="en-US"/>
+        </w:rPr>
+      </w:pPr>
+    </w:p>
+    <w:p>
+      <w:r>
+        <w:t>Если нужно пропустить какой=либо элемент массива, пишем так:</w:t>
+      </w:r>
+    </w:p>
+    <w:p>
+      <w:pPr>
+        <w:rPr>
+          <w:b/>
+          <w:lang w:val="en-US"/>
+        </w:rPr>
+      </w:pPr>
+      <w:proofErr w:type="spellStart"/>
+      <w:proofErr w:type="gramStart"/>
+      <w:r>
+        <w:rPr>
+          <w:b/>
+          <w:lang w:val="en-US"/>
+        </w:rPr>
+        <w:lastRenderedPageBreak/>
+        <w:t>const</w:t>
+      </w:r>
+      <w:proofErr w:type="spellEnd"/>
+      <w:proofErr w:type="gramEnd"/>
+      <w:r>
+        <w:rPr>
+          <w:b/>
+          <w:lang w:val="en-US"/>
+        </w:rPr>
+        <w:t xml:space="preserve"> [ , , variable3] = array</w:t>
+      </w:r>
+    </w:p>
+    <w:p>
+      <w:pPr>
+        <w:rPr>
+          <w:b/>
+          <w:lang w:val="en-US"/>
+        </w:rPr>
+      </w:pPr>
+      <w:r>
+        <w:rPr>
+          <w:b/>
+        </w:rPr>
+        <w:t>или</w:t>
+      </w:r>
+      <w:r>
+        <w:rPr>
+          <w:b/>
+          <w:lang w:val="en-US"/>
+        </w:rPr>
+        <w:t xml:space="preserve"> </w:t>
+      </w:r>
+      <w:r>
+        <w:rPr>
+          <w:b/>
+        </w:rPr>
+        <w:t>так</w:t>
+      </w:r>
+      <w:r>
+        <w:rPr>
+          <w:b/>
+          <w:lang w:val="en-US"/>
+        </w:rPr>
+        <w:t xml:space="preserve"> </w:t>
+      </w:r>
+      <w:r>
+        <w:rPr>
+          <w:b/>
+        </w:rPr>
+        <w:t>используя</w:t>
+      </w:r>
+      <w:r>
+        <w:rPr>
+          <w:b/>
+          <w:lang w:val="en-US"/>
+        </w:rPr>
+        <w:t xml:space="preserve"> </w:t>
+      </w:r>
+      <w:r>
+        <w:rPr>
+          <w:b/>
+          <w:lang w:val="en-US"/>
+        </w:rPr>
+        <w:t>…rest</w:t>
+      </w:r>
+    </w:p>
+    <w:p>
+      <w:pPr>
+        <w:rPr>
+          <w:b/>
+          <w:lang w:val="en-US"/>
+        </w:rPr>
+      </w:pPr>
+      <w:proofErr w:type="spellStart"/>
+      <w:proofErr w:type="gramStart"/>
+      <w:r>
+        <w:rPr>
+          <w:b/>
+          <w:lang w:val="en-US"/>
+        </w:rPr>
+        <w:t>const</w:t>
+      </w:r>
+      <w:proofErr w:type="spellEnd"/>
+      <w:proofErr w:type="gramEnd"/>
+      <w:r>
+        <w:rPr>
+          <w:b/>
+          <w:lang w:val="en-US"/>
+        </w:rPr>
+        <w:t xml:space="preserve"> [variable1, …</w:t>
+      </w:r>
+      <w:proofErr w:type="spellStart"/>
+      <w:r>
+        <w:rPr>
+          <w:b/>
+          <w:lang w:val="en-US"/>
+        </w:rPr>
+        <w:t>restArray</w:t>
+      </w:r>
+      <w:proofErr w:type="spellEnd"/>
+      <w:r>
+        <w:rPr>
+          <w:b/>
+          <w:lang w:val="en-US"/>
+        </w:rPr>
+        <w:t>] = array</w:t>
+      </w:r>
+    </w:p>
+    <w:p>
+      <w:pPr>
+        <w:rPr>
+          <w:b/>
+          <w:lang w:val="en-US"/>
+        </w:rPr>
+      </w:pPr>
+    </w:p>
+    <w:p>
+      <w:pPr>
+        <w:rPr>
+          <w:b/>
+          <w:lang w:val="en-US"/>
+        </w:rPr>
+      </w:pPr>
+      <w:r>
+        <w:rPr>
+          <w:b/>
+        </w:rPr>
+        <w:t xml:space="preserve">Если в тесте нужно </w:t>
+      </w:r>
+      <w:proofErr w:type="spellStart"/>
+      <w:r>
+        <w:rPr>
+          <w:b/>
+        </w:rPr>
+        <w:t>затестить</w:t>
+      </w:r>
+      <w:proofErr w:type="spellEnd"/>
+      <w:r>
+        <w:rPr>
+          <w:b/>
+        </w:rPr>
+        <w:t xml:space="preserve"> соответствие равенства объекту, пишем так:</w:t>
+      </w:r>
+    </w:p>
+    <w:p>
+      <w:pPr>
+        <w:shd w:val="clear" w:color="auto" w:fill="282C34"/>
+        <w:tabs>
+          <w:tab w:val="left" w:pos="916"/>
+          <w:tab w:val="left" w:pos="1832"/>
+          <w:tab w:val="left" w:pos="2748"/>
+          <w:tab w:val="left" w:pos="3664"/>
+          <w:tab w:val="left" w:pos="4580"/>
+          <w:tab w:val="left" w:pos="5496"/>
+          <w:tab w:val="left" w:pos="6412"/>
+          <w:tab w:val="left" w:pos="7328"/>
+          <w:tab w:val="left" w:pos="8244"/>
+          <w:tab w:val="left" w:pos="9160"/>
+          <w:tab w:val="left" w:pos="10076"/>
+          <w:tab w:val="left" w:pos="10992"/>
+          <w:tab w:val="left" w:pos="11908"/>
+          <w:tab w:val="left" w:pos="12824"/>
+          <w:tab w:val="left" w:pos="13740"/>
+          <w:tab w:val="left" w:pos="14656"/>
+        </w:tabs>
+        <w:spacing w:after="0" w:line="240" w:lineRule="auto"/>
+        <w:rPr>
+          <w:rFonts w:ascii="Courier New" w:eastAsia="Times New Roman" w:hAnsi="Courier New" w:cs="Courier New"/>
+          <w:color w:val="ABB2BF"/>
+          <w:sz w:val="20"/>
+          <w:szCs w:val="20"/>
+          <w:lang w:val="en-US" w:eastAsia="ru-RU"/>
+        </w:rPr>
+      </w:pPr>
+      <w:proofErr w:type="gramStart"/>
+      <w:r>
+        <w:rPr>
+          <w:rFonts w:ascii="Courier New" w:eastAsia="Times New Roman" w:hAnsi="Courier New" w:cs="Courier New"/>
+          <w:color w:val="E06C75"/>
+          <w:sz w:val="20"/>
+          <w:szCs w:val="20"/>
+          <w:lang w:val="en-US" w:eastAsia="ru-RU"/>
+        </w:rPr>
+        <w:t>expect</w:t>
+      </w:r>
+      <w:r>
+        <w:rPr>
+          <w:rFonts w:ascii="Courier New" w:eastAsia="Times New Roman" w:hAnsi="Courier New" w:cs="Courier New"/>
+          <w:color w:val="ABB2BF"/>
+          <w:sz w:val="20"/>
+          <w:szCs w:val="20"/>
+          <w:lang w:val="en-US" w:eastAsia="ru-RU"/>
+        </w:rPr>
+        <w:t>(</w:t>
+      </w:r>
+      <w:proofErr w:type="spellStart"/>
+      <w:proofErr w:type="gramEnd"/>
+      <w:r>
+        <w:rPr>
+          <w:rFonts w:ascii="Courier New" w:eastAsia="Times New Roman" w:hAnsi="Courier New" w:cs="Courier New"/>
+          <w:color w:val="ABB2BF"/>
+          <w:sz w:val="20"/>
+          <w:szCs w:val="20"/>
+          <w:lang w:val="en-US" w:eastAsia="ru-RU"/>
+        </w:rPr>
+        <w:t>restLessons</w:t>
+      </w:r>
+      <w:proofErr w:type="spellEnd"/>
+      <w:r>
+        <w:rPr>
+          <w:rFonts w:ascii="Courier New" w:eastAsia="Times New Roman" w:hAnsi="Courier New" w:cs="Courier New"/>
+          <w:color w:val="ABB2BF"/>
+          <w:sz w:val="20"/>
+          <w:szCs w:val="20"/>
+          <w:lang w:val="en-US" w:eastAsia="ru-RU"/>
+        </w:rPr>
+        <w:t>[</w:t>
+      </w:r>
+      <w:r>
+        <w:rPr>
+          <w:rFonts w:ascii="Courier New" w:eastAsia="Times New Roman" w:hAnsi="Courier New" w:cs="Courier New"/>
+          <w:color w:val="D19A66"/>
+          <w:sz w:val="20"/>
+          <w:szCs w:val="20"/>
+          <w:lang w:val="en-US" w:eastAsia="ru-RU"/>
+        </w:rPr>
+        <w:t>0</w:t>
+      </w:r>
+      <w:r>
+        <w:rPr>
+          <w:rFonts w:ascii="Courier New" w:eastAsia="Times New Roman" w:hAnsi="Courier New" w:cs="Courier New"/>
+          <w:color w:val="ABB2BF"/>
+          <w:sz w:val="20"/>
+          <w:szCs w:val="20"/>
+          <w:lang w:val="en-US" w:eastAsia="ru-RU"/>
+        </w:rPr>
+        <w:t>].</w:t>
+      </w:r>
+      <w:proofErr w:type="spellStart"/>
+      <w:r>
+        <w:rPr>
+          <w:rFonts w:ascii="Courier New" w:eastAsia="Times New Roman" w:hAnsi="Courier New" w:cs="Courier New"/>
+          <w:color w:val="61AFEF"/>
+          <w:sz w:val="20"/>
+          <w:szCs w:val="20"/>
+          <w:lang w:val="en-US" w:eastAsia="ru-RU"/>
+        </w:rPr>
+        <w:t>toStrictEqual</w:t>
+      </w:r>
+      <w:proofErr w:type="spellEnd"/>
+      <w:r>
+        <w:rPr>
+          <w:rFonts w:ascii="Courier New" w:eastAsia="Times New Roman" w:hAnsi="Courier New" w:cs="Courier New"/>
+          <w:color w:val="ABB2BF"/>
+          <w:sz w:val="20"/>
+          <w:szCs w:val="20"/>
+          <w:lang w:val="en-US" w:eastAsia="ru-RU"/>
+        </w:rPr>
+        <w:t>({</w:t>
+      </w:r>
+      <w:r>
+        <w:rPr>
+          <w:rFonts w:ascii="Courier New" w:eastAsia="Times New Roman" w:hAnsi="Courier New" w:cs="Courier New"/>
+          <w:color w:val="E06C75"/>
+          <w:sz w:val="20"/>
+          <w:szCs w:val="20"/>
+          <w:lang w:val="en-US" w:eastAsia="ru-RU"/>
+        </w:rPr>
+        <w:t>name</w:t>
+      </w:r>
+      <w:r>
+        <w:rPr>
+          <w:rFonts w:ascii="Courier New" w:eastAsia="Times New Roman" w:hAnsi="Courier New" w:cs="Courier New"/>
+          <w:color w:val="ABB2BF"/>
+          <w:sz w:val="20"/>
+          <w:szCs w:val="20"/>
+          <w:lang w:val="en-US" w:eastAsia="ru-RU"/>
+        </w:rPr>
+        <w:t xml:space="preserve">: </w:t>
+      </w:r>
+      <w:r>
+        <w:rPr>
+          <w:rFonts w:ascii="Courier New" w:eastAsia="Times New Roman" w:hAnsi="Courier New" w:cs="Courier New"/>
+          <w:color w:val="98C379"/>
+          <w:sz w:val="20"/>
+          <w:szCs w:val="20"/>
+          <w:lang w:val="en-US" w:eastAsia="ru-RU"/>
+        </w:rPr>
+        <w:t>'react'</w:t>
+      </w:r>
+      <w:r>
+        <w:rPr>
+          <w:rFonts w:ascii="Courier New" w:eastAsia="Times New Roman" w:hAnsi="Courier New" w:cs="Courier New"/>
+          <w:color w:val="ABB2BF"/>
+          <w:sz w:val="20"/>
+          <w:szCs w:val="20"/>
+          <w:lang w:val="en-US" w:eastAsia="ru-RU"/>
+        </w:rPr>
+        <w:t xml:space="preserve">, </w:t>
+      </w:r>
+      <w:r>
+        <w:rPr>
+          <w:rFonts w:ascii="Courier New" w:eastAsia="Times New Roman" w:hAnsi="Courier New" w:cs="Courier New"/>
+          <w:color w:val="E06C75"/>
+          <w:sz w:val="20"/>
+          <w:szCs w:val="20"/>
+          <w:lang w:val="en-US" w:eastAsia="ru-RU"/>
+        </w:rPr>
+        <w:t>title</w:t>
+      </w:r>
+      <w:r>
+        <w:rPr>
+          <w:rFonts w:ascii="Courier New" w:eastAsia="Times New Roman" w:hAnsi="Courier New" w:cs="Courier New"/>
+          <w:color w:val="ABB2BF"/>
+          <w:sz w:val="20"/>
+          <w:szCs w:val="20"/>
+          <w:lang w:val="en-US" w:eastAsia="ru-RU"/>
+        </w:rPr>
+        <w:t xml:space="preserve">: </w:t>
+      </w:r>
+      <w:r>
+        <w:rPr>
+          <w:rFonts w:ascii="Courier New" w:eastAsia="Times New Roman" w:hAnsi="Courier New" w:cs="Courier New"/>
+          <w:color w:val="98C379"/>
+          <w:sz w:val="20"/>
+          <w:szCs w:val="20"/>
+          <w:lang w:val="en-US" w:eastAsia="ru-RU"/>
+        </w:rPr>
+        <w:t>'3'</w:t>
+      </w:r>
+      <w:r>
+        <w:rPr>
+          <w:rFonts w:ascii="Courier New" w:eastAsia="Times New Roman" w:hAnsi="Courier New" w:cs="Courier New"/>
+          <w:color w:val="ABB2BF"/>
+          <w:sz w:val="20"/>
+          <w:szCs w:val="20"/>
+          <w:lang w:val="en-US" w:eastAsia="ru-RU"/>
+        </w:rPr>
+        <w:t>}))</w:t>
+      </w:r>
+    </w:p>
+    <w:p>
+      <w:pPr>
+        <w:rPr>
+          <w:sz w:val="28"/>
+          <w:szCs w:val="28"/>
+          <w:highlight w:val="cyan"/>
+          <w:lang w:val="en-US"/>
+        </w:rPr>
+      </w:pPr>
+      <w:bookmarkStart w:id="0" w:name="_GoBack"/>
+      <w:bookmarkEnd w:id="0"/>
     </w:p>
     <w:sectPr>
       <w:pgSz w:w="11906" w:h="16838"/>

</xml_diff>